<commit_message>
Aggiunta Use Case Documentazione
</commit_message>
<xml_diff>
--- a/Documentazione/DocumentazioneGestioneAppartamenti.docx
+++ b/Documentazione/DocumentazioneGestioneAppartamenti.docx
@@ -1,10 +1,10 @@
 
 <file path=word/document.xml><?xml version="1.0" encoding="utf-8"?>
-<w:document xmlns:wpc="http://schemas.microsoft.com/office/word/2010/wordprocessingCanvas" xmlns:cx="http://schemas.microsoft.com/office/drawing/2014/chartex" xmlns:mc="http://schemas.openxmlformats.org/markup-compatibility/2006" xmlns:o="urn:schemas-microsoft-com:office:office" xmlns:r="http://schemas.openxmlformats.org/officeDocument/2006/relationships" xmlns:m="http://schemas.openxmlformats.org/officeDocument/2006/math" xmlns:v="urn:schemas-microsoft-com:vml" xmlns:wp14="http://schemas.microsoft.com/office/word/2010/wordprocessingDrawing" xmlns:wp="http://schemas.openxmlformats.org/drawingml/2006/wordprocessingDrawing" xmlns:w10="urn:schemas-microsoft-com:office:word" xmlns:w="http://schemas.openxmlformats.org/wordprocessingml/2006/main" xmlns:w14="http://schemas.microsoft.com/office/word/2010/wordml" xmlns:w15="http://schemas.microsoft.com/office/word/2012/wordml" xmlns:w16se="http://schemas.microsoft.com/office/word/2015/wordml/symex" xmlns:wpg="http://schemas.microsoft.com/office/word/2010/wordprocessingGroup" xmlns:wpi="http://schemas.microsoft.com/office/word/2010/wordprocessingInk" xmlns:wne="http://schemas.microsoft.com/office/word/2006/wordml" xmlns:wps="http://schemas.microsoft.com/office/word/2010/wordprocessingShape" mc:Ignorable="w14 w15 w16se wp14">
+<w:document xmlns:wpc="http://schemas.microsoft.com/office/word/2010/wordprocessingCanvas" xmlns:cx="http://schemas.microsoft.com/office/drawing/2014/chartex" xmlns:cx1="http://schemas.microsoft.com/office/drawing/2015/9/8/chartex" xmlns:cx2="http://schemas.microsoft.com/office/drawing/2015/10/21/chartex" xmlns:cx3="http://schemas.microsoft.com/office/drawing/2016/5/9/chartex" xmlns:cx4="http://schemas.microsoft.com/office/drawing/2016/5/10/chartex" xmlns:cx5="http://schemas.microsoft.com/office/drawing/2016/5/11/chartex" xmlns:cx6="http://schemas.microsoft.com/office/drawing/2016/5/12/chartex" xmlns:cx7="http://schemas.microsoft.com/office/drawing/2016/5/13/chartex" xmlns:cx8="http://schemas.microsoft.com/office/drawing/2016/5/14/chartex" xmlns:mc="http://schemas.openxmlformats.org/markup-compatibility/2006" xmlns:aink="http://schemas.microsoft.com/office/drawing/2016/ink" xmlns:am3d="http://schemas.microsoft.com/office/drawing/2017/model3d" xmlns:o="urn:schemas-microsoft-com:office:office" xmlns:r="http://schemas.openxmlformats.org/officeDocument/2006/relationships" xmlns:m="http://schemas.openxmlformats.org/officeDocument/2006/math" xmlns:v="urn:schemas-microsoft-com:vml" xmlns:wp14="http://schemas.microsoft.com/office/word/2010/wordprocessingDrawing" xmlns:wp="http://schemas.openxmlformats.org/drawingml/2006/wordprocessingDrawing" xmlns:w10="urn:schemas-microsoft-com:office:word" xmlns:w="http://schemas.openxmlformats.org/wordprocessingml/2006/main" xmlns:w14="http://schemas.microsoft.com/office/word/2010/wordml" xmlns:w15="http://schemas.microsoft.com/office/word/2012/wordml" xmlns:w16cid="http://schemas.microsoft.com/office/word/2016/wordml/cid" xmlns:w16se="http://schemas.microsoft.com/office/word/2015/wordml/symex" xmlns:wpg="http://schemas.microsoft.com/office/word/2010/wordprocessingGroup" xmlns:wpi="http://schemas.microsoft.com/office/word/2010/wordprocessingInk" xmlns:wne="http://schemas.microsoft.com/office/word/2006/wordml" xmlns:wps="http://schemas.microsoft.com/office/word/2010/wordprocessingShape" mc:Ignorable="w14 w15 w16se w16cid wp14">
   <w:body>
     <w:p>
       <w:pPr>
-        <w:pStyle w:val="TOC1"/>
+        <w:pStyle w:val="Sommario1"/>
         <w:tabs>
           <w:tab w:val="left" w:pos="351"/>
           <w:tab w:val="right" w:leader="dot" w:pos="9628"/>
@@ -24,7 +24,7 @@
     </w:p>
     <w:p>
       <w:pPr>
-        <w:pStyle w:val="TOC1"/>
+        <w:pStyle w:val="Sommario1"/>
         <w:tabs>
           <w:tab w:val="left" w:pos="351"/>
           <w:tab w:val="right" w:leader="dot" w:pos="9628"/>
@@ -36,7 +36,7 @@
     </w:p>
     <w:p>
       <w:pPr>
-        <w:pStyle w:val="TOC1"/>
+        <w:pStyle w:val="Sommario1"/>
         <w:tabs>
           <w:tab w:val="left" w:pos="351"/>
           <w:tab w:val="right" w:leader="dot" w:pos="9628"/>
@@ -48,7 +48,7 @@
     </w:p>
     <w:p>
       <w:pPr>
-        <w:pStyle w:val="TOC1"/>
+        <w:pStyle w:val="Sommario1"/>
         <w:tabs>
           <w:tab w:val="left" w:pos="351"/>
           <w:tab w:val="right" w:leader="dot" w:pos="9628"/>
@@ -84,7 +84,7 @@
     </w:p>
     <w:p>
       <w:pPr>
-        <w:pStyle w:val="TOC1"/>
+        <w:pStyle w:val="Sommario1"/>
         <w:tabs>
           <w:tab w:val="left" w:pos="400"/>
           <w:tab w:val="right" w:leader="dot" w:pos="9628"/>
@@ -166,7 +166,7 @@
     </w:p>
     <w:p>
       <w:pPr>
-        <w:pStyle w:val="TOC2"/>
+        <w:pStyle w:val="Sommario2"/>
         <w:tabs>
           <w:tab w:val="left" w:pos="800"/>
           <w:tab w:val="right" w:leader="dot" w:pos="9628"/>
@@ -245,7 +245,7 @@
     </w:p>
     <w:p>
       <w:pPr>
-        <w:pStyle w:val="TOC2"/>
+        <w:pStyle w:val="Sommario2"/>
         <w:tabs>
           <w:tab w:val="left" w:pos="800"/>
           <w:tab w:val="right" w:leader="dot" w:pos="9628"/>
@@ -324,7 +324,7 @@
     </w:p>
     <w:p>
       <w:pPr>
-        <w:pStyle w:val="TOC2"/>
+        <w:pStyle w:val="Sommario2"/>
         <w:tabs>
           <w:tab w:val="left" w:pos="800"/>
           <w:tab w:val="right" w:leader="dot" w:pos="9628"/>
@@ -403,7 +403,7 @@
     </w:p>
     <w:p>
       <w:pPr>
-        <w:pStyle w:val="TOC2"/>
+        <w:pStyle w:val="Sommario2"/>
         <w:tabs>
           <w:tab w:val="right" w:leader="dot" w:pos="9628"/>
         </w:tabs>
@@ -465,7 +465,7 @@
     </w:p>
     <w:p>
       <w:pPr>
-        <w:pStyle w:val="TOC2"/>
+        <w:pStyle w:val="Sommario2"/>
         <w:tabs>
           <w:tab w:val="left" w:pos="800"/>
           <w:tab w:val="right" w:leader="dot" w:pos="9628"/>
@@ -544,7 +544,7 @@
     </w:p>
     <w:p>
       <w:pPr>
-        <w:pStyle w:val="TOC2"/>
+        <w:pStyle w:val="Sommario2"/>
         <w:tabs>
           <w:tab w:val="left" w:pos="800"/>
           <w:tab w:val="right" w:leader="dot" w:pos="9628"/>
@@ -623,7 +623,7 @@
     </w:p>
     <w:p>
       <w:pPr>
-        <w:pStyle w:val="TOC2"/>
+        <w:pStyle w:val="Sommario2"/>
         <w:tabs>
           <w:tab w:val="left" w:pos="800"/>
           <w:tab w:val="right" w:leader="dot" w:pos="9628"/>
@@ -702,7 +702,7 @@
     </w:p>
     <w:p>
       <w:pPr>
-        <w:pStyle w:val="TOC2"/>
+        <w:pStyle w:val="Sommario2"/>
         <w:tabs>
           <w:tab w:val="left" w:pos="800"/>
           <w:tab w:val="right" w:leader="dot" w:pos="9628"/>
@@ -781,7 +781,7 @@
     </w:p>
     <w:p>
       <w:pPr>
-        <w:pStyle w:val="TOC2"/>
+        <w:pStyle w:val="Sommario2"/>
         <w:tabs>
           <w:tab w:val="left" w:pos="800"/>
           <w:tab w:val="right" w:leader="dot" w:pos="9628"/>
@@ -860,7 +860,7 @@
     </w:p>
     <w:p>
       <w:pPr>
-        <w:pStyle w:val="TOC3"/>
+        <w:pStyle w:val="Sommario3"/>
         <w:tabs>
           <w:tab w:val="left" w:pos="1200"/>
           <w:tab w:val="right" w:leader="dot" w:pos="9628"/>
@@ -939,7 +939,7 @@
     </w:p>
     <w:p>
       <w:pPr>
-        <w:pStyle w:val="TOC3"/>
+        <w:pStyle w:val="Sommario3"/>
         <w:tabs>
           <w:tab w:val="left" w:pos="1200"/>
           <w:tab w:val="right" w:leader="dot" w:pos="9628"/>
@@ -1018,7 +1018,7 @@
     </w:p>
     <w:p>
       <w:pPr>
-        <w:pStyle w:val="TOC1"/>
+        <w:pStyle w:val="Sommario1"/>
         <w:tabs>
           <w:tab w:val="left" w:pos="400"/>
           <w:tab w:val="right" w:leader="dot" w:pos="9628"/>
@@ -1097,7 +1097,7 @@
     </w:p>
     <w:p>
       <w:pPr>
-        <w:pStyle w:val="TOC2"/>
+        <w:pStyle w:val="Sommario2"/>
         <w:tabs>
           <w:tab w:val="left" w:pos="800"/>
           <w:tab w:val="right" w:leader="dot" w:pos="9628"/>
@@ -1176,7 +1176,7 @@
     </w:p>
     <w:p>
       <w:pPr>
-        <w:pStyle w:val="TOC2"/>
+        <w:pStyle w:val="Sommario2"/>
         <w:tabs>
           <w:tab w:val="left" w:pos="800"/>
           <w:tab w:val="right" w:leader="dot" w:pos="9628"/>
@@ -1255,7 +1255,7 @@
     </w:p>
     <w:p>
       <w:pPr>
-        <w:pStyle w:val="TOC2"/>
+        <w:pStyle w:val="Sommario2"/>
         <w:tabs>
           <w:tab w:val="left" w:pos="800"/>
           <w:tab w:val="right" w:leader="dot" w:pos="9628"/>
@@ -1334,7 +1334,7 @@
     </w:p>
     <w:p>
       <w:pPr>
-        <w:pStyle w:val="TOC2"/>
+        <w:pStyle w:val="Sommario2"/>
         <w:tabs>
           <w:tab w:val="left" w:pos="800"/>
           <w:tab w:val="right" w:leader="dot" w:pos="9628"/>
@@ -1413,7 +1413,7 @@
     </w:p>
     <w:p>
       <w:pPr>
-        <w:pStyle w:val="TOC1"/>
+        <w:pStyle w:val="Sommario1"/>
         <w:tabs>
           <w:tab w:val="left" w:pos="400"/>
           <w:tab w:val="right" w:leader="dot" w:pos="9628"/>
@@ -1492,7 +1492,7 @@
     </w:p>
     <w:p>
       <w:pPr>
-        <w:pStyle w:val="TOC1"/>
+        <w:pStyle w:val="Sommario1"/>
         <w:tabs>
           <w:tab w:val="left" w:pos="400"/>
           <w:tab w:val="right" w:leader="dot" w:pos="9628"/>
@@ -1573,7 +1573,7 @@
     </w:p>
     <w:p>
       <w:pPr>
-        <w:pStyle w:val="TOC2"/>
+        <w:pStyle w:val="Sommario2"/>
         <w:tabs>
           <w:tab w:val="left" w:pos="800"/>
           <w:tab w:val="right" w:leader="dot" w:pos="9628"/>
@@ -1652,7 +1652,7 @@
     </w:p>
     <w:p>
       <w:pPr>
-        <w:pStyle w:val="TOC2"/>
+        <w:pStyle w:val="Sommario2"/>
         <w:tabs>
           <w:tab w:val="left" w:pos="800"/>
           <w:tab w:val="right" w:leader="dot" w:pos="9628"/>
@@ -1731,7 +1731,7 @@
     </w:p>
     <w:p>
       <w:pPr>
-        <w:pStyle w:val="TOC2"/>
+        <w:pStyle w:val="Sommario2"/>
         <w:tabs>
           <w:tab w:val="left" w:pos="800"/>
           <w:tab w:val="right" w:leader="dot" w:pos="9628"/>
@@ -1810,7 +1810,7 @@
     </w:p>
     <w:p>
       <w:pPr>
-        <w:pStyle w:val="TOC1"/>
+        <w:pStyle w:val="Sommario1"/>
         <w:tabs>
           <w:tab w:val="left" w:pos="400"/>
           <w:tab w:val="right" w:leader="dot" w:pos="9628"/>
@@ -1891,7 +1891,7 @@
     </w:p>
     <w:p>
       <w:pPr>
-        <w:pStyle w:val="TOC1"/>
+        <w:pStyle w:val="Sommario1"/>
         <w:tabs>
           <w:tab w:val="left" w:pos="400"/>
           <w:tab w:val="right" w:leader="dot" w:pos="9628"/>
@@ -1972,7 +1972,7 @@
     </w:p>
     <w:p>
       <w:pPr>
-        <w:pStyle w:val="TOC2"/>
+        <w:pStyle w:val="Sommario2"/>
         <w:tabs>
           <w:tab w:val="left" w:pos="800"/>
           <w:tab w:val="right" w:leader="dot" w:pos="9628"/>
@@ -2051,7 +2051,7 @@
     </w:p>
     <w:p>
       <w:pPr>
-        <w:pStyle w:val="TOC2"/>
+        <w:pStyle w:val="Sommario2"/>
         <w:tabs>
           <w:tab w:val="left" w:pos="800"/>
           <w:tab w:val="right" w:leader="dot" w:pos="9628"/>
@@ -2130,7 +2130,7 @@
     </w:p>
     <w:p>
       <w:pPr>
-        <w:pStyle w:val="TOC1"/>
+        <w:pStyle w:val="Sommario1"/>
         <w:tabs>
           <w:tab w:val="left" w:pos="400"/>
           <w:tab w:val="right" w:leader="dot" w:pos="9628"/>
@@ -2211,7 +2211,7 @@
     </w:p>
     <w:p>
       <w:pPr>
-        <w:pStyle w:val="TOC2"/>
+        <w:pStyle w:val="Sommario2"/>
         <w:tabs>
           <w:tab w:val="left" w:pos="800"/>
           <w:tab w:val="right" w:leader="dot" w:pos="9628"/>
@@ -2290,7 +2290,7 @@
     </w:p>
     <w:p>
       <w:pPr>
-        <w:pStyle w:val="TOC2"/>
+        <w:pStyle w:val="Sommario2"/>
         <w:tabs>
           <w:tab w:val="left" w:pos="800"/>
           <w:tab w:val="right" w:leader="dot" w:pos="9628"/>
@@ -2369,7 +2369,7 @@
     </w:p>
     <w:p>
       <w:pPr>
-        <w:pStyle w:val="TOC2"/>
+        <w:pStyle w:val="Sommario2"/>
         <w:tabs>
           <w:tab w:val="left" w:pos="800"/>
           <w:tab w:val="right" w:leader="dot" w:pos="9628"/>
@@ -2448,7 +2448,7 @@
     </w:p>
     <w:p>
       <w:pPr>
-        <w:pStyle w:val="TOC1"/>
+        <w:pStyle w:val="Sommario1"/>
         <w:tabs>
           <w:tab w:val="left" w:pos="400"/>
           <w:tab w:val="right" w:leader="dot" w:pos="9628"/>
@@ -2556,7 +2556,7 @@
     </w:p>
     <w:p>
       <w:pPr>
-        <w:pStyle w:val="Heading1"/>
+        <w:pStyle w:val="Titolo1"/>
         <w:rPr>
           <w:lang w:val="it-IT"/>
         </w:rPr>
@@ -2579,7 +2579,7 @@
     </w:p>
     <w:p>
       <w:pPr>
-        <w:pStyle w:val="Heading2"/>
+        <w:pStyle w:val="Titolo2"/>
       </w:pPr>
       <w:bookmarkStart w:id="1" w:name="_Toc491247127"/>
       <w:r>
@@ -2596,6 +2596,7 @@
         <w:rPr>
           <w:sz w:val="20"/>
           <w:szCs w:val="20"/>
+          <w:lang w:val="it-IT"/>
         </w:rPr>
       </w:pPr>
       <w:bookmarkStart w:id="2" w:name="_Toc491247128"/>
@@ -2605,6 +2606,7 @@
           <w:bCs/>
           <w:sz w:val="20"/>
           <w:szCs w:val="20"/>
+          <w:lang w:val="it-IT"/>
         </w:rPr>
         <w:t xml:space="preserve">Titolo: </w:t>
       </w:r>
@@ -2613,6 +2615,7 @@
           <w:bCs/>
           <w:sz w:val="20"/>
           <w:szCs w:val="20"/>
+          <w:lang w:val="it-IT"/>
         </w:rPr>
         <w:t>Gestione Appartamenti</w:t>
       </w:r>
@@ -2819,7 +2822,27 @@
     </w:p>
     <w:p>
       <w:pPr>
-        <w:pStyle w:val="Heading2"/>
+        <w:pStyle w:val="Default"/>
+        <w:rPr>
+          <w:sz w:val="20"/>
+          <w:szCs w:val="20"/>
+          <w:lang w:val="it-CH"/>
+        </w:rPr>
+      </w:pPr>
+    </w:p>
+    <w:p>
+      <w:pPr>
+        <w:pStyle w:val="Default"/>
+        <w:rPr>
+          <w:sz w:val="20"/>
+          <w:szCs w:val="20"/>
+          <w:lang w:val="it-CH"/>
+        </w:rPr>
+      </w:pPr>
+    </w:p>
+    <w:p>
+      <w:pPr>
+        <w:pStyle w:val="Titolo2"/>
       </w:pPr>
       <w:r>
         <w:t>Abstract</w:t>
@@ -3048,7 +3071,16 @@
     </w:p>
     <w:p>
       <w:pPr>
-        <w:pStyle w:val="Heading2"/>
+        <w:ind w:left="720"/>
+        <w:rPr>
+          <w:i/>
+          <w:lang w:val="en-US"/>
+        </w:rPr>
+      </w:pPr>
+    </w:p>
+    <w:p>
+      <w:pPr>
+        <w:pStyle w:val="Titolo2"/>
       </w:pPr>
       <w:bookmarkStart w:id="3" w:name="_Toc491247129"/>
       <w:r>
@@ -3085,7 +3117,19 @@
         <w:rPr>
           <w:lang w:val="it-IT"/>
         </w:rPr>
-        <w:t xml:space="preserve"> Gli appartamenti potranno essere riservati sia da parte degli utenti registarti al sito oppure dal proprietario. Ogni riservazione dovrà essere confermata da un responsabile. Per ogni appartamento messo a disposizione dai proprietari dell’</w:t>
+        <w:t xml:space="preserve"> Gli appartamenti potranno essere riservati sia da parte degli utenti </w:t>
+      </w:r>
+      <w:r>
+        <w:rPr>
+          <w:lang w:val="it-IT"/>
+        </w:rPr>
+        <w:t>registrati</w:t>
+      </w:r>
+      <w:r>
+        <w:rPr>
+          <w:lang w:val="it-IT"/>
+        </w:rPr>
+        <w:t xml:space="preserve"> al sito oppure dal proprietario. Ogni riservazione dovrà essere confermata da un responsabile. Per ogni appartamento messo a disposizione dai proprietari dell’</w:t>
       </w:r>
       <w:r>
         <w:rPr>
@@ -3103,13 +3147,31 @@
         <w:rPr>
           <w:lang w:val="it-IT"/>
         </w:rPr>
-        <w:t>n sequito</w:t>
-      </w:r>
-      <w:r>
-        <w:rPr>
-          <w:lang w:val="it-IT"/>
-        </w:rPr>
-        <w:t xml:space="preserve"> sarà presente una pagina principale dove l’amministatore potrà inserire foto</w:t>
+        <w:t xml:space="preserve">n </w:t>
+      </w:r>
+      <w:r>
+        <w:rPr>
+          <w:lang w:val="it-IT"/>
+        </w:rPr>
+        <w:t>seguito</w:t>
+      </w:r>
+      <w:r>
+        <w:rPr>
+          <w:lang w:val="it-IT"/>
+        </w:rPr>
+        <w:t xml:space="preserve"> sarà presente una pagina principale dove l’</w:t>
+      </w:r>
+      <w:r>
+        <w:rPr>
+          <w:lang w:val="it-IT"/>
+        </w:rPr>
+        <w:t>amministratore</w:t>
+      </w:r>
+      <w:r>
+        <w:rPr>
+          <w:lang w:val="it-IT"/>
+        </w:rPr>
+        <w:t xml:space="preserve"> potrà inserire foto</w:t>
       </w:r>
       <w:r>
         <w:rPr>
@@ -3139,7 +3201,7 @@
     </w:p>
     <w:p>
       <w:pPr>
-        <w:pStyle w:val="Heading1"/>
+        <w:pStyle w:val="Titolo1"/>
       </w:pPr>
       <w:r>
         <w:br w:type="page"/>
@@ -3153,7 +3215,7 @@
     </w:p>
     <w:p>
       <w:pPr>
-        <w:pStyle w:val="Heading2"/>
+        <w:pStyle w:val="Titolo2"/>
       </w:pPr>
       <w:bookmarkStart w:id="5" w:name="_Toc491247131"/>
       <w:r>
@@ -3163,174 +3225,140 @@
     </w:p>
     <w:p>
       <w:pPr>
-        <w:rPr>
-          <w:lang w:val="it-IT"/>
-        </w:rPr>
-      </w:pPr>
-      <w:r>
-        <w:rPr>
-          <w:lang w:val="it-IT"/>
-        </w:rPr>
-        <w:t>Questo capitolo dovrebbe descrivere il contesto in cui il prodotto verrà utilizzato, da questa analisi dovrebbero scaturire le risposte a quesiti quali ad esempio:</w:t>
-      </w:r>
-    </w:p>
-    <w:p>
-      <w:pPr>
-        <w:numPr>
-          <w:ilvl w:val="0"/>
-          <w:numId w:val="4"/>
-        </w:numPr>
-        <w:rPr>
-          <w:lang w:val="it-IT"/>
-        </w:rPr>
-      </w:pPr>
-      <w:r>
-        <w:rPr>
-          <w:lang w:val="it-IT"/>
-        </w:rPr>
-        <w:t xml:space="preserve">Background/Situazione iniziale  </w:t>
-      </w:r>
-    </w:p>
-    <w:p>
-      <w:pPr>
-        <w:numPr>
-          <w:ilvl w:val="0"/>
-          <w:numId w:val="4"/>
-        </w:numPr>
-        <w:rPr>
-          <w:lang w:val="it-IT"/>
-        </w:rPr>
-      </w:pPr>
-      <w:r>
-        <w:rPr>
-          <w:lang w:val="it-IT"/>
-        </w:rPr>
-        <w:t>Quale è e come è organizzato il contesto in cui il prodotto dovrà funzionare?</w:t>
-      </w:r>
-    </w:p>
-    <w:p>
-      <w:pPr>
-        <w:numPr>
-          <w:ilvl w:val="0"/>
-          <w:numId w:val="3"/>
-        </w:numPr>
-        <w:rPr>
-          <w:lang w:val="it-IT"/>
-        </w:rPr>
-      </w:pPr>
-      <w:r>
-        <w:rPr>
-          <w:lang w:val="it-IT"/>
-        </w:rPr>
-        <w:t>Come viene risolto attualmente il problema?</w:t>
-      </w:r>
-      <w:r>
-        <w:rPr>
-          <w:lang w:val="it-IT"/>
-        </w:rPr>
-        <w:t xml:space="preserve"> Esiste già un prodotto </w:t>
-      </w:r>
-      <w:r>
-        <w:rPr>
-          <w:lang w:val="it-IT"/>
-        </w:rPr>
-        <w:t>simile</w:t>
-      </w:r>
-      <w:r>
-        <w:rPr>
-          <w:lang w:val="it-IT"/>
-        </w:rPr>
-        <w:t>?</w:t>
-      </w:r>
-    </w:p>
-    <w:p>
-      <w:pPr>
-        <w:numPr>
-          <w:ilvl w:val="0"/>
-          <w:numId w:val="3"/>
-        </w:numPr>
-        <w:rPr>
-          <w:lang w:val="it-IT"/>
-        </w:rPr>
-      </w:pPr>
-      <w:r>
-        <w:rPr>
-          <w:lang w:val="it-IT"/>
-        </w:rPr>
-        <w:t>Chi sono gli utenti? Che bisogni hanno? Come e dove lavorano?</w:t>
-      </w:r>
-    </w:p>
-    <w:p>
-      <w:pPr>
-        <w:numPr>
-          <w:ilvl w:val="0"/>
-          <w:numId w:val="3"/>
-        </w:numPr>
-        <w:rPr>
-          <w:lang w:val="it-IT"/>
-        </w:rPr>
-      </w:pPr>
-      <w:r>
-        <w:rPr>
-          <w:lang w:val="it-IT"/>
-        </w:rPr>
-        <w:t>Che competenze/conoscenze/cultura posseggono gli utenti in relazione con il problema?</w:t>
-      </w:r>
-    </w:p>
-    <w:p>
-      <w:pPr>
-        <w:numPr>
-          <w:ilvl w:val="0"/>
-          <w:numId w:val="3"/>
-        </w:numPr>
-        <w:rPr>
-          <w:lang w:val="it-IT"/>
-        </w:rPr>
-      </w:pPr>
-      <w:r>
-        <w:rPr>
-          <w:lang w:val="it-IT"/>
-        </w:rPr>
-        <w:t>Esistono convenzioni/standard applicati nel dominio?</w:t>
-      </w:r>
-    </w:p>
-    <w:p>
-      <w:pPr>
-        <w:numPr>
-          <w:ilvl w:val="0"/>
-          <w:numId w:val="3"/>
-        </w:numPr>
-        <w:rPr>
-          <w:lang w:val="it-IT"/>
-        </w:rPr>
-      </w:pPr>
-      <w:r>
-        <w:rPr>
-          <w:lang w:val="it-IT"/>
-        </w:rPr>
-        <w:t>Che conoscenze teoriche bisogna avere/acquisire per poter operare efficacemente nel dominio?</w:t>
-      </w:r>
-    </w:p>
-    <w:p>
-      <w:pPr>
-        <w:numPr>
-          <w:ilvl w:val="0"/>
-          <w:numId w:val="3"/>
-        </w:numPr>
-        <w:rPr>
-          <w:lang w:val="it-IT"/>
-        </w:rPr>
-      </w:pPr>
-      <w:r>
-        <w:rPr>
-          <w:lang w:val="it-IT"/>
-        </w:rPr>
-        <w:t>…</w:t>
-      </w:r>
-    </w:p>
-    <w:p>
-      <w:pPr>
-        <w:pStyle w:val="Heading2"/>
+        <w:jc w:val="both"/>
+        <w:rPr>
+          <w:lang w:val="it-IT"/>
+        </w:rPr>
+      </w:pPr>
+      <w:r>
+        <w:rPr>
+          <w:lang w:val="it-IT"/>
+        </w:rPr>
+        <w:t>Bisogna trovare un metodo che permetta di gestire l’affitto di appartamenti in determinati luoghi di villeggiatura. L’obiettivo di questo progetto è dunque quello di creare un applicativo web che concede alle persone registrate al sito di poter cercare appartament</w:t>
+      </w:r>
+      <w:r>
+        <w:rPr>
+          <w:lang w:val="it-IT"/>
+        </w:rPr>
+        <w:t>i</w:t>
+      </w:r>
+      <w:r>
+        <w:rPr>
+          <w:lang w:val="it-IT"/>
+        </w:rPr>
+        <w:t xml:space="preserve"> da affittare </w:t>
+      </w:r>
+      <w:r>
+        <w:rPr>
+          <w:lang w:val="it-IT"/>
+        </w:rPr>
+        <w:t>o</w:t>
+      </w:r>
+      <w:r>
+        <w:rPr>
+          <w:lang w:val="it-IT"/>
+        </w:rPr>
+        <w:t xml:space="preserve">ppure aggiungerne di nuovi. </w:t>
+      </w:r>
+      <w:r>
+        <w:rPr>
+          <w:lang w:val="it-IT"/>
+        </w:rPr>
+        <w:t>Esistono sul mercato già prodotti simili che svolgono queste funzioni ma che si differenziano per dei piccoli particolari. Infatti, grazie a questo progetto, i proprietari di appartamenti potranno visualizzare un riepilogo settimanale, mensile o annuale dei propri appartamenti.</w:t>
+      </w:r>
+      <w:r>
+        <w:rPr>
+          <w:lang w:val="it-IT"/>
+        </w:rPr>
+        <w:t xml:space="preserve"> </w:t>
+      </w:r>
+    </w:p>
+    <w:p>
+      <w:pPr>
+        <w:jc w:val="both"/>
+        <w:rPr>
+          <w:lang w:val="it-IT"/>
+        </w:rPr>
+      </w:pPr>
+      <w:r>
+        <w:rPr>
+          <w:lang w:val="it-IT"/>
+        </w:rPr>
+        <w:t xml:space="preserve">Quando un utente di registra al sito dovrà verificare la propria e-mail per poter incominciare ad utilizzare l’applicativo. </w:t>
+      </w:r>
+      <w:r>
+        <w:rPr>
+          <w:lang w:val="it-IT"/>
+        </w:rPr>
+        <w:t>A questo punto l’utente avrà la possibilità di incominciare ad affittare appartamenti. Se invece l’utente vuole inserire dei propri annunci, bisognerà aspettare finché l’amministratore del sito abbia verificato quest’ultimo.</w:t>
+      </w:r>
+    </w:p>
+    <w:p>
+      <w:pPr>
+        <w:jc w:val="both"/>
+        <w:rPr>
+          <w:lang w:val="it-IT"/>
+        </w:rPr>
+      </w:pPr>
+      <w:r>
+        <w:rPr>
+          <w:lang w:val="it-IT"/>
+        </w:rPr>
+        <w:t>I compiti dell’amministratore non finiscono qui, infatti esso dovrà poter</w:t>
+      </w:r>
+      <w:r>
+        <w:rPr>
+          <w:lang w:val="it-IT"/>
+        </w:rPr>
+        <w:t xml:space="preserve"> gestire una pagina principale dove vengono mostrare delle foto e delle notizie riguard</w:t>
+      </w:r>
+      <w:r>
+        <w:rPr>
+          <w:lang w:val="it-IT"/>
+        </w:rPr>
+        <w:t>anti i</w:t>
+      </w:r>
+      <w:r>
+        <w:rPr>
+          <w:lang w:val="it-IT"/>
+        </w:rPr>
+        <w:t xml:space="preserve">l sito. </w:t>
+      </w:r>
+    </w:p>
+    <w:p>
+      <w:pPr>
+        <w:jc w:val="both"/>
+        <w:rPr>
+          <w:lang w:val="it-IT"/>
+        </w:rPr>
+      </w:pPr>
+      <w:r>
+        <w:rPr>
+          <w:lang w:val="it-IT"/>
+        </w:rPr>
+        <w:t xml:space="preserve">L’interfaccia dell’applicazione deve essere molto semplice e intuitiva, in poche parole deve essere comprensibile anche al meno esperto di informatica. Inoltre l’applicazione dovrà essere visualizzabile da tutti i principali browser e dispositivi mobili. </w:t>
+      </w:r>
+    </w:p>
+    <w:p>
+      <w:pPr>
+        <w:jc w:val="both"/>
+        <w:rPr>
+          <w:lang w:val="it-IT"/>
+        </w:rPr>
+      </w:pPr>
+    </w:p>
+    <w:p>
+      <w:pPr>
+        <w:jc w:val="both"/>
+        <w:rPr>
+          <w:u w:val="single"/>
+          <w:lang w:val="it-IT"/>
+        </w:rPr>
+      </w:pPr>
+    </w:p>
+    <w:p>
+      <w:pPr>
+        <w:pStyle w:val="Titolo2"/>
       </w:pPr>
       <w:bookmarkStart w:id="6" w:name="_Toc491247132"/>
       <w:r>
@@ -3383,7 +3411,7 @@
               <w:top w:val="outset" w:sz="6" w:space="0" w:color="000000"/>
               <w:bottom w:val="outset" w:sz="6" w:space="0" w:color="000000"/>
             </w:tcBorders>
-            <w:shd w:val="clear" w:color="auto" w:fill="FFE599" w:themeFill="accent4" w:themeFillTint="66"/>
+            <w:shd w:val="clear" w:color="auto" w:fill="FFF2CC" w:themeFill="accent4" w:themeFillTint="33"/>
           </w:tcPr>
           <w:p>
             <w:pPr>
@@ -3442,7 +3470,7 @@
               <w:bottom w:val="outset" w:sz="6" w:space="0" w:color="000000"/>
               <w:right w:val="outset" w:sz="6" w:space="0" w:color="000000"/>
             </w:tcBorders>
-            <w:shd w:val="clear" w:color="auto" w:fill="FFE599" w:themeFill="accent4" w:themeFillTint="66"/>
+            <w:shd w:val="clear" w:color="auto" w:fill="FFF2CC" w:themeFill="accent4" w:themeFillTint="33"/>
           </w:tcPr>
           <w:p>
             <w:pPr>
@@ -3509,7 +3537,7 @@
               <w:bottom w:val="outset" w:sz="6" w:space="0" w:color="000000"/>
               <w:right w:val="outset" w:sz="6" w:space="0" w:color="000000"/>
             </w:tcBorders>
-            <w:shd w:val="clear" w:color="auto" w:fill="FFE599" w:themeFill="accent4" w:themeFillTint="66"/>
+            <w:shd w:val="clear" w:color="auto" w:fill="FFF2CC" w:themeFill="accent4" w:themeFillTint="33"/>
           </w:tcPr>
           <w:p>
             <w:pPr>
@@ -3569,7 +3597,7 @@
               <w:bottom w:val="outset" w:sz="6" w:space="0" w:color="000000"/>
               <w:right w:val="outset" w:sz="6" w:space="0" w:color="000000"/>
             </w:tcBorders>
-            <w:shd w:val="clear" w:color="auto" w:fill="FFE599" w:themeFill="accent4" w:themeFillTint="66"/>
+            <w:shd w:val="clear" w:color="auto" w:fill="FFF2CC" w:themeFill="accent4" w:themeFillTint="33"/>
           </w:tcPr>
           <w:p>
             <w:pPr>
@@ -3629,7 +3657,7 @@
               <w:bottom w:val="outset" w:sz="6" w:space="0" w:color="000000"/>
               <w:right w:val="outset" w:sz="6" w:space="0" w:color="000000"/>
             </w:tcBorders>
-            <w:shd w:val="clear" w:color="auto" w:fill="FFE599" w:themeFill="accent4" w:themeFillTint="66"/>
+            <w:shd w:val="clear" w:color="auto" w:fill="FFF2CC" w:themeFill="accent4" w:themeFillTint="33"/>
           </w:tcPr>
           <w:p>
             <w:pPr>
@@ -3689,7 +3717,7 @@
               <w:top w:val="outset" w:sz="6" w:space="0" w:color="000000"/>
               <w:bottom w:val="outset" w:sz="6" w:space="0" w:color="000000"/>
             </w:tcBorders>
-            <w:shd w:val="clear" w:color="auto" w:fill="FFE599" w:themeFill="accent4" w:themeFillTint="66"/>
+            <w:shd w:val="clear" w:color="auto" w:fill="FFF2CC" w:themeFill="accent4" w:themeFillTint="33"/>
           </w:tcPr>
           <w:p>
             <w:pPr>
@@ -3724,7 +3752,7 @@
               <w:bottom w:val="outset" w:sz="6" w:space="0" w:color="000000"/>
               <w:right w:val="outset" w:sz="6" w:space="0" w:color="000000"/>
             </w:tcBorders>
-            <w:shd w:val="clear" w:color="auto" w:fill="FFE599" w:themeFill="accent4" w:themeFillTint="66"/>
+            <w:shd w:val="clear" w:color="auto" w:fill="FFF2CC" w:themeFill="accent4" w:themeFillTint="33"/>
           </w:tcPr>
           <w:p>
             <w:pPr>
@@ -3813,7 +3841,7 @@
               <w:bottom w:val="outset" w:sz="6" w:space="0" w:color="000000"/>
               <w:right w:val="outset" w:sz="6" w:space="0" w:color="000000"/>
             </w:tcBorders>
-            <w:shd w:val="clear" w:color="auto" w:fill="FFE599" w:themeFill="accent4" w:themeFillTint="66"/>
+            <w:shd w:val="clear" w:color="auto" w:fill="FFF2CC" w:themeFill="accent4" w:themeFillTint="33"/>
           </w:tcPr>
           <w:p>
             <w:pPr>
@@ -3874,7 +3902,7 @@
               <w:bottom w:val="outset" w:sz="6" w:space="0" w:color="000000"/>
               <w:right w:val="outset" w:sz="6" w:space="0" w:color="000000"/>
             </w:tcBorders>
-            <w:shd w:val="clear" w:color="auto" w:fill="FFE599" w:themeFill="accent4" w:themeFillTint="66"/>
+            <w:shd w:val="clear" w:color="auto" w:fill="FFF2CC" w:themeFill="accent4" w:themeFillTint="33"/>
           </w:tcPr>
           <w:p>
             <w:pPr>
@@ -3925,7 +3953,21 @@
                 <w:sz w:val="16"/>
                 <w:szCs w:val="16"/>
               </w:rPr>
-              <w:t>e, cioè deve essere adattato a qualisiasi tipo di schermo.</w:t>
+              <w:t xml:space="preserve">e, cioè deve essere adattato a </w:t>
+            </w:r>
+            <w:r>
+              <w:rPr>
+                <w:sz w:val="16"/>
+                <w:szCs w:val="16"/>
+              </w:rPr>
+              <w:t>qualsiasi</w:t>
+            </w:r>
+            <w:r>
+              <w:rPr>
+                <w:sz w:val="16"/>
+                <w:szCs w:val="16"/>
+              </w:rPr>
+              <w:t xml:space="preserve"> tipo di schermo.</w:t>
             </w:r>
           </w:p>
         </w:tc>
@@ -3969,7 +4011,7 @@
               <w:top w:val="outset" w:sz="6" w:space="0" w:color="000000"/>
               <w:bottom w:val="outset" w:sz="6" w:space="0" w:color="000000"/>
             </w:tcBorders>
-            <w:shd w:val="clear" w:color="auto" w:fill="FFE599" w:themeFill="accent4" w:themeFillTint="66"/>
+            <w:shd w:val="clear" w:color="auto" w:fill="FFF2CC" w:themeFill="accent4" w:themeFillTint="33"/>
           </w:tcPr>
           <w:p>
             <w:pPr>
@@ -4020,7 +4062,7 @@
               <w:bottom w:val="outset" w:sz="6" w:space="0" w:color="000000"/>
               <w:right w:val="outset" w:sz="6" w:space="0" w:color="000000"/>
             </w:tcBorders>
-            <w:shd w:val="clear" w:color="auto" w:fill="FFE599" w:themeFill="accent4" w:themeFillTint="66"/>
+            <w:shd w:val="clear" w:color="auto" w:fill="FFF2CC" w:themeFill="accent4" w:themeFillTint="33"/>
           </w:tcPr>
           <w:p>
             <w:pPr>
@@ -4080,7 +4122,7 @@
               <w:bottom w:val="outset" w:sz="6" w:space="0" w:color="000000"/>
               <w:right w:val="outset" w:sz="6" w:space="0" w:color="000000"/>
             </w:tcBorders>
-            <w:shd w:val="clear" w:color="auto" w:fill="FFE599" w:themeFill="accent4" w:themeFillTint="66"/>
+            <w:shd w:val="clear" w:color="auto" w:fill="FFF2CC" w:themeFill="accent4" w:themeFillTint="33"/>
           </w:tcPr>
           <w:p>
             <w:pPr>
@@ -4140,7 +4182,7 @@
               <w:bottom w:val="outset" w:sz="6" w:space="0" w:color="000000"/>
               <w:right w:val="outset" w:sz="6" w:space="0" w:color="000000"/>
             </w:tcBorders>
-            <w:shd w:val="clear" w:color="auto" w:fill="FFE599" w:themeFill="accent4" w:themeFillTint="66"/>
+            <w:shd w:val="clear" w:color="auto" w:fill="FFF2CC" w:themeFill="accent4" w:themeFillTint="33"/>
           </w:tcPr>
           <w:p>
             <w:pPr>
@@ -4200,7 +4242,7 @@
               <w:bottom w:val="outset" w:sz="6" w:space="0" w:color="000000"/>
               <w:right w:val="outset" w:sz="6" w:space="0" w:color="000000"/>
             </w:tcBorders>
-            <w:shd w:val="clear" w:color="auto" w:fill="FFE599" w:themeFill="accent4" w:themeFillTint="66"/>
+            <w:shd w:val="clear" w:color="auto" w:fill="FFF2CC" w:themeFill="accent4" w:themeFillTint="33"/>
           </w:tcPr>
           <w:p>
             <w:pPr>
@@ -4260,7 +4302,7 @@
               <w:top w:val="outset" w:sz="6" w:space="0" w:color="000000"/>
               <w:bottom w:val="outset" w:sz="6" w:space="0" w:color="000000"/>
             </w:tcBorders>
-            <w:shd w:val="clear" w:color="auto" w:fill="FFE599" w:themeFill="accent4" w:themeFillTint="66"/>
+            <w:shd w:val="clear" w:color="auto" w:fill="FFF2CC" w:themeFill="accent4" w:themeFillTint="33"/>
           </w:tcPr>
           <w:p>
             <w:pPr>
@@ -4295,7 +4337,7 @@
               <w:bottom w:val="outset" w:sz="6" w:space="0" w:color="000000"/>
               <w:right w:val="outset" w:sz="6" w:space="0" w:color="000000"/>
             </w:tcBorders>
-            <w:shd w:val="clear" w:color="auto" w:fill="FFE599" w:themeFill="accent4" w:themeFillTint="66"/>
+            <w:shd w:val="clear" w:color="auto" w:fill="FFF2CC" w:themeFill="accent4" w:themeFillTint="33"/>
           </w:tcPr>
           <w:p>
             <w:pPr>
@@ -4358,7 +4400,7 @@
               <w:bottom w:val="outset" w:sz="6" w:space="0" w:color="000000"/>
               <w:right w:val="outset" w:sz="6" w:space="0" w:color="000000"/>
             </w:tcBorders>
-            <w:shd w:val="clear" w:color="auto" w:fill="FFE599" w:themeFill="accent4" w:themeFillTint="66"/>
+            <w:shd w:val="clear" w:color="auto" w:fill="FFF2CC" w:themeFill="accent4" w:themeFillTint="33"/>
           </w:tcPr>
           <w:p>
             <w:pPr>
@@ -4448,7 +4490,7 @@
               <w:bottom w:val="outset" w:sz="6" w:space="0" w:color="000000"/>
               <w:right w:val="outset" w:sz="6" w:space="0" w:color="000000"/>
             </w:tcBorders>
-            <w:shd w:val="clear" w:color="auto" w:fill="FFE599" w:themeFill="accent4" w:themeFillTint="66"/>
+            <w:shd w:val="clear" w:color="auto" w:fill="FFF2CC" w:themeFill="accent4" w:themeFillTint="33"/>
           </w:tcPr>
           <w:p>
             <w:pPr>
@@ -4579,7 +4621,7 @@
               <w:bottom w:val="outset" w:sz="6" w:space="0" w:color="000000"/>
               <w:right w:val="outset" w:sz="6" w:space="0" w:color="000000"/>
             </w:tcBorders>
-            <w:shd w:val="clear" w:color="auto" w:fill="FFE599" w:themeFill="accent4" w:themeFillTint="66"/>
+            <w:shd w:val="clear" w:color="auto" w:fill="FFF2CC" w:themeFill="accent4" w:themeFillTint="33"/>
           </w:tcPr>
           <w:p>
             <w:pPr>
@@ -4624,14 +4666,7 @@
                 <w:sz w:val="16"/>
                 <w:szCs w:val="16"/>
               </w:rPr>
-              <w:t xml:space="preserve">I dati non obbligatori </w:t>
-            </w:r>
-            <w:r>
-              <w:rPr>
-                <w:sz w:val="16"/>
-                <w:szCs w:val="16"/>
-              </w:rPr>
-              <w:t>che si possono inserire nella documentazione sono 2:</w:t>
+              <w:t>C</w:t>
             </w:r>
           </w:p>
           <w:p>
@@ -4648,19 +4683,532 @@
                 <w:szCs w:val="16"/>
               </w:rPr>
               <w:t>Numero di telefono di ufficio e numero di telefono privato.</w:t>
+            </w:r>
+          </w:p>
+        </w:tc>
+      </w:tr>
+      <w:tr>
+        <w:trPr>
+          <w:trHeight w:val="251"/>
+          <w:tblCellSpacing w:w="0" w:type="dxa"/>
+        </w:trPr>
+        <w:tc>
+          <w:tcPr>
+            <w:tcW w:w="9630" w:type="dxa"/>
+            <w:gridSpan w:val="2"/>
+            <w:tcBorders>
+              <w:top w:val="outset" w:sz="6" w:space="0" w:color="000000"/>
+              <w:bottom w:val="outset" w:sz="6" w:space="0" w:color="000000"/>
+            </w:tcBorders>
+            <w:shd w:val="clear" w:color="auto" w:fill="FFF2CC" w:themeFill="accent4" w:themeFillTint="33"/>
+          </w:tcPr>
+          <w:p>
+            <w:pPr>
+              <w:spacing w:before="100" w:beforeAutospacing="1"/>
+              <w:jc w:val="center"/>
+              <w:rPr>
+                <w:b/>
+                <w:sz w:val="16"/>
+                <w:szCs w:val="16"/>
+              </w:rPr>
+            </w:pPr>
+            <w:r>
+              <w:rPr>
+                <w:b/>
+                <w:sz w:val="16"/>
+                <w:szCs w:val="16"/>
+              </w:rPr>
+              <w:lastRenderedPageBreak/>
+              <w:t xml:space="preserve">ID: </w:t>
+            </w:r>
+            <w:r>
+              <w:rPr>
+                <w:b/>
+                <w:sz w:val="16"/>
+                <w:szCs w:val="16"/>
+              </w:rPr>
+              <w:t>REQ-0</w:t>
+            </w:r>
+            <w:r>
+              <w:rPr>
+                <w:b/>
+                <w:sz w:val="16"/>
+                <w:szCs w:val="16"/>
+              </w:rPr>
+              <w:t>0</w:t>
+            </w:r>
+            <w:r>
+              <w:rPr>
+                <w:b/>
+                <w:sz w:val="16"/>
+                <w:szCs w:val="16"/>
+              </w:rPr>
+              <w:t>3</w:t>
+            </w:r>
+          </w:p>
+        </w:tc>
+      </w:tr>
+      <w:tr>
+        <w:trPr>
+          <w:tblCellSpacing w:w="0" w:type="dxa"/>
+        </w:trPr>
+        <w:tc>
+          <w:tcPr>
+            <w:tcW w:w="1945" w:type="dxa"/>
+            <w:tcBorders>
+              <w:top w:val="outset" w:sz="6" w:space="0" w:color="000000"/>
+              <w:bottom w:val="outset" w:sz="6" w:space="0" w:color="000000"/>
+              <w:right w:val="outset" w:sz="6" w:space="0" w:color="000000"/>
+            </w:tcBorders>
+            <w:shd w:val="clear" w:color="auto" w:fill="FFF2CC" w:themeFill="accent4" w:themeFillTint="33"/>
+          </w:tcPr>
+          <w:p>
+            <w:pPr>
+              <w:spacing w:before="100" w:beforeAutospacing="1"/>
+              <w:rPr>
+                <w:b/>
+                <w:sz w:val="16"/>
+                <w:szCs w:val="16"/>
+              </w:rPr>
+            </w:pPr>
+            <w:r>
+              <w:rPr>
+                <w:b/>
+                <w:sz w:val="16"/>
+                <w:szCs w:val="16"/>
+              </w:rPr>
+              <w:t>Nome</w:t>
+            </w:r>
+          </w:p>
+        </w:tc>
+        <w:tc>
+          <w:tcPr>
+            <w:tcW w:w="7685" w:type="dxa"/>
+            <w:tcBorders>
+              <w:top w:val="outset" w:sz="6" w:space="0" w:color="000000"/>
+              <w:left w:val="outset" w:sz="6" w:space="0" w:color="000000"/>
+              <w:bottom w:val="outset" w:sz="6" w:space="0" w:color="000000"/>
+            </w:tcBorders>
+          </w:tcPr>
+          <w:p>
+            <w:pPr>
+              <w:spacing w:before="100" w:beforeAutospacing="1"/>
+              <w:rPr>
+                <w:sz w:val="16"/>
+                <w:szCs w:val="16"/>
+              </w:rPr>
+            </w:pPr>
+            <w:r>
+              <w:rPr>
+                <w:sz w:val="16"/>
+                <w:szCs w:val="16"/>
+              </w:rPr>
+              <w:t>Pagina di login</w:t>
+            </w:r>
+          </w:p>
+        </w:tc>
+      </w:tr>
+      <w:tr>
+        <w:trPr>
+          <w:tblCellSpacing w:w="0" w:type="dxa"/>
+        </w:trPr>
+        <w:tc>
+          <w:tcPr>
+            <w:tcW w:w="1945" w:type="dxa"/>
+            <w:tcBorders>
+              <w:top w:val="outset" w:sz="6" w:space="0" w:color="000000"/>
+              <w:bottom w:val="outset" w:sz="6" w:space="0" w:color="000000"/>
+              <w:right w:val="outset" w:sz="6" w:space="0" w:color="000000"/>
+            </w:tcBorders>
+            <w:shd w:val="clear" w:color="auto" w:fill="FFF2CC" w:themeFill="accent4" w:themeFillTint="33"/>
+          </w:tcPr>
+          <w:p>
+            <w:pPr>
+              <w:spacing w:before="100" w:beforeAutospacing="1"/>
+              <w:rPr>
+                <w:b/>
+                <w:sz w:val="16"/>
+                <w:szCs w:val="16"/>
+              </w:rPr>
+            </w:pPr>
+            <w:r>
+              <w:rPr>
+                <w:b/>
+                <w:sz w:val="16"/>
+                <w:szCs w:val="16"/>
+              </w:rPr>
+              <w:t>Priorità</w:t>
+            </w:r>
+          </w:p>
+        </w:tc>
+        <w:tc>
+          <w:tcPr>
+            <w:tcW w:w="7685" w:type="dxa"/>
+            <w:tcBorders>
+              <w:top w:val="outset" w:sz="6" w:space="0" w:color="000000"/>
+              <w:left w:val="outset" w:sz="6" w:space="0" w:color="000000"/>
+              <w:bottom w:val="outset" w:sz="6" w:space="0" w:color="000000"/>
+            </w:tcBorders>
+          </w:tcPr>
+          <w:p>
+            <w:pPr>
+              <w:spacing w:before="100" w:beforeAutospacing="1"/>
+              <w:rPr>
+                <w:sz w:val="16"/>
+                <w:szCs w:val="16"/>
+              </w:rPr>
+            </w:pPr>
+            <w:r>
+              <w:rPr>
+                <w:sz w:val="16"/>
+                <w:szCs w:val="16"/>
+              </w:rPr>
+              <w:t>1</w:t>
+            </w:r>
+          </w:p>
+        </w:tc>
+      </w:tr>
+      <w:tr>
+        <w:trPr>
+          <w:tblCellSpacing w:w="0" w:type="dxa"/>
+        </w:trPr>
+        <w:tc>
+          <w:tcPr>
+            <w:tcW w:w="1945" w:type="dxa"/>
+            <w:tcBorders>
+              <w:top w:val="outset" w:sz="6" w:space="0" w:color="000000"/>
+              <w:bottom w:val="outset" w:sz="6" w:space="0" w:color="000000"/>
+              <w:right w:val="outset" w:sz="6" w:space="0" w:color="000000"/>
+            </w:tcBorders>
+            <w:shd w:val="clear" w:color="auto" w:fill="FFF2CC" w:themeFill="accent4" w:themeFillTint="33"/>
+          </w:tcPr>
+          <w:p>
+            <w:pPr>
+              <w:spacing w:before="100" w:beforeAutospacing="1"/>
+              <w:rPr>
+                <w:b/>
+                <w:sz w:val="16"/>
+                <w:szCs w:val="16"/>
+              </w:rPr>
+            </w:pPr>
+            <w:r>
+              <w:rPr>
+                <w:b/>
+                <w:sz w:val="16"/>
+                <w:szCs w:val="16"/>
+              </w:rPr>
+              <w:t>Versione</w:t>
+            </w:r>
+          </w:p>
+        </w:tc>
+        <w:tc>
+          <w:tcPr>
+            <w:tcW w:w="7685" w:type="dxa"/>
+            <w:tcBorders>
+              <w:top w:val="outset" w:sz="6" w:space="0" w:color="000000"/>
+              <w:left w:val="outset" w:sz="6" w:space="0" w:color="000000"/>
+              <w:bottom w:val="outset" w:sz="6" w:space="0" w:color="000000"/>
+            </w:tcBorders>
+          </w:tcPr>
+          <w:p>
+            <w:pPr>
+              <w:spacing w:before="100" w:beforeAutospacing="1"/>
+              <w:rPr>
+                <w:sz w:val="16"/>
+                <w:szCs w:val="16"/>
+              </w:rPr>
+            </w:pPr>
+            <w:r>
+              <w:rPr>
+                <w:sz w:val="16"/>
+                <w:szCs w:val="16"/>
+              </w:rPr>
+              <w:t>1.0</w:t>
+            </w:r>
+          </w:p>
+        </w:tc>
+      </w:tr>
+      <w:tr>
+        <w:trPr>
+          <w:tblCellSpacing w:w="0" w:type="dxa"/>
+        </w:trPr>
+        <w:tc>
+          <w:tcPr>
+            <w:tcW w:w="1945" w:type="dxa"/>
+            <w:tcBorders>
+              <w:top w:val="outset" w:sz="6" w:space="0" w:color="000000"/>
+              <w:bottom w:val="outset" w:sz="6" w:space="0" w:color="000000"/>
+              <w:right w:val="outset" w:sz="6" w:space="0" w:color="000000"/>
+            </w:tcBorders>
+            <w:shd w:val="clear" w:color="auto" w:fill="FFF2CC" w:themeFill="accent4" w:themeFillTint="33"/>
+          </w:tcPr>
+          <w:p>
+            <w:pPr>
+              <w:spacing w:before="100" w:beforeAutospacing="1"/>
+              <w:rPr>
+                <w:b/>
+                <w:sz w:val="16"/>
+                <w:szCs w:val="16"/>
+              </w:rPr>
+            </w:pPr>
+            <w:r>
+              <w:rPr>
+                <w:b/>
+                <w:sz w:val="16"/>
+                <w:szCs w:val="16"/>
+              </w:rPr>
+              <w:t>Note</w:t>
+            </w:r>
+          </w:p>
+        </w:tc>
+        <w:tc>
+          <w:tcPr>
+            <w:tcW w:w="7685" w:type="dxa"/>
+            <w:tcBorders>
+              <w:top w:val="outset" w:sz="6" w:space="0" w:color="000000"/>
+              <w:left w:val="outset" w:sz="6" w:space="0" w:color="000000"/>
+              <w:bottom w:val="outset" w:sz="6" w:space="0" w:color="000000"/>
+            </w:tcBorders>
+          </w:tcPr>
+          <w:p>
+            <w:pPr>
+              <w:spacing w:before="100" w:beforeAutospacing="1"/>
+              <w:rPr>
+                <w:sz w:val="16"/>
+                <w:szCs w:val="16"/>
+              </w:rPr>
+            </w:pPr>
+            <w:r>
+              <w:rPr>
+                <w:sz w:val="16"/>
+                <w:szCs w:val="16"/>
+              </w:rPr>
+              <w:t>-</w:t>
+            </w:r>
+          </w:p>
+        </w:tc>
+      </w:tr>
+      <w:tr>
+        <w:trPr>
+          <w:tblCellSpacing w:w="0" w:type="dxa"/>
+        </w:trPr>
+        <w:tc>
+          <w:tcPr>
+            <w:tcW w:w="9630" w:type="dxa"/>
+            <w:gridSpan w:val="2"/>
+            <w:tcBorders>
+              <w:top w:val="outset" w:sz="6" w:space="0" w:color="000000"/>
+              <w:bottom w:val="outset" w:sz="6" w:space="0" w:color="000000"/>
+            </w:tcBorders>
+            <w:shd w:val="clear" w:color="auto" w:fill="FFF2CC" w:themeFill="accent4" w:themeFillTint="33"/>
+          </w:tcPr>
+          <w:p>
+            <w:pPr>
+              <w:spacing w:before="100" w:beforeAutospacing="1"/>
+              <w:jc w:val="center"/>
+              <w:rPr>
+                <w:sz w:val="16"/>
+                <w:szCs w:val="16"/>
+              </w:rPr>
+            </w:pPr>
+            <w:r>
+              <w:rPr>
+                <w:b/>
+                <w:bCs/>
+                <w:sz w:val="16"/>
+                <w:szCs w:val="16"/>
+              </w:rPr>
+              <w:t>Sotto requisiti</w:t>
+            </w:r>
+          </w:p>
+        </w:tc>
+      </w:tr>
+      <w:tr>
+        <w:trPr>
+          <w:tblCellSpacing w:w="0" w:type="dxa"/>
+        </w:trPr>
+        <w:tc>
+          <w:tcPr>
+            <w:tcW w:w="1945" w:type="dxa"/>
+            <w:tcBorders>
+              <w:top w:val="outset" w:sz="6" w:space="0" w:color="000000"/>
+              <w:bottom w:val="outset" w:sz="6" w:space="0" w:color="000000"/>
+              <w:right w:val="outset" w:sz="6" w:space="0" w:color="000000"/>
+            </w:tcBorders>
+            <w:shd w:val="clear" w:color="auto" w:fill="FFF2CC" w:themeFill="accent4" w:themeFillTint="33"/>
+          </w:tcPr>
+          <w:p>
+            <w:pPr>
+              <w:spacing w:before="100" w:beforeAutospacing="1"/>
+              <w:rPr>
+                <w:b/>
+                <w:sz w:val="16"/>
+                <w:szCs w:val="16"/>
+              </w:rPr>
+            </w:pPr>
+            <w:r>
+              <w:rPr>
+                <w:b/>
+                <w:bCs/>
+                <w:sz w:val="16"/>
+                <w:szCs w:val="16"/>
+              </w:rPr>
+              <w:t>001</w:t>
+            </w:r>
+          </w:p>
+        </w:tc>
+        <w:tc>
+          <w:tcPr>
+            <w:tcW w:w="7685" w:type="dxa"/>
+            <w:tcBorders>
+              <w:top w:val="outset" w:sz="6" w:space="0" w:color="000000"/>
+              <w:left w:val="outset" w:sz="6" w:space="0" w:color="000000"/>
+              <w:bottom w:val="outset" w:sz="6" w:space="0" w:color="000000"/>
+            </w:tcBorders>
+          </w:tcPr>
+          <w:p>
+            <w:pPr>
+              <w:spacing w:before="100" w:beforeAutospacing="1"/>
+              <w:rPr>
+                <w:sz w:val="16"/>
+                <w:szCs w:val="16"/>
+              </w:rPr>
+            </w:pPr>
+            <w:r>
+              <w:rPr>
+                <w:sz w:val="16"/>
+                <w:szCs w:val="16"/>
+              </w:rPr>
+              <w:t>Tutti gli ute</w:t>
+            </w:r>
+            <w:r>
+              <w:rPr>
+                <w:sz w:val="16"/>
+                <w:szCs w:val="16"/>
+              </w:rPr>
+              <w:t>nti che voglio</w:t>
+            </w:r>
+            <w:r>
+              <w:rPr>
+                <w:sz w:val="16"/>
+                <w:szCs w:val="16"/>
+              </w:rPr>
+              <w:t>no</w:t>
+            </w:r>
+            <w:r>
+              <w:rPr>
+                <w:sz w:val="16"/>
+                <w:szCs w:val="16"/>
+              </w:rPr>
+              <w:t xml:space="preserve"> accedere devono </w:t>
+            </w:r>
+            <w:r>
+              <w:rPr>
+                <w:sz w:val="16"/>
+                <w:szCs w:val="16"/>
+              </w:rPr>
+              <w:t>dap</w:t>
+            </w:r>
+            <w:r>
+              <w:rPr>
+                <w:sz w:val="16"/>
+                <w:szCs w:val="16"/>
+              </w:rPr>
+              <w:t>prima effettuare la verifica della e-mail.</w:t>
+            </w:r>
+          </w:p>
+        </w:tc>
+      </w:tr>
+      <w:tr>
+        <w:trPr>
+          <w:tblCellSpacing w:w="0" w:type="dxa"/>
+        </w:trPr>
+        <w:tc>
+          <w:tcPr>
+            <w:tcW w:w="1945" w:type="dxa"/>
+            <w:tcBorders>
+              <w:top w:val="outset" w:sz="6" w:space="0" w:color="000000"/>
+              <w:bottom w:val="outset" w:sz="6" w:space="0" w:color="000000"/>
+              <w:right w:val="outset" w:sz="6" w:space="0" w:color="000000"/>
+            </w:tcBorders>
+            <w:shd w:val="clear" w:color="auto" w:fill="FFF2CC" w:themeFill="accent4" w:themeFillTint="33"/>
+          </w:tcPr>
+          <w:p>
+            <w:pPr>
+              <w:spacing w:before="100" w:beforeAutospacing="1"/>
+              <w:rPr>
+                <w:b/>
+                <w:sz w:val="16"/>
+                <w:szCs w:val="16"/>
+              </w:rPr>
+            </w:pPr>
+            <w:r>
+              <w:rPr>
+                <w:b/>
+                <w:bCs/>
+                <w:sz w:val="16"/>
+                <w:szCs w:val="16"/>
+              </w:rPr>
+              <w:t>002</w:t>
+            </w:r>
+          </w:p>
+        </w:tc>
+        <w:tc>
+          <w:tcPr>
+            <w:tcW w:w="7685" w:type="dxa"/>
+            <w:tcBorders>
+              <w:top w:val="outset" w:sz="6" w:space="0" w:color="000000"/>
+              <w:left w:val="outset" w:sz="6" w:space="0" w:color="000000"/>
+              <w:bottom w:val="outset" w:sz="6" w:space="0" w:color="000000"/>
+            </w:tcBorders>
+          </w:tcPr>
+          <w:p>
+            <w:pPr>
+              <w:spacing w:before="100" w:beforeAutospacing="1"/>
+              <w:rPr>
+                <w:sz w:val="16"/>
+                <w:szCs w:val="16"/>
+              </w:rPr>
+            </w:pPr>
+            <w:r>
+              <w:rPr>
+                <w:sz w:val="16"/>
+                <w:szCs w:val="16"/>
+              </w:rPr>
+              <w:t xml:space="preserve">Ci deve essere la possibilità di </w:t>
+            </w:r>
+            <w:r>
+              <w:rPr>
+                <w:sz w:val="16"/>
+                <w:szCs w:val="16"/>
+              </w:rPr>
+              <w:t>cambiare</w:t>
+            </w:r>
+            <w:r>
+              <w:rPr>
+                <w:sz w:val="16"/>
+                <w:szCs w:val="16"/>
+              </w:rPr>
+              <w:t xml:space="preserve"> la password in caso di smarrimento.</w:t>
             </w:r>
           </w:p>
         </w:tc>
       </w:tr>
     </w:tbl>
-    <w:p/>
-    <w:p/>
-    <w:p/>
-    <w:p/>
-    <w:p/>
-    <w:p/>
-    <w:p/>
-    <w:p/>
+    <w:p>
+      <w:pPr>
+        <w:rPr>
+          <w:lang w:val="it-IT"/>
+        </w:rPr>
+      </w:pPr>
+    </w:p>
+    <w:p>
+      <w:pPr>
+        <w:rPr>
+          <w:lang w:val="it-IT"/>
+        </w:rPr>
+      </w:pPr>
+    </w:p>
     <w:tbl>
       <w:tblPr>
         <w:tblW w:w="9630" w:type="dxa"/>
@@ -4697,7 +5245,7 @@
               <w:top w:val="outset" w:sz="6" w:space="0" w:color="000000"/>
               <w:bottom w:val="outset" w:sz="6" w:space="0" w:color="000000"/>
             </w:tcBorders>
-            <w:shd w:val="clear" w:color="auto" w:fill="FFE599" w:themeFill="accent4" w:themeFillTint="66"/>
+            <w:shd w:val="clear" w:color="auto" w:fill="FFF2CC" w:themeFill="accent4" w:themeFillTint="33"/>
           </w:tcPr>
           <w:p>
             <w:pPr>
@@ -4731,15 +5279,7 @@
                 <w:sz w:val="16"/>
                 <w:szCs w:val="16"/>
               </w:rPr>
-              <w:t>0</w:t>
-            </w:r>
-            <w:r>
-              <w:rPr>
-                <w:b/>
-                <w:sz w:val="16"/>
-                <w:szCs w:val="16"/>
-              </w:rPr>
-              <w:t>3</w:t>
+              <w:t>04</w:t>
             </w:r>
           </w:p>
         </w:tc>
@@ -4756,7 +5296,7 @@
               <w:bottom w:val="outset" w:sz="6" w:space="0" w:color="000000"/>
               <w:right w:val="outset" w:sz="6" w:space="0" w:color="000000"/>
             </w:tcBorders>
-            <w:shd w:val="clear" w:color="auto" w:fill="FFE599" w:themeFill="accent4" w:themeFillTint="66"/>
+            <w:shd w:val="clear" w:color="auto" w:fill="FFF2CC" w:themeFill="accent4" w:themeFillTint="33"/>
           </w:tcPr>
           <w:p>
             <w:pPr>
@@ -4799,7 +5339,7 @@
                 <w:sz w:val="16"/>
                 <w:szCs w:val="16"/>
               </w:rPr>
-              <w:t>Pagina di login</w:t>
+              <w:t>Pagina principale</w:t>
             </w:r>
           </w:p>
         </w:tc>
@@ -4816,7 +5356,7 @@
               <w:bottom w:val="outset" w:sz="6" w:space="0" w:color="000000"/>
               <w:right w:val="outset" w:sz="6" w:space="0" w:color="000000"/>
             </w:tcBorders>
-            <w:shd w:val="clear" w:color="auto" w:fill="FFE599" w:themeFill="accent4" w:themeFillTint="66"/>
+            <w:shd w:val="clear" w:color="auto" w:fill="FFF2CC" w:themeFill="accent4" w:themeFillTint="33"/>
           </w:tcPr>
           <w:p>
             <w:pPr>
@@ -4859,7 +5399,7 @@
                 <w:sz w:val="16"/>
                 <w:szCs w:val="16"/>
               </w:rPr>
-              <w:t>1</w:t>
+              <w:t>2</w:t>
             </w:r>
           </w:p>
         </w:tc>
@@ -4876,7 +5416,7 @@
               <w:bottom w:val="outset" w:sz="6" w:space="0" w:color="000000"/>
               <w:right w:val="outset" w:sz="6" w:space="0" w:color="000000"/>
             </w:tcBorders>
-            <w:shd w:val="clear" w:color="auto" w:fill="FFE599" w:themeFill="accent4" w:themeFillTint="66"/>
+            <w:shd w:val="clear" w:color="auto" w:fill="FFF2CC" w:themeFill="accent4" w:themeFillTint="33"/>
           </w:tcPr>
           <w:p>
             <w:pPr>
@@ -4936,7 +5476,7 @@
               <w:bottom w:val="outset" w:sz="6" w:space="0" w:color="000000"/>
               <w:right w:val="outset" w:sz="6" w:space="0" w:color="000000"/>
             </w:tcBorders>
-            <w:shd w:val="clear" w:color="auto" w:fill="FFE599" w:themeFill="accent4" w:themeFillTint="66"/>
+            <w:shd w:val="clear" w:color="auto" w:fill="FFF2CC" w:themeFill="accent4" w:themeFillTint="33"/>
           </w:tcPr>
           <w:p>
             <w:pPr>
@@ -4996,7 +5536,7 @@
               <w:top w:val="outset" w:sz="6" w:space="0" w:color="000000"/>
               <w:bottom w:val="outset" w:sz="6" w:space="0" w:color="000000"/>
             </w:tcBorders>
-            <w:shd w:val="clear" w:color="auto" w:fill="FFE599" w:themeFill="accent4" w:themeFillTint="66"/>
+            <w:shd w:val="clear" w:color="auto" w:fill="FFF2CC" w:themeFill="accent4" w:themeFillTint="33"/>
           </w:tcPr>
           <w:p>
             <w:pPr>
@@ -5031,7 +5571,7 @@
               <w:bottom w:val="outset" w:sz="6" w:space="0" w:color="000000"/>
               <w:right w:val="outset" w:sz="6" w:space="0" w:color="000000"/>
             </w:tcBorders>
-            <w:shd w:val="clear" w:color="auto" w:fill="FFE599" w:themeFill="accent4" w:themeFillTint="66"/>
+            <w:shd w:val="clear" w:color="auto" w:fill="FFF2CC" w:themeFill="accent4" w:themeFillTint="33"/>
           </w:tcPr>
           <w:p>
             <w:pPr>
@@ -5075,42 +5615,7 @@
                 <w:sz w:val="16"/>
                 <w:szCs w:val="16"/>
               </w:rPr>
-              <w:t>Tutti gli ute</w:t>
-            </w:r>
-            <w:r>
-              <w:rPr>
-                <w:sz w:val="16"/>
-                <w:szCs w:val="16"/>
-              </w:rPr>
-              <w:t>nti che voglio</w:t>
-            </w:r>
-            <w:r>
-              <w:rPr>
-                <w:sz w:val="16"/>
-                <w:szCs w:val="16"/>
-              </w:rPr>
-              <w:t>no</w:t>
-            </w:r>
-            <w:r>
-              <w:rPr>
-                <w:sz w:val="16"/>
-                <w:szCs w:val="16"/>
-              </w:rPr>
-              <w:t xml:space="preserve"> accedere devono </w:t>
-            </w:r>
-            <w:r>
-              <w:rPr>
-                <w:sz w:val="16"/>
-                <w:szCs w:val="16"/>
-              </w:rPr>
-              <w:t>dap</w:t>
-            </w:r>
-            <w:r>
-              <w:rPr>
-                <w:sz w:val="16"/>
-                <w:szCs w:val="16"/>
-              </w:rPr>
-              <w:t>prima effettuare la verifica della e-mail.</w:t>
+              <w:t>Si devono mostrare le notizie del sito.</w:t>
             </w:r>
           </w:p>
         </w:tc>
@@ -5127,7 +5632,7 @@
               <w:bottom w:val="outset" w:sz="6" w:space="0" w:color="000000"/>
               <w:right w:val="outset" w:sz="6" w:space="0" w:color="000000"/>
             </w:tcBorders>
-            <w:shd w:val="clear" w:color="auto" w:fill="FFE599" w:themeFill="accent4" w:themeFillTint="66"/>
+            <w:shd w:val="clear" w:color="auto" w:fill="FFF2CC" w:themeFill="accent4" w:themeFillTint="33"/>
           </w:tcPr>
           <w:p>
             <w:pPr>
@@ -5171,97 +5676,7 @@
                 <w:sz w:val="16"/>
                 <w:szCs w:val="16"/>
               </w:rPr>
-              <w:t>Ci deve essere la possibilità di cabiare la password in caso di smarrimento.</w:t>
-            </w:r>
-          </w:p>
-        </w:tc>
-      </w:tr>
-    </w:tbl>
-    <w:p>
-      <w:pPr>
-        <w:rPr>
-          <w:lang w:val="it-IT"/>
-        </w:rPr>
-      </w:pPr>
-    </w:p>
-    <w:p>
-      <w:pPr>
-        <w:rPr>
-          <w:lang w:val="it-IT"/>
-        </w:rPr>
-      </w:pPr>
-    </w:p>
-    <w:tbl>
-      <w:tblPr>
-        <w:tblW w:w="9630" w:type="dxa"/>
-        <w:tblCellSpacing w:w="0" w:type="dxa"/>
-        <w:tblInd w:w="-58" w:type="dxa"/>
-        <w:tblBorders>
-          <w:top w:val="outset" w:sz="6" w:space="0" w:color="000000"/>
-          <w:left w:val="outset" w:sz="6" w:space="0" w:color="000000"/>
-          <w:bottom w:val="outset" w:sz="6" w:space="0" w:color="000000"/>
-          <w:right w:val="outset" w:sz="6" w:space="0" w:color="000000"/>
-        </w:tblBorders>
-        <w:tblCellMar>
-          <w:top w:w="60" w:type="dxa"/>
-          <w:left w:w="60" w:type="dxa"/>
-          <w:bottom w:w="60" w:type="dxa"/>
-          <w:right w:w="60" w:type="dxa"/>
-        </w:tblCellMar>
-        <w:tblLook w:val="00A0" w:firstRow="1" w:lastRow="0" w:firstColumn="1" w:lastColumn="0" w:noHBand="0" w:noVBand="0"/>
-      </w:tblPr>
-      <w:tblGrid>
-        <w:gridCol w:w="1945"/>
-        <w:gridCol w:w="7685"/>
-      </w:tblGrid>
-      <w:tr>
-        <w:trPr>
-          <w:trHeight w:val="251"/>
-          <w:tblCellSpacing w:w="0" w:type="dxa"/>
-        </w:trPr>
-        <w:tc>
-          <w:tcPr>
-            <w:tcW w:w="9630" w:type="dxa"/>
-            <w:gridSpan w:val="2"/>
-            <w:tcBorders>
-              <w:top w:val="outset" w:sz="6" w:space="0" w:color="000000"/>
-              <w:bottom w:val="outset" w:sz="6" w:space="0" w:color="000000"/>
-            </w:tcBorders>
-            <w:shd w:val="clear" w:color="auto" w:fill="FFE599" w:themeFill="accent4" w:themeFillTint="66"/>
-          </w:tcPr>
-          <w:p>
-            <w:pPr>
-              <w:spacing w:before="100" w:beforeAutospacing="1"/>
-              <w:jc w:val="center"/>
-              <w:rPr>
-                <w:b/>
-                <w:sz w:val="16"/>
-                <w:szCs w:val="16"/>
-              </w:rPr>
-            </w:pPr>
-            <w:r>
-              <w:rPr>
-                <w:b/>
-                <w:sz w:val="16"/>
-                <w:szCs w:val="16"/>
-              </w:rPr>
-              <w:t xml:space="preserve">ID: </w:t>
-            </w:r>
-            <w:r>
-              <w:rPr>
-                <w:b/>
-                <w:sz w:val="16"/>
-                <w:szCs w:val="16"/>
-              </w:rPr>
-              <w:t>REQ-0</w:t>
-            </w:r>
-            <w:r>
-              <w:rPr>
-                <w:b/>
-                <w:sz w:val="16"/>
-                <w:szCs w:val="16"/>
-              </w:rPr>
-              <w:t>04</w:t>
+              <w:t>Vengono mostrate del foto.</w:t>
             </w:r>
           </w:p>
         </w:tc>
@@ -5278,24 +5693,26 @@
               <w:bottom w:val="outset" w:sz="6" w:space="0" w:color="000000"/>
               <w:right w:val="outset" w:sz="6" w:space="0" w:color="000000"/>
             </w:tcBorders>
-            <w:shd w:val="clear" w:color="auto" w:fill="FFE599" w:themeFill="accent4" w:themeFillTint="66"/>
+            <w:shd w:val="clear" w:color="auto" w:fill="FFF2CC" w:themeFill="accent4" w:themeFillTint="33"/>
           </w:tcPr>
           <w:p>
             <w:pPr>
               <w:spacing w:before="100" w:beforeAutospacing="1"/>
               <w:rPr>
                 <w:b/>
-                <w:sz w:val="16"/>
-                <w:szCs w:val="16"/>
-              </w:rPr>
-            </w:pPr>
-            <w:r>
-              <w:rPr>
-                <w:b/>
-                <w:sz w:val="16"/>
-                <w:szCs w:val="16"/>
-              </w:rPr>
-              <w:t>Nome</w:t>
+                <w:bCs/>
+                <w:sz w:val="16"/>
+                <w:szCs w:val="16"/>
+              </w:rPr>
+            </w:pPr>
+            <w:r>
+              <w:rPr>
+                <w:b/>
+                <w:bCs/>
+                <w:sz w:val="16"/>
+                <w:szCs w:val="16"/>
+              </w:rPr>
+              <w:t>003</w:t>
             </w:r>
           </w:p>
         </w:tc>
@@ -5311,405 +5728,6 @@
           <w:p>
             <w:pPr>
               <w:spacing w:before="100" w:beforeAutospacing="1"/>
-              <w:rPr>
-                <w:sz w:val="16"/>
-                <w:szCs w:val="16"/>
-              </w:rPr>
-            </w:pPr>
-            <w:r>
-              <w:rPr>
-                <w:sz w:val="16"/>
-                <w:szCs w:val="16"/>
-              </w:rPr>
-              <w:t>Pagina principale</w:t>
-            </w:r>
-          </w:p>
-        </w:tc>
-      </w:tr>
-      <w:tr>
-        <w:trPr>
-          <w:tblCellSpacing w:w="0" w:type="dxa"/>
-        </w:trPr>
-        <w:tc>
-          <w:tcPr>
-            <w:tcW w:w="1945" w:type="dxa"/>
-            <w:tcBorders>
-              <w:top w:val="outset" w:sz="6" w:space="0" w:color="000000"/>
-              <w:bottom w:val="outset" w:sz="6" w:space="0" w:color="000000"/>
-              <w:right w:val="outset" w:sz="6" w:space="0" w:color="000000"/>
-            </w:tcBorders>
-            <w:shd w:val="clear" w:color="auto" w:fill="FFE599" w:themeFill="accent4" w:themeFillTint="66"/>
-          </w:tcPr>
-          <w:p>
-            <w:pPr>
-              <w:spacing w:before="100" w:beforeAutospacing="1"/>
-              <w:rPr>
-                <w:b/>
-                <w:sz w:val="16"/>
-                <w:szCs w:val="16"/>
-              </w:rPr>
-            </w:pPr>
-            <w:r>
-              <w:rPr>
-                <w:b/>
-                <w:sz w:val="16"/>
-                <w:szCs w:val="16"/>
-              </w:rPr>
-              <w:t>Priorità</w:t>
-            </w:r>
-          </w:p>
-        </w:tc>
-        <w:tc>
-          <w:tcPr>
-            <w:tcW w:w="7685" w:type="dxa"/>
-            <w:tcBorders>
-              <w:top w:val="outset" w:sz="6" w:space="0" w:color="000000"/>
-              <w:left w:val="outset" w:sz="6" w:space="0" w:color="000000"/>
-              <w:bottom w:val="outset" w:sz="6" w:space="0" w:color="000000"/>
-            </w:tcBorders>
-          </w:tcPr>
-          <w:p>
-            <w:pPr>
-              <w:spacing w:before="100" w:beforeAutospacing="1"/>
-              <w:rPr>
-                <w:sz w:val="16"/>
-                <w:szCs w:val="16"/>
-              </w:rPr>
-            </w:pPr>
-            <w:r>
-              <w:rPr>
-                <w:sz w:val="16"/>
-                <w:szCs w:val="16"/>
-              </w:rPr>
-              <w:t>2</w:t>
-            </w:r>
-          </w:p>
-        </w:tc>
-      </w:tr>
-      <w:tr>
-        <w:trPr>
-          <w:tblCellSpacing w:w="0" w:type="dxa"/>
-        </w:trPr>
-        <w:tc>
-          <w:tcPr>
-            <w:tcW w:w="1945" w:type="dxa"/>
-            <w:tcBorders>
-              <w:top w:val="outset" w:sz="6" w:space="0" w:color="000000"/>
-              <w:bottom w:val="outset" w:sz="6" w:space="0" w:color="000000"/>
-              <w:right w:val="outset" w:sz="6" w:space="0" w:color="000000"/>
-            </w:tcBorders>
-            <w:shd w:val="clear" w:color="auto" w:fill="FFE599" w:themeFill="accent4" w:themeFillTint="66"/>
-          </w:tcPr>
-          <w:p>
-            <w:pPr>
-              <w:spacing w:before="100" w:beforeAutospacing="1"/>
-              <w:rPr>
-                <w:b/>
-                <w:sz w:val="16"/>
-                <w:szCs w:val="16"/>
-              </w:rPr>
-            </w:pPr>
-            <w:r>
-              <w:rPr>
-                <w:b/>
-                <w:sz w:val="16"/>
-                <w:szCs w:val="16"/>
-              </w:rPr>
-              <w:t>Versione</w:t>
-            </w:r>
-          </w:p>
-        </w:tc>
-        <w:tc>
-          <w:tcPr>
-            <w:tcW w:w="7685" w:type="dxa"/>
-            <w:tcBorders>
-              <w:top w:val="outset" w:sz="6" w:space="0" w:color="000000"/>
-              <w:left w:val="outset" w:sz="6" w:space="0" w:color="000000"/>
-              <w:bottom w:val="outset" w:sz="6" w:space="0" w:color="000000"/>
-            </w:tcBorders>
-          </w:tcPr>
-          <w:p>
-            <w:pPr>
-              <w:spacing w:before="100" w:beforeAutospacing="1"/>
-              <w:rPr>
-                <w:sz w:val="16"/>
-                <w:szCs w:val="16"/>
-              </w:rPr>
-            </w:pPr>
-            <w:r>
-              <w:rPr>
-                <w:sz w:val="16"/>
-                <w:szCs w:val="16"/>
-              </w:rPr>
-              <w:t>1.0</w:t>
-            </w:r>
-          </w:p>
-        </w:tc>
-      </w:tr>
-      <w:tr>
-        <w:trPr>
-          <w:tblCellSpacing w:w="0" w:type="dxa"/>
-        </w:trPr>
-        <w:tc>
-          <w:tcPr>
-            <w:tcW w:w="1945" w:type="dxa"/>
-            <w:tcBorders>
-              <w:top w:val="outset" w:sz="6" w:space="0" w:color="000000"/>
-              <w:bottom w:val="outset" w:sz="6" w:space="0" w:color="000000"/>
-              <w:right w:val="outset" w:sz="6" w:space="0" w:color="000000"/>
-            </w:tcBorders>
-            <w:shd w:val="clear" w:color="auto" w:fill="FFE599" w:themeFill="accent4" w:themeFillTint="66"/>
-          </w:tcPr>
-          <w:p>
-            <w:pPr>
-              <w:spacing w:before="100" w:beforeAutospacing="1"/>
-              <w:rPr>
-                <w:b/>
-                <w:sz w:val="16"/>
-                <w:szCs w:val="16"/>
-              </w:rPr>
-            </w:pPr>
-            <w:r>
-              <w:rPr>
-                <w:b/>
-                <w:sz w:val="16"/>
-                <w:szCs w:val="16"/>
-              </w:rPr>
-              <w:t>Note</w:t>
-            </w:r>
-          </w:p>
-        </w:tc>
-        <w:tc>
-          <w:tcPr>
-            <w:tcW w:w="7685" w:type="dxa"/>
-            <w:tcBorders>
-              <w:top w:val="outset" w:sz="6" w:space="0" w:color="000000"/>
-              <w:left w:val="outset" w:sz="6" w:space="0" w:color="000000"/>
-              <w:bottom w:val="outset" w:sz="6" w:space="0" w:color="000000"/>
-            </w:tcBorders>
-          </w:tcPr>
-          <w:p>
-            <w:pPr>
-              <w:spacing w:before="100" w:beforeAutospacing="1"/>
-              <w:rPr>
-                <w:sz w:val="16"/>
-                <w:szCs w:val="16"/>
-              </w:rPr>
-            </w:pPr>
-            <w:r>
-              <w:rPr>
-                <w:sz w:val="16"/>
-                <w:szCs w:val="16"/>
-              </w:rPr>
-              <w:t>-</w:t>
-            </w:r>
-          </w:p>
-        </w:tc>
-      </w:tr>
-      <w:tr>
-        <w:trPr>
-          <w:tblCellSpacing w:w="0" w:type="dxa"/>
-        </w:trPr>
-        <w:tc>
-          <w:tcPr>
-            <w:tcW w:w="9630" w:type="dxa"/>
-            <w:gridSpan w:val="2"/>
-            <w:tcBorders>
-              <w:top w:val="outset" w:sz="6" w:space="0" w:color="000000"/>
-              <w:bottom w:val="outset" w:sz="6" w:space="0" w:color="000000"/>
-            </w:tcBorders>
-            <w:shd w:val="clear" w:color="auto" w:fill="FFE599" w:themeFill="accent4" w:themeFillTint="66"/>
-          </w:tcPr>
-          <w:p>
-            <w:pPr>
-              <w:spacing w:before="100" w:beforeAutospacing="1"/>
-              <w:jc w:val="center"/>
-              <w:rPr>
-                <w:sz w:val="16"/>
-                <w:szCs w:val="16"/>
-              </w:rPr>
-            </w:pPr>
-            <w:r>
-              <w:rPr>
-                <w:b/>
-                <w:bCs/>
-                <w:sz w:val="16"/>
-                <w:szCs w:val="16"/>
-              </w:rPr>
-              <w:t>Sotto requisiti</w:t>
-            </w:r>
-          </w:p>
-        </w:tc>
-      </w:tr>
-      <w:tr>
-        <w:trPr>
-          <w:tblCellSpacing w:w="0" w:type="dxa"/>
-        </w:trPr>
-        <w:tc>
-          <w:tcPr>
-            <w:tcW w:w="1945" w:type="dxa"/>
-            <w:tcBorders>
-              <w:top w:val="outset" w:sz="6" w:space="0" w:color="000000"/>
-              <w:bottom w:val="outset" w:sz="6" w:space="0" w:color="000000"/>
-              <w:right w:val="outset" w:sz="6" w:space="0" w:color="000000"/>
-            </w:tcBorders>
-            <w:shd w:val="clear" w:color="auto" w:fill="FFE599" w:themeFill="accent4" w:themeFillTint="66"/>
-          </w:tcPr>
-          <w:p>
-            <w:pPr>
-              <w:spacing w:before="100" w:beforeAutospacing="1"/>
-              <w:rPr>
-                <w:b/>
-                <w:sz w:val="16"/>
-                <w:szCs w:val="16"/>
-              </w:rPr>
-            </w:pPr>
-            <w:r>
-              <w:rPr>
-                <w:b/>
-                <w:bCs/>
-                <w:sz w:val="16"/>
-                <w:szCs w:val="16"/>
-              </w:rPr>
-              <w:t>001</w:t>
-            </w:r>
-          </w:p>
-        </w:tc>
-        <w:tc>
-          <w:tcPr>
-            <w:tcW w:w="7685" w:type="dxa"/>
-            <w:tcBorders>
-              <w:top w:val="outset" w:sz="6" w:space="0" w:color="000000"/>
-              <w:left w:val="outset" w:sz="6" w:space="0" w:color="000000"/>
-              <w:bottom w:val="outset" w:sz="6" w:space="0" w:color="000000"/>
-            </w:tcBorders>
-          </w:tcPr>
-          <w:p>
-            <w:pPr>
-              <w:spacing w:before="100" w:beforeAutospacing="1"/>
-              <w:rPr>
-                <w:sz w:val="16"/>
-                <w:szCs w:val="16"/>
-              </w:rPr>
-            </w:pPr>
-            <w:r>
-              <w:rPr>
-                <w:sz w:val="16"/>
-                <w:szCs w:val="16"/>
-              </w:rPr>
-              <w:t>Si devono mostrare le notizie del sito.</w:t>
-            </w:r>
-          </w:p>
-        </w:tc>
-      </w:tr>
-      <w:tr>
-        <w:trPr>
-          <w:tblCellSpacing w:w="0" w:type="dxa"/>
-        </w:trPr>
-        <w:tc>
-          <w:tcPr>
-            <w:tcW w:w="1945" w:type="dxa"/>
-            <w:tcBorders>
-              <w:top w:val="outset" w:sz="6" w:space="0" w:color="000000"/>
-              <w:bottom w:val="outset" w:sz="6" w:space="0" w:color="000000"/>
-              <w:right w:val="outset" w:sz="6" w:space="0" w:color="000000"/>
-            </w:tcBorders>
-            <w:shd w:val="clear" w:color="auto" w:fill="FFE599" w:themeFill="accent4" w:themeFillTint="66"/>
-          </w:tcPr>
-          <w:p>
-            <w:pPr>
-              <w:spacing w:before="100" w:beforeAutospacing="1"/>
-              <w:rPr>
-                <w:b/>
-                <w:sz w:val="16"/>
-                <w:szCs w:val="16"/>
-              </w:rPr>
-            </w:pPr>
-            <w:r>
-              <w:rPr>
-                <w:b/>
-                <w:bCs/>
-                <w:sz w:val="16"/>
-                <w:szCs w:val="16"/>
-              </w:rPr>
-              <w:t>002</w:t>
-            </w:r>
-          </w:p>
-        </w:tc>
-        <w:tc>
-          <w:tcPr>
-            <w:tcW w:w="7685" w:type="dxa"/>
-            <w:tcBorders>
-              <w:top w:val="outset" w:sz="6" w:space="0" w:color="000000"/>
-              <w:left w:val="outset" w:sz="6" w:space="0" w:color="000000"/>
-              <w:bottom w:val="outset" w:sz="6" w:space="0" w:color="000000"/>
-            </w:tcBorders>
-          </w:tcPr>
-          <w:p>
-            <w:pPr>
-              <w:spacing w:before="100" w:beforeAutospacing="1"/>
-              <w:rPr>
-                <w:sz w:val="16"/>
-                <w:szCs w:val="16"/>
-              </w:rPr>
-            </w:pPr>
-            <w:r>
-              <w:rPr>
-                <w:sz w:val="16"/>
-                <w:szCs w:val="16"/>
-              </w:rPr>
-              <w:t>Vengono mostrate del foto.</w:t>
-            </w:r>
-          </w:p>
-        </w:tc>
-      </w:tr>
-      <w:tr>
-        <w:trPr>
-          <w:tblCellSpacing w:w="0" w:type="dxa"/>
-        </w:trPr>
-        <w:tc>
-          <w:tcPr>
-            <w:tcW w:w="1945" w:type="dxa"/>
-            <w:tcBorders>
-              <w:top w:val="outset" w:sz="6" w:space="0" w:color="000000"/>
-              <w:bottom w:val="outset" w:sz="6" w:space="0" w:color="000000"/>
-              <w:right w:val="outset" w:sz="6" w:space="0" w:color="000000"/>
-            </w:tcBorders>
-            <w:shd w:val="clear" w:color="auto" w:fill="FFE599" w:themeFill="accent4" w:themeFillTint="66"/>
-          </w:tcPr>
-          <w:p>
-            <w:pPr>
-              <w:spacing w:before="100" w:beforeAutospacing="1"/>
-              <w:rPr>
-                <w:b/>
-                <w:bCs/>
-                <w:sz w:val="16"/>
-                <w:szCs w:val="16"/>
-              </w:rPr>
-            </w:pPr>
-            <w:r>
-              <w:rPr>
-                <w:b/>
-                <w:bCs/>
-                <w:sz w:val="16"/>
-                <w:szCs w:val="16"/>
-              </w:rPr>
-              <w:t>003</w:t>
-            </w:r>
-          </w:p>
-        </w:tc>
-        <w:tc>
-          <w:tcPr>
-            <w:tcW w:w="7685" w:type="dxa"/>
-            <w:tcBorders>
-              <w:top w:val="outset" w:sz="6" w:space="0" w:color="000000"/>
-              <w:left w:val="outset" w:sz="6" w:space="0" w:color="000000"/>
-              <w:bottom w:val="outset" w:sz="6" w:space="0" w:color="000000"/>
-            </w:tcBorders>
-          </w:tcPr>
-          <w:p>
-            <w:pPr>
-              <w:spacing w:before="100" w:beforeAutospacing="1"/>
               <w:jc w:val="both"/>
               <w:rPr>
                 <w:sz w:val="16"/>
@@ -5721,7 +5739,49 @@
                 <w:sz w:val="16"/>
                 <w:szCs w:val="16"/>
               </w:rPr>
-              <w:t>Solo gli amministratori della pagina possono aggiugere notizie, aggiure notizie e modificare il testo della pagina principale.</w:t>
+              <w:t xml:space="preserve">Solo gli amministratori della pagina possono </w:t>
+            </w:r>
+            <w:r>
+              <w:rPr>
+                <w:sz w:val="16"/>
+                <w:szCs w:val="16"/>
+              </w:rPr>
+              <w:t>aggiungere</w:t>
+            </w:r>
+            <w:r>
+              <w:rPr>
+                <w:sz w:val="16"/>
+                <w:szCs w:val="16"/>
+              </w:rPr>
+              <w:t xml:space="preserve"> notizie, aggiu</w:t>
+            </w:r>
+            <w:r>
+              <w:rPr>
+                <w:sz w:val="16"/>
+                <w:szCs w:val="16"/>
+              </w:rPr>
+              <w:t>nge</w:t>
+            </w:r>
+            <w:r>
+              <w:rPr>
+                <w:sz w:val="16"/>
+                <w:szCs w:val="16"/>
+              </w:rPr>
+              <w:t xml:space="preserve">re </w:t>
+            </w:r>
+            <w:r>
+              <w:rPr>
+                <w:sz w:val="16"/>
+                <w:szCs w:val="16"/>
+              </w:rPr>
+              <w:t>foto</w:t>
+            </w:r>
+            <w:r>
+              <w:rPr>
+                <w:sz w:val="16"/>
+                <w:szCs w:val="16"/>
+              </w:rPr>
+              <w:t xml:space="preserve"> e modificare il testo della pagina principale.</w:t>
             </w:r>
           </w:p>
         </w:tc>
@@ -5765,7 +5825,7 @@
               <w:top w:val="outset" w:sz="6" w:space="0" w:color="000000"/>
               <w:bottom w:val="outset" w:sz="6" w:space="0" w:color="000000"/>
             </w:tcBorders>
-            <w:shd w:val="clear" w:color="auto" w:fill="FFE599" w:themeFill="accent4" w:themeFillTint="66"/>
+            <w:shd w:val="clear" w:color="auto" w:fill="FFF2CC" w:themeFill="accent4" w:themeFillTint="33"/>
           </w:tcPr>
           <w:p>
             <w:pPr>
@@ -5816,7 +5876,7 @@
               <w:bottom w:val="outset" w:sz="6" w:space="0" w:color="000000"/>
               <w:right w:val="outset" w:sz="6" w:space="0" w:color="000000"/>
             </w:tcBorders>
-            <w:shd w:val="clear" w:color="auto" w:fill="FFE599" w:themeFill="accent4" w:themeFillTint="66"/>
+            <w:shd w:val="clear" w:color="auto" w:fill="FFF2CC" w:themeFill="accent4" w:themeFillTint="33"/>
           </w:tcPr>
           <w:p>
             <w:pPr>
@@ -5876,7 +5936,7 @@
               <w:bottom w:val="outset" w:sz="6" w:space="0" w:color="000000"/>
               <w:right w:val="outset" w:sz="6" w:space="0" w:color="000000"/>
             </w:tcBorders>
-            <w:shd w:val="clear" w:color="auto" w:fill="FFE599" w:themeFill="accent4" w:themeFillTint="66"/>
+            <w:shd w:val="clear" w:color="auto" w:fill="FFF2CC" w:themeFill="accent4" w:themeFillTint="33"/>
           </w:tcPr>
           <w:p>
             <w:pPr>
@@ -5936,7 +5996,7 @@
               <w:bottom w:val="outset" w:sz="6" w:space="0" w:color="000000"/>
               <w:right w:val="outset" w:sz="6" w:space="0" w:color="000000"/>
             </w:tcBorders>
-            <w:shd w:val="clear" w:color="auto" w:fill="FFE599" w:themeFill="accent4" w:themeFillTint="66"/>
+            <w:shd w:val="clear" w:color="auto" w:fill="FFF2CC" w:themeFill="accent4" w:themeFillTint="33"/>
           </w:tcPr>
           <w:p>
             <w:pPr>
@@ -5996,7 +6056,7 @@
               <w:bottom w:val="outset" w:sz="6" w:space="0" w:color="000000"/>
               <w:right w:val="outset" w:sz="6" w:space="0" w:color="000000"/>
             </w:tcBorders>
-            <w:shd w:val="clear" w:color="auto" w:fill="FFE599" w:themeFill="accent4" w:themeFillTint="66"/>
+            <w:shd w:val="clear" w:color="auto" w:fill="FFF2CC" w:themeFill="accent4" w:themeFillTint="33"/>
           </w:tcPr>
           <w:p>
             <w:pPr>
@@ -6056,7 +6116,7 @@
               <w:top w:val="outset" w:sz="6" w:space="0" w:color="000000"/>
               <w:bottom w:val="outset" w:sz="6" w:space="0" w:color="000000"/>
             </w:tcBorders>
-            <w:shd w:val="clear" w:color="auto" w:fill="FFE599" w:themeFill="accent4" w:themeFillTint="66"/>
+            <w:shd w:val="clear" w:color="auto" w:fill="FFF2CC" w:themeFill="accent4" w:themeFillTint="33"/>
           </w:tcPr>
           <w:p>
             <w:pPr>
@@ -6091,7 +6151,7 @@
               <w:bottom w:val="outset" w:sz="6" w:space="0" w:color="000000"/>
               <w:right w:val="outset" w:sz="6" w:space="0" w:color="000000"/>
             </w:tcBorders>
-            <w:shd w:val="clear" w:color="auto" w:fill="FFE599" w:themeFill="accent4" w:themeFillTint="66"/>
+            <w:shd w:val="clear" w:color="auto" w:fill="FFF2CC" w:themeFill="accent4" w:themeFillTint="33"/>
           </w:tcPr>
           <w:p>
             <w:pPr>
@@ -6135,7 +6195,35 @@
                 <w:sz w:val="16"/>
                 <w:szCs w:val="16"/>
               </w:rPr>
-              <w:t>Ci deve essere una pagina pricipale dove vegono mostrati tutti gli appartamenti.</w:t>
+              <w:t xml:space="preserve">Ci deve essere una pagina </w:t>
+            </w:r>
+            <w:r>
+              <w:rPr>
+                <w:sz w:val="16"/>
+                <w:szCs w:val="16"/>
+              </w:rPr>
+              <w:t>principale</w:t>
+            </w:r>
+            <w:r>
+              <w:rPr>
+                <w:sz w:val="16"/>
+                <w:szCs w:val="16"/>
+              </w:rPr>
+              <w:t xml:space="preserve"> dove </w:t>
+            </w:r>
+            <w:r>
+              <w:rPr>
+                <w:sz w:val="16"/>
+                <w:szCs w:val="16"/>
+              </w:rPr>
+              <w:t>vengono</w:t>
+            </w:r>
+            <w:r>
+              <w:rPr>
+                <w:sz w:val="16"/>
+                <w:szCs w:val="16"/>
+              </w:rPr>
+              <w:t xml:space="preserve"> mostrati tutti gli appartamenti.</w:t>
             </w:r>
           </w:p>
         </w:tc>
@@ -6152,7 +6240,7 @@
               <w:bottom w:val="outset" w:sz="6" w:space="0" w:color="000000"/>
               <w:right w:val="outset" w:sz="6" w:space="0" w:color="000000"/>
             </w:tcBorders>
-            <w:shd w:val="clear" w:color="auto" w:fill="FFE599" w:themeFill="accent4" w:themeFillTint="66"/>
+            <w:shd w:val="clear" w:color="auto" w:fill="FFF2CC" w:themeFill="accent4" w:themeFillTint="33"/>
           </w:tcPr>
           <w:p>
             <w:pPr>
@@ -6204,18 +6292,11 @@
     </w:tbl>
     <w:p/>
     <w:p>
-      <w:pPr>
-        <w:rPr>
-          <w:lang w:val="it-IT"/>
-        </w:rPr>
-      </w:pPr>
-      <w:r>
-        <w:rPr>
-          <w:lang w:val="it-IT"/>
-        </w:rPr>
+      <w:r>
         <w:br w:type="page"/>
       </w:r>
     </w:p>
+    <w:p/>
     <w:tbl>
       <w:tblPr>
         <w:tblW w:w="9630" w:type="dxa"/>
@@ -6252,7 +6333,7 @@
               <w:top w:val="outset" w:sz="6" w:space="0" w:color="000000"/>
               <w:bottom w:val="outset" w:sz="6" w:space="0" w:color="000000"/>
             </w:tcBorders>
-            <w:shd w:val="clear" w:color="auto" w:fill="FFE599" w:themeFill="accent4" w:themeFillTint="66"/>
+            <w:shd w:val="clear" w:color="auto" w:fill="FFF2CC" w:themeFill="accent4" w:themeFillTint="33"/>
           </w:tcPr>
           <w:p>
             <w:pPr>
@@ -6266,11 +6347,16 @@
             </w:pPr>
             <w:r>
               <w:rPr>
-                <w:b/>
-                <w:sz w:val="16"/>
-                <w:szCs w:val="16"/>
-              </w:rPr>
-              <w:lastRenderedPageBreak/>
+                <w:lang w:val="it-IT"/>
+              </w:rPr>
+              <w:br w:type="page"/>
+            </w:r>
+            <w:r>
+              <w:rPr>
+                <w:b/>
+                <w:sz w:val="16"/>
+                <w:szCs w:val="16"/>
+              </w:rPr>
               <w:t xml:space="preserve">ID: </w:t>
             </w:r>
             <w:r>
@@ -6304,7 +6390,7 @@
               <w:bottom w:val="outset" w:sz="6" w:space="0" w:color="000000"/>
               <w:right w:val="outset" w:sz="6" w:space="0" w:color="000000"/>
             </w:tcBorders>
-            <w:shd w:val="clear" w:color="auto" w:fill="FFE599" w:themeFill="accent4" w:themeFillTint="66"/>
+            <w:shd w:val="clear" w:color="auto" w:fill="FFF2CC" w:themeFill="accent4" w:themeFillTint="33"/>
           </w:tcPr>
           <w:p>
             <w:pPr>
@@ -6364,7 +6450,7 @@
               <w:bottom w:val="outset" w:sz="6" w:space="0" w:color="000000"/>
               <w:right w:val="outset" w:sz="6" w:space="0" w:color="000000"/>
             </w:tcBorders>
-            <w:shd w:val="clear" w:color="auto" w:fill="FFE599" w:themeFill="accent4" w:themeFillTint="66"/>
+            <w:shd w:val="clear" w:color="auto" w:fill="FFF2CC" w:themeFill="accent4" w:themeFillTint="33"/>
           </w:tcPr>
           <w:p>
             <w:pPr>
@@ -6424,7 +6510,7 @@
               <w:bottom w:val="outset" w:sz="6" w:space="0" w:color="000000"/>
               <w:right w:val="outset" w:sz="6" w:space="0" w:color="000000"/>
             </w:tcBorders>
-            <w:shd w:val="clear" w:color="auto" w:fill="FFE599" w:themeFill="accent4" w:themeFillTint="66"/>
+            <w:shd w:val="clear" w:color="auto" w:fill="FFF2CC" w:themeFill="accent4" w:themeFillTint="33"/>
           </w:tcPr>
           <w:p>
             <w:pPr>
@@ -6484,7 +6570,7 @@
               <w:bottom w:val="outset" w:sz="6" w:space="0" w:color="000000"/>
               <w:right w:val="outset" w:sz="6" w:space="0" w:color="000000"/>
             </w:tcBorders>
-            <w:shd w:val="clear" w:color="auto" w:fill="FFE599" w:themeFill="accent4" w:themeFillTint="66"/>
+            <w:shd w:val="clear" w:color="auto" w:fill="FFF2CC" w:themeFill="accent4" w:themeFillTint="33"/>
           </w:tcPr>
           <w:p>
             <w:pPr>
@@ -6544,7 +6630,7 @@
               <w:top w:val="outset" w:sz="6" w:space="0" w:color="000000"/>
               <w:bottom w:val="outset" w:sz="6" w:space="0" w:color="000000"/>
             </w:tcBorders>
-            <w:shd w:val="clear" w:color="auto" w:fill="FFE599" w:themeFill="accent4" w:themeFillTint="66"/>
+            <w:shd w:val="clear" w:color="auto" w:fill="FFF2CC" w:themeFill="accent4" w:themeFillTint="33"/>
           </w:tcPr>
           <w:p>
             <w:pPr>
@@ -6579,7 +6665,7 @@
               <w:bottom w:val="outset" w:sz="6" w:space="0" w:color="000000"/>
               <w:right w:val="outset" w:sz="6" w:space="0" w:color="000000"/>
             </w:tcBorders>
-            <w:shd w:val="clear" w:color="auto" w:fill="FFE599" w:themeFill="accent4" w:themeFillTint="66"/>
+            <w:shd w:val="clear" w:color="auto" w:fill="FFF2CC" w:themeFill="accent4" w:themeFillTint="33"/>
           </w:tcPr>
           <w:p>
             <w:pPr>
@@ -6639,7 +6725,21 @@
                 <w:sz w:val="16"/>
                 <w:szCs w:val="16"/>
               </w:rPr>
-              <w:t>Citta, via, foto, pianta dell’appartamento, numero di locali, se offre posteggi o no, prezzo, spese, accessori, ammobilito, se si può fumare o no, se si possono tenere animali, se si possono tenere bambini nell’appartamento</w:t>
+              <w:t xml:space="preserve">Citta, via, foto, pianta dell’appartamento, numero di locali, se offre posteggi o no, prezzo, spese, accessori, </w:t>
+            </w:r>
+            <w:r>
+              <w:rPr>
+                <w:sz w:val="16"/>
+                <w:szCs w:val="16"/>
+              </w:rPr>
+              <w:t>ammobiliato</w:t>
+            </w:r>
+            <w:r>
+              <w:rPr>
+                <w:sz w:val="16"/>
+                <w:szCs w:val="16"/>
+              </w:rPr>
+              <w:t>, se si può fumare o no, se si possono tenere animali, se si possono tenere bambini nell’appartamento</w:t>
             </w:r>
             <w:r>
               <w:rPr>
@@ -6684,7 +6784,7 @@
               <w:bottom w:val="outset" w:sz="6" w:space="0" w:color="000000"/>
               <w:right w:val="outset" w:sz="6" w:space="0" w:color="000000"/>
             </w:tcBorders>
-            <w:shd w:val="clear" w:color="auto" w:fill="FFE599" w:themeFill="accent4" w:themeFillTint="66"/>
+            <w:shd w:val="clear" w:color="auto" w:fill="FFF2CC" w:themeFill="accent4" w:themeFillTint="33"/>
           </w:tcPr>
           <w:p>
             <w:pPr>
@@ -6718,17 +6818,32 @@
           <w:p>
             <w:pPr>
               <w:spacing w:before="100" w:beforeAutospacing="1"/>
-              <w:rPr>
-                <w:sz w:val="16"/>
-                <w:szCs w:val="16"/>
-              </w:rPr>
-            </w:pPr>
-            <w:r>
-              <w:rPr>
-                <w:sz w:val="16"/>
-                <w:szCs w:val="16"/>
-              </w:rPr>
-              <w:t>I proprietari dell’appartamento possono visualizzare un resoconto settimanale, menile o annuale.</w:t>
+              <w:jc w:val="both"/>
+              <w:rPr>
+                <w:sz w:val="16"/>
+                <w:szCs w:val="16"/>
+              </w:rPr>
+            </w:pPr>
+            <w:r>
+              <w:rPr>
+                <w:sz w:val="16"/>
+                <w:szCs w:val="16"/>
+              </w:rPr>
+              <w:t xml:space="preserve">I proprietari dell’appartamento possono visualizzare un resoconto settimanale, </w:t>
+            </w:r>
+            <w:r>
+              <w:rPr>
+                <w:sz w:val="16"/>
+                <w:szCs w:val="16"/>
+              </w:rPr>
+              <w:t>mensile</w:t>
+            </w:r>
+            <w:r>
+              <w:rPr>
+                <w:sz w:val="16"/>
+                <w:szCs w:val="16"/>
+              </w:rPr>
+              <w:t xml:space="preserve"> o annuale.</w:t>
             </w:r>
           </w:p>
         </w:tc>
@@ -6745,7 +6860,7 @@
               <w:bottom w:val="outset" w:sz="6" w:space="0" w:color="000000"/>
               <w:right w:val="outset" w:sz="6" w:space="0" w:color="000000"/>
             </w:tcBorders>
-            <w:shd w:val="clear" w:color="auto" w:fill="FFE599" w:themeFill="accent4" w:themeFillTint="66"/>
+            <w:shd w:val="clear" w:color="auto" w:fill="FFF2CC" w:themeFill="accent4" w:themeFillTint="33"/>
           </w:tcPr>
           <w:p>
             <w:pPr>
@@ -6780,6 +6895,7 @@
           <w:p>
             <w:pPr>
               <w:spacing w:before="100" w:beforeAutospacing="1"/>
+              <w:jc w:val="both"/>
               <w:rPr>
                 <w:sz w:val="16"/>
                 <w:szCs w:val="16"/>
@@ -6807,7 +6923,7 @@
               <w:bottom w:val="outset" w:sz="6" w:space="0" w:color="000000"/>
               <w:right w:val="outset" w:sz="6" w:space="0" w:color="000000"/>
             </w:tcBorders>
-            <w:shd w:val="clear" w:color="auto" w:fill="FFE599" w:themeFill="accent4" w:themeFillTint="66"/>
+            <w:shd w:val="clear" w:color="auto" w:fill="FFF2CC" w:themeFill="accent4" w:themeFillTint="33"/>
           </w:tcPr>
           <w:p>
             <w:pPr>
@@ -6842,6 +6958,7 @@
           <w:p>
             <w:pPr>
               <w:spacing w:before="100" w:beforeAutospacing="1"/>
+              <w:jc w:val="both"/>
               <w:rPr>
                 <w:sz w:val="16"/>
                 <w:szCs w:val="16"/>
@@ -6853,6 +6970,69 @@
                 <w:szCs w:val="16"/>
               </w:rPr>
               <w:t>Per ogni riservazione va scelto un periodo e quest’ultima deve essere accettata dal proprietario.</w:t>
+            </w:r>
+          </w:p>
+        </w:tc>
+      </w:tr>
+      <w:tr>
+        <w:trPr>
+          <w:tblCellSpacing w:w="0" w:type="dxa"/>
+        </w:trPr>
+        <w:tc>
+          <w:tcPr>
+            <w:tcW w:w="1945" w:type="dxa"/>
+            <w:tcBorders>
+              <w:top w:val="outset" w:sz="6" w:space="0" w:color="000000"/>
+              <w:bottom w:val="outset" w:sz="6" w:space="0" w:color="000000"/>
+              <w:right w:val="outset" w:sz="6" w:space="0" w:color="000000"/>
+            </w:tcBorders>
+            <w:shd w:val="clear" w:color="auto" w:fill="FFF2CC" w:themeFill="accent4" w:themeFillTint="33"/>
+          </w:tcPr>
+          <w:p>
+            <w:pPr>
+              <w:spacing w:before="100" w:beforeAutospacing="1"/>
+              <w:rPr>
+                <w:b/>
+                <w:bCs/>
+                <w:sz w:val="16"/>
+                <w:szCs w:val="16"/>
+              </w:rPr>
+            </w:pPr>
+            <w:r>
+              <w:rPr>
+                <w:b/>
+                <w:bCs/>
+                <w:sz w:val="16"/>
+                <w:szCs w:val="16"/>
+              </w:rPr>
+              <w:t>005</w:t>
+            </w:r>
+          </w:p>
+        </w:tc>
+        <w:tc>
+          <w:tcPr>
+            <w:tcW w:w="7685" w:type="dxa"/>
+            <w:tcBorders>
+              <w:top w:val="outset" w:sz="6" w:space="0" w:color="000000"/>
+              <w:left w:val="outset" w:sz="6" w:space="0" w:color="000000"/>
+              <w:bottom w:val="outset" w:sz="6" w:space="0" w:color="000000"/>
+            </w:tcBorders>
+          </w:tcPr>
+          <w:p>
+            <w:pPr>
+              <w:spacing w:before="100" w:beforeAutospacing="1"/>
+              <w:jc w:val="both"/>
+              <w:rPr>
+                <w:sz w:val="16"/>
+                <w:szCs w:val="16"/>
+              </w:rPr>
+            </w:pPr>
+            <w:r>
+              <w:rPr>
+                <w:sz w:val="16"/>
+                <w:szCs w:val="16"/>
+              </w:rPr>
+              <w:t>I proprietari devono avere la possibilità di aggiungere una riservazione per un cliente che magari lo chiama per telefono.</w:t>
             </w:r>
           </w:p>
         </w:tc>
@@ -6896,7 +7076,7 @@
               <w:top w:val="outset" w:sz="6" w:space="0" w:color="000000"/>
               <w:bottom w:val="outset" w:sz="6" w:space="0" w:color="000000"/>
             </w:tcBorders>
-            <w:shd w:val="clear" w:color="auto" w:fill="FFE599" w:themeFill="accent4" w:themeFillTint="66"/>
+            <w:shd w:val="clear" w:color="auto" w:fill="FFF2CC" w:themeFill="accent4" w:themeFillTint="33"/>
           </w:tcPr>
           <w:p>
             <w:pPr>
@@ -6930,15 +7110,7 @@
                 <w:sz w:val="16"/>
                 <w:szCs w:val="16"/>
               </w:rPr>
-              <w:t>0</w:t>
-            </w:r>
-            <w:r>
-              <w:rPr>
-                <w:b/>
-                <w:sz w:val="16"/>
-                <w:szCs w:val="16"/>
-              </w:rPr>
-              <w:t>7</w:t>
+              <w:t>07</w:t>
             </w:r>
           </w:p>
         </w:tc>
@@ -6955,7 +7127,7 @@
               <w:bottom w:val="outset" w:sz="6" w:space="0" w:color="000000"/>
               <w:right w:val="outset" w:sz="6" w:space="0" w:color="000000"/>
             </w:tcBorders>
-            <w:shd w:val="clear" w:color="auto" w:fill="FFE599" w:themeFill="accent4" w:themeFillTint="66"/>
+            <w:shd w:val="clear" w:color="auto" w:fill="FFF2CC" w:themeFill="accent4" w:themeFillTint="33"/>
           </w:tcPr>
           <w:p>
             <w:pPr>
@@ -7022,7 +7194,7 @@
               <w:bottom w:val="outset" w:sz="6" w:space="0" w:color="000000"/>
               <w:right w:val="outset" w:sz="6" w:space="0" w:color="000000"/>
             </w:tcBorders>
-            <w:shd w:val="clear" w:color="auto" w:fill="FFE599" w:themeFill="accent4" w:themeFillTint="66"/>
+            <w:shd w:val="clear" w:color="auto" w:fill="FFF2CC" w:themeFill="accent4" w:themeFillTint="33"/>
           </w:tcPr>
           <w:p>
             <w:pPr>
@@ -7082,7 +7254,7 @@
               <w:bottom w:val="outset" w:sz="6" w:space="0" w:color="000000"/>
               <w:right w:val="outset" w:sz="6" w:space="0" w:color="000000"/>
             </w:tcBorders>
-            <w:shd w:val="clear" w:color="auto" w:fill="FFE599" w:themeFill="accent4" w:themeFillTint="66"/>
+            <w:shd w:val="clear" w:color="auto" w:fill="FFF2CC" w:themeFill="accent4" w:themeFillTint="33"/>
           </w:tcPr>
           <w:p>
             <w:pPr>
@@ -7142,7 +7314,7 @@
               <w:bottom w:val="outset" w:sz="6" w:space="0" w:color="000000"/>
               <w:right w:val="outset" w:sz="6" w:space="0" w:color="000000"/>
             </w:tcBorders>
-            <w:shd w:val="clear" w:color="auto" w:fill="FFE599" w:themeFill="accent4" w:themeFillTint="66"/>
+            <w:shd w:val="clear" w:color="auto" w:fill="FFF2CC" w:themeFill="accent4" w:themeFillTint="33"/>
           </w:tcPr>
           <w:p>
             <w:pPr>
@@ -7202,7 +7374,7 @@
               <w:top w:val="outset" w:sz="6" w:space="0" w:color="000000"/>
               <w:bottom w:val="outset" w:sz="6" w:space="0" w:color="000000"/>
             </w:tcBorders>
-            <w:shd w:val="clear" w:color="auto" w:fill="FFE599" w:themeFill="accent4" w:themeFillTint="66"/>
+            <w:shd w:val="clear" w:color="auto" w:fill="FFF2CC" w:themeFill="accent4" w:themeFillTint="33"/>
           </w:tcPr>
           <w:p>
             <w:pPr>
@@ -7237,7 +7409,7 @@
               <w:bottom w:val="outset" w:sz="6" w:space="0" w:color="000000"/>
               <w:right w:val="outset" w:sz="6" w:space="0" w:color="000000"/>
             </w:tcBorders>
-            <w:shd w:val="clear" w:color="auto" w:fill="FFE599" w:themeFill="accent4" w:themeFillTint="66"/>
+            <w:shd w:val="clear" w:color="auto" w:fill="FFF2CC" w:themeFill="accent4" w:themeFillTint="33"/>
           </w:tcPr>
           <w:p>
             <w:pPr>
@@ -7281,7 +7453,35 @@
                 <w:sz w:val="16"/>
                 <w:szCs w:val="16"/>
               </w:rPr>
-              <w:t>Ci deve essere una pagina pricipale dove vegono mostrati tutti gli appartamenti.</w:t>
+              <w:t xml:space="preserve">Ci deve essere una pagina </w:t>
+            </w:r>
+            <w:r>
+              <w:rPr>
+                <w:sz w:val="16"/>
+                <w:szCs w:val="16"/>
+              </w:rPr>
+              <w:t>principale</w:t>
+            </w:r>
+            <w:r>
+              <w:rPr>
+                <w:sz w:val="16"/>
+                <w:szCs w:val="16"/>
+              </w:rPr>
+              <w:t xml:space="preserve"> dove </w:t>
+            </w:r>
+            <w:r>
+              <w:rPr>
+                <w:sz w:val="16"/>
+                <w:szCs w:val="16"/>
+              </w:rPr>
+              <w:t>vengono</w:t>
+            </w:r>
+            <w:r>
+              <w:rPr>
+                <w:sz w:val="16"/>
+                <w:szCs w:val="16"/>
+              </w:rPr>
+              <w:t xml:space="preserve"> mostrati tutti gli appartamenti.</w:t>
             </w:r>
           </w:p>
         </w:tc>
@@ -7298,7 +7498,7 @@
               <w:bottom w:val="outset" w:sz="6" w:space="0" w:color="000000"/>
               <w:right w:val="outset" w:sz="6" w:space="0" w:color="000000"/>
             </w:tcBorders>
-            <w:shd w:val="clear" w:color="auto" w:fill="FFE599" w:themeFill="accent4" w:themeFillTint="66"/>
+            <w:shd w:val="clear" w:color="auto" w:fill="FFF2CC" w:themeFill="accent4" w:themeFillTint="33"/>
           </w:tcPr>
           <w:p>
             <w:pPr>
@@ -7342,21 +7542,7 @@
                 <w:sz w:val="16"/>
                 <w:szCs w:val="16"/>
               </w:rPr>
-              <w:t xml:space="preserve">La pagina deve avere una barra di ricerca per permettere di filtrare </w:t>
-            </w:r>
-            <w:r>
-              <w:rPr>
-                <w:sz w:val="16"/>
-                <w:szCs w:val="16"/>
-              </w:rPr>
-              <w:t>i propri</w:t>
-            </w:r>
-            <w:r>
-              <w:rPr>
-                <w:sz w:val="16"/>
-                <w:szCs w:val="16"/>
-              </w:rPr>
-              <w:t xml:space="preserve"> appartamenti.</w:t>
+              <w:t>La pagina deve avere una barra di ricerca per permettere di filtrare i propri appartamenti.</w:t>
             </w:r>
           </w:p>
         </w:tc>
@@ -7373,7 +7559,7 @@
               <w:bottom w:val="outset" w:sz="6" w:space="0" w:color="000000"/>
               <w:right w:val="outset" w:sz="6" w:space="0" w:color="000000"/>
             </w:tcBorders>
-            <w:shd w:val="clear" w:color="auto" w:fill="FFE599" w:themeFill="accent4" w:themeFillTint="66"/>
+            <w:shd w:val="clear" w:color="auto" w:fill="FFF2CC" w:themeFill="accent4" w:themeFillTint="33"/>
           </w:tcPr>
           <w:p>
             <w:pPr>
@@ -7420,8 +7606,6 @@
               </w:rPr>
               <w:t>Si deve poter inserire nuovi appartamenti</w:t>
             </w:r>
-            <w:bookmarkStart w:id="7" w:name="_GoBack"/>
-            <w:bookmarkEnd w:id="7"/>
           </w:p>
         </w:tc>
       </w:tr>
@@ -7464,7 +7648,7 @@
               <w:top w:val="outset" w:sz="6" w:space="0" w:color="000000"/>
               <w:bottom w:val="outset" w:sz="6" w:space="0" w:color="000000"/>
             </w:tcBorders>
-            <w:shd w:val="clear" w:color="auto" w:fill="FFE599" w:themeFill="accent4" w:themeFillTint="66"/>
+            <w:shd w:val="clear" w:color="auto" w:fill="FFF2CC" w:themeFill="accent4" w:themeFillTint="33"/>
           </w:tcPr>
           <w:p>
             <w:pPr>
@@ -7498,15 +7682,7 @@
                 <w:sz w:val="16"/>
                 <w:szCs w:val="16"/>
               </w:rPr>
-              <w:t>0</w:t>
-            </w:r>
-            <w:r>
-              <w:rPr>
-                <w:b/>
-                <w:sz w:val="16"/>
-                <w:szCs w:val="16"/>
-              </w:rPr>
-              <w:t>8</w:t>
+              <w:t>08</w:t>
             </w:r>
           </w:p>
         </w:tc>
@@ -7523,7 +7699,7 @@
               <w:bottom w:val="outset" w:sz="6" w:space="0" w:color="000000"/>
               <w:right w:val="outset" w:sz="6" w:space="0" w:color="000000"/>
             </w:tcBorders>
-            <w:shd w:val="clear" w:color="auto" w:fill="FFE599" w:themeFill="accent4" w:themeFillTint="66"/>
+            <w:shd w:val="clear" w:color="auto" w:fill="FFF2CC" w:themeFill="accent4" w:themeFillTint="33"/>
           </w:tcPr>
           <w:p>
             <w:pPr>
@@ -7583,7 +7759,7 @@
               <w:bottom w:val="outset" w:sz="6" w:space="0" w:color="000000"/>
               <w:right w:val="outset" w:sz="6" w:space="0" w:color="000000"/>
             </w:tcBorders>
-            <w:shd w:val="clear" w:color="auto" w:fill="FFE599" w:themeFill="accent4" w:themeFillTint="66"/>
+            <w:shd w:val="clear" w:color="auto" w:fill="FFF2CC" w:themeFill="accent4" w:themeFillTint="33"/>
           </w:tcPr>
           <w:p>
             <w:pPr>
@@ -7643,7 +7819,7 @@
               <w:bottom w:val="outset" w:sz="6" w:space="0" w:color="000000"/>
               <w:right w:val="outset" w:sz="6" w:space="0" w:color="000000"/>
             </w:tcBorders>
-            <w:shd w:val="clear" w:color="auto" w:fill="FFE599" w:themeFill="accent4" w:themeFillTint="66"/>
+            <w:shd w:val="clear" w:color="auto" w:fill="FFF2CC" w:themeFill="accent4" w:themeFillTint="33"/>
           </w:tcPr>
           <w:p>
             <w:pPr>
@@ -7703,7 +7879,7 @@
               <w:bottom w:val="outset" w:sz="6" w:space="0" w:color="000000"/>
               <w:right w:val="outset" w:sz="6" w:space="0" w:color="000000"/>
             </w:tcBorders>
-            <w:shd w:val="clear" w:color="auto" w:fill="FFE599" w:themeFill="accent4" w:themeFillTint="66"/>
+            <w:shd w:val="clear" w:color="auto" w:fill="FFF2CC" w:themeFill="accent4" w:themeFillTint="33"/>
           </w:tcPr>
           <w:p>
             <w:pPr>
@@ -7763,7 +7939,7 @@
               <w:top w:val="outset" w:sz="6" w:space="0" w:color="000000"/>
               <w:bottom w:val="outset" w:sz="6" w:space="0" w:color="000000"/>
             </w:tcBorders>
-            <w:shd w:val="clear" w:color="auto" w:fill="FFE599" w:themeFill="accent4" w:themeFillTint="66"/>
+            <w:shd w:val="clear" w:color="auto" w:fill="FFF2CC" w:themeFill="accent4" w:themeFillTint="33"/>
           </w:tcPr>
           <w:p>
             <w:pPr>
@@ -7798,7 +7974,7 @@
               <w:bottom w:val="outset" w:sz="6" w:space="0" w:color="000000"/>
               <w:right w:val="outset" w:sz="6" w:space="0" w:color="000000"/>
             </w:tcBorders>
-            <w:shd w:val="clear" w:color="auto" w:fill="FFE599" w:themeFill="accent4" w:themeFillTint="66"/>
+            <w:shd w:val="clear" w:color="auto" w:fill="FFF2CC" w:themeFill="accent4" w:themeFillTint="33"/>
           </w:tcPr>
           <w:p>
             <w:pPr>
@@ -7842,14 +8018,7 @@
                 <w:sz w:val="16"/>
                 <w:szCs w:val="16"/>
               </w:rPr>
-              <w:t>Questa pagina è accessibile solamente dall’amministratore.</w:t>
-            </w:r>
-            <w:r>
-              <w:rPr>
-                <w:sz w:val="16"/>
-                <w:szCs w:val="16"/>
-              </w:rPr>
-              <w:t xml:space="preserve"> </w:t>
+              <w:t xml:space="preserve">Questa pagina è accessibile solamente dall’amministratore. </w:t>
             </w:r>
           </w:p>
         </w:tc>
@@ -7866,7 +8035,7 @@
               <w:bottom w:val="outset" w:sz="6" w:space="0" w:color="000000"/>
               <w:right w:val="outset" w:sz="6" w:space="0" w:color="000000"/>
             </w:tcBorders>
-            <w:shd w:val="clear" w:color="auto" w:fill="FFE599" w:themeFill="accent4" w:themeFillTint="66"/>
+            <w:shd w:val="clear" w:color="auto" w:fill="FFF2CC" w:themeFill="accent4" w:themeFillTint="33"/>
           </w:tcPr>
           <w:p>
             <w:pPr>
@@ -7910,14 +8079,35 @@
                 <w:sz w:val="16"/>
                 <w:szCs w:val="16"/>
               </w:rPr>
-              <w:t>C’é una tabella dove vengono mostarti tutti gli utenti registrati</w:t>
-            </w:r>
-            <w:r>
-              <w:rPr>
-                <w:sz w:val="16"/>
-                <w:szCs w:val="16"/>
-              </w:rPr>
-              <w:t>.</w:t>
+              <w:t>C’</w:t>
+            </w:r>
+            <w:r>
+              <w:rPr>
+                <w:sz w:val="16"/>
+                <w:szCs w:val="16"/>
+              </w:rPr>
+              <w:t>è</w:t>
+            </w:r>
+            <w:r>
+              <w:rPr>
+                <w:sz w:val="16"/>
+                <w:szCs w:val="16"/>
+              </w:rPr>
+              <w:t xml:space="preserve"> una tabella dove vengono </w:t>
+            </w:r>
+            <w:r>
+              <w:rPr>
+                <w:sz w:val="16"/>
+                <w:szCs w:val="16"/>
+              </w:rPr>
+              <w:t>mostrati</w:t>
+            </w:r>
+            <w:r>
+              <w:rPr>
+                <w:sz w:val="16"/>
+                <w:szCs w:val="16"/>
+              </w:rPr>
+              <w:t xml:space="preserve"> tutti gli utenti registrati.</w:t>
             </w:r>
           </w:p>
         </w:tc>
@@ -7934,7 +8124,7 @@
               <w:bottom w:val="outset" w:sz="6" w:space="0" w:color="000000"/>
               <w:right w:val="outset" w:sz="6" w:space="0" w:color="000000"/>
             </w:tcBorders>
-            <w:shd w:val="clear" w:color="auto" w:fill="FFE599" w:themeFill="accent4" w:themeFillTint="66"/>
+            <w:shd w:val="clear" w:color="auto" w:fill="FFF2CC" w:themeFill="accent4" w:themeFillTint="33"/>
           </w:tcPr>
           <w:p>
             <w:pPr>
@@ -7979,14 +8169,21 @@
                 <w:sz w:val="16"/>
                 <w:szCs w:val="16"/>
               </w:rPr>
-              <w:t>Ci deve essere la possibilità di modifica o eliminare un utente</w:t>
-            </w:r>
-            <w:r>
-              <w:rPr>
-                <w:sz w:val="16"/>
-                <w:szCs w:val="16"/>
-              </w:rPr>
-              <w:t>.</w:t>
+              <w:t>Ci deve essere la possibilità di modifica</w:t>
+            </w:r>
+            <w:r>
+              <w:rPr>
+                <w:sz w:val="16"/>
+                <w:szCs w:val="16"/>
+              </w:rPr>
+              <w:t>re</w:t>
+            </w:r>
+            <w:r>
+              <w:rPr>
+                <w:sz w:val="16"/>
+                <w:szCs w:val="16"/>
+              </w:rPr>
+              <w:t xml:space="preserve"> o eliminare un utente.</w:t>
             </w:r>
           </w:p>
         </w:tc>
@@ -8003,7 +8200,7 @@
               <w:bottom w:val="outset" w:sz="6" w:space="0" w:color="000000"/>
               <w:right w:val="outset" w:sz="6" w:space="0" w:color="000000"/>
             </w:tcBorders>
-            <w:shd w:val="clear" w:color="auto" w:fill="FFE599" w:themeFill="accent4" w:themeFillTint="66"/>
+            <w:shd w:val="clear" w:color="auto" w:fill="FFF2CC" w:themeFill="accent4" w:themeFillTint="33"/>
           </w:tcPr>
           <w:p>
             <w:pPr>
@@ -8057,66 +8254,207 @@
     <w:p/>
     <w:p>
       <w:pPr>
-        <w:pStyle w:val="Heading2"/>
+        <w:pStyle w:val="Titolo2"/>
         <w:ind w:left="578" w:hanging="578"/>
       </w:pPr>
       <w:r>
         <w:br w:type="page"/>
       </w:r>
-      <w:bookmarkStart w:id="8" w:name="_Toc491247133"/>
+      <w:bookmarkStart w:id="7" w:name="_Toc491247133"/>
       <w:r>
         <w:lastRenderedPageBreak/>
         <w:t>Use case</w:t>
       </w:r>
+      <w:bookmarkEnd w:id="7"/>
+    </w:p>
+    <w:p>
+      <w:pPr>
+        <w:rPr>
+          <w:lang w:val="it-IT"/>
+        </w:rPr>
+      </w:pPr>
+      <w:r>
+        <w:rPr>
+          <w:lang w:val="it-IT"/>
+        </w:rPr>
+        <w:t>Questo è lo Use case (casi di utilizzo) per l’applicazione Gestione Appartamenti:</w:t>
+      </w:r>
+    </w:p>
+    <w:p>
+      <w:pPr>
+        <w:keepNext/>
+      </w:pPr>
+      <w:r>
+        <w:rPr>
+          <w:noProof/>
+        </w:rPr>
+        <w:drawing>
+          <wp:inline distT="0" distB="0" distL="0" distR="0" wp14:anchorId="3E4B3CB4" wp14:editId="79F15140">
+            <wp:extent cx="5767387" cy="5578891"/>
+            <wp:effectExtent l="19050" t="19050" r="24130" b="22225"/>
+            <wp:docPr id="6" name="Immagine 6"/>
+            <wp:cNvGraphicFramePr>
+              <a:graphicFrameLocks xmlns:a="http://schemas.openxmlformats.org/drawingml/2006/main" noChangeAspect="1"/>
+            </wp:cNvGraphicFramePr>
+            <a:graphic xmlns:a="http://schemas.openxmlformats.org/drawingml/2006/main">
+              <a:graphicData uri="http://schemas.openxmlformats.org/drawingml/2006/picture">
+                <pic:pic xmlns:pic="http://schemas.openxmlformats.org/drawingml/2006/picture">
+                  <pic:nvPicPr>
+                    <pic:cNvPr id="1" name=""/>
+                    <pic:cNvPicPr/>
+                  </pic:nvPicPr>
+                  <pic:blipFill>
+                    <a:blip r:embed="rId8"/>
+                    <a:stretch>
+                      <a:fillRect/>
+                    </a:stretch>
+                  </pic:blipFill>
+                  <pic:spPr>
+                    <a:xfrm>
+                      <a:off x="0" y="0"/>
+                      <a:ext cx="5783474" cy="5594452"/>
+                    </a:xfrm>
+                    <a:prstGeom prst="rect">
+                      <a:avLst/>
+                    </a:prstGeom>
+                    <a:ln>
+                      <a:solidFill>
+                        <a:schemeClr val="tx1"/>
+                      </a:solidFill>
+                    </a:ln>
+                  </pic:spPr>
+                </pic:pic>
+              </a:graphicData>
+            </a:graphic>
+          </wp:inline>
+        </w:drawing>
+      </w:r>
+    </w:p>
+    <w:p>
+      <w:pPr>
+        <w:pStyle w:val="Didascalia"/>
+      </w:pPr>
+      <w:r>
+        <w:t xml:space="preserve">Figura </w:t>
+      </w:r>
+      <w:r>
+        <w:fldChar w:fldCharType="begin"/>
+      </w:r>
+      <w:r>
+        <w:instrText xml:space="preserve"> SEQ Figura \* ARABIC </w:instrText>
+      </w:r>
+      <w:r>
+        <w:fldChar w:fldCharType="separate"/>
+      </w:r>
+      <w:r>
+        <w:rPr>
+          <w:noProof/>
+        </w:rPr>
+        <w:t>1</w:t>
+      </w:r>
+      <w:r>
+        <w:fldChar w:fldCharType="end"/>
+      </w:r>
+      <w:r>
+        <w:t xml:space="preserve"> Use Case</w:t>
+      </w:r>
+    </w:p>
+    <w:p>
+      <w:pPr>
+        <w:jc w:val="both"/>
+      </w:pPr>
+      <w:bookmarkStart w:id="8" w:name="_Toc491247134"/>
+      <w:r>
+        <w:t>Lo schema inizia c</w:t>
+      </w:r>
+      <w:r>
+        <w:t>on quattro tipologie di scenari: Amministratore (cioè colui che gestisce tutta</w:t>
+      </w:r>
+      <w:r>
+        <w:t xml:space="preserve"> </w:t>
+      </w:r>
+      <w:r>
+        <w:t xml:space="preserve">l’applicazione), Proprietario immobile, Acquirente e Utente normale. </w:t>
+      </w:r>
+    </w:p>
+    <w:p>
+      <w:pPr>
+        <w:jc w:val="both"/>
+      </w:pPr>
+      <w:r>
+        <w:t xml:space="preserve">L’amministratore </w:t>
+      </w:r>
+      <w:r>
+        <w:t>ha</w:t>
+      </w:r>
+      <w:r>
+        <w:t xml:space="preserve"> la possibilità di visualizzare una situazione globale di tutti gli utenti registrati al sito, mostrando tutti i dati non sensibili. Grazie a questa visualizzazione esso </w:t>
+      </w:r>
+      <w:r>
+        <w:t>può</w:t>
+      </w:r>
+      <w:r>
+        <w:t xml:space="preserve"> modificare o eliminare un utente.</w:t>
+      </w:r>
+    </w:p>
+    <w:p>
+      <w:pPr>
+        <w:jc w:val="both"/>
+      </w:pPr>
+      <w:r>
+        <w:t>Inoltre l’amministratore può aggiungere foto, aggiungere notizie e modificare il testo nella pagina principale dell’applicazione.</w:t>
+      </w:r>
+    </w:p>
+    <w:p>
+      <w:pPr>
+        <w:jc w:val="both"/>
+      </w:pPr>
+      <w:r>
+        <w:t>Quando un utente si registra al sito</w:t>
+      </w:r>
+      <w:r>
+        <w:t xml:space="preserve">, bisognerà verificare la propria e-mail. Una volta verificata questo utente diventa automaticamente un acquirente dell’applicazione. Esso </w:t>
+      </w:r>
+      <w:r>
+        <w:t>può</w:t>
+      </w:r>
+      <w:r>
+        <w:t xml:space="preserve"> visualizzare tutti gli appartamenti messi a disposizione da altri e effettuare delle riservazioni.</w:t>
+      </w:r>
+    </w:p>
+    <w:p>
+      <w:pPr>
+        <w:jc w:val="both"/>
+      </w:pPr>
+      <w:r>
+        <w:t xml:space="preserve">L’utente proprietario immobile assume tutte le funzioni di un acquirente </w:t>
+      </w:r>
+      <w:r>
+        <w:t>ma ha la possibilità di aggiungere, modificare o eliminare un immobile.</w:t>
+      </w:r>
+      <w:r>
+        <w:t xml:space="preserve"> Inoltre potrà visualizzare un riepilogo settimanale, mensile o annuale dei propri appartamenti. Per essere un proprietario immobile viene richiesta una verifica da parte dell’amministratore.</w:t>
+      </w:r>
+    </w:p>
+    <w:p>
+      <w:pPr>
+        <w:jc w:val="both"/>
+      </w:pPr>
+      <w:r>
+        <w:t>Infine esiste l’utente normale che non ha bisogno di una registrazione. Esso ha solamente la possibilità di visualizzare tutti gli appartamenti del sito.</w:t>
+      </w:r>
+      <w:bookmarkStart w:id="9" w:name="_GoBack"/>
+      <w:bookmarkEnd w:id="9"/>
+    </w:p>
+    <w:p>
+      <w:pPr>
+        <w:pStyle w:val="Titolo2"/>
+      </w:pPr>
+      <w:r>
+        <w:lastRenderedPageBreak/>
+        <w:t>Pianificazione</w:t>
+      </w:r>
       <w:bookmarkEnd w:id="8"/>
-    </w:p>
-    <w:p>
-      <w:pPr>
-        <w:rPr>
-          <w:lang w:val="it-IT"/>
-        </w:rPr>
-      </w:pPr>
-      <w:r>
-        <w:rPr>
-          <w:lang w:val="it-IT"/>
-        </w:rPr>
-        <w:t xml:space="preserve">I casi d’uso rappresentano l’interazione tra i vari </w:t>
-      </w:r>
-      <w:r>
-        <w:rPr>
-          <w:lang w:val="it-IT"/>
-        </w:rPr>
-        <w:t>attori e le funzionalità</w:t>
-      </w:r>
-      <w:r>
-        <w:rPr>
-          <w:lang w:val="it-IT"/>
-        </w:rPr>
-        <w:t xml:space="preserve"> del prodotto</w:t>
-      </w:r>
-      <w:r>
-        <w:rPr>
-          <w:lang w:val="it-IT"/>
-        </w:rPr>
-        <w:t>.</w:t>
-      </w:r>
-    </w:p>
-    <w:p>
-      <w:pPr>
-        <w:rPr>
-          <w:lang w:val="it-IT"/>
-        </w:rPr>
-      </w:pPr>
-    </w:p>
-    <w:p>
-      <w:pPr>
-        <w:pStyle w:val="Heading2"/>
-      </w:pPr>
-      <w:bookmarkStart w:id="9" w:name="_Toc491247134"/>
-      <w:r>
-        <w:t>Pianificazione</w:t>
-      </w:r>
-      <w:bookmarkEnd w:id="9"/>
     </w:p>
     <w:p>
       <w:pPr>
@@ -8204,7 +8542,7 @@
                 <w:lang w:val="en-US" w:eastAsia="en-US"/>
               </w:rPr>
               <w:drawing>
-                <wp:inline distT="0" distB="0" distL="0" distR="0">
+                <wp:inline distT="0" distB="0" distL="0" distR="0" wp14:anchorId="66ADA363" wp14:editId="2E61F69D">
                   <wp:extent cx="5967730" cy="2877820"/>
                   <wp:effectExtent l="0" t="0" r="0" b="0"/>
                   <wp:docPr id="3" name="Picture 3" descr="gantt"/>
@@ -8221,7 +8559,7 @@
                           </pic:cNvPicPr>
                         </pic:nvPicPr>
                         <pic:blipFill>
-                          <a:blip r:embed="rId8">
+                          <a:blip r:embed="rId9">
                             <a:extLst>
                               <a:ext uri="{28A0092B-C50C-407E-A947-70E740481C1C}">
                                 <a14:useLocalDpi xmlns:a14="http://schemas.microsoft.com/office/drawing/2010/main" val="0"/>
@@ -8255,7 +8593,7 @@
           </w:p>
           <w:p>
             <w:pPr>
-              <w:pStyle w:val="Caption"/>
+              <w:pStyle w:val="Didascalia"/>
               <w:rPr>
                 <w:lang w:val="it-IT"/>
               </w:rPr>
@@ -8310,7 +8648,7 @@
     </w:p>
     <w:p>
       <w:pPr>
-        <w:pStyle w:val="Heading2"/>
+        <w:pStyle w:val="Titolo2"/>
       </w:pPr>
       <w:bookmarkStart w:id="10" w:name="_Toc491247135"/>
       <w:r>
@@ -8358,7 +8696,7 @@
     </w:p>
     <w:p>
       <w:pPr>
-        <w:pStyle w:val="Heading3"/>
+        <w:pStyle w:val="Titolo3"/>
       </w:pPr>
       <w:bookmarkStart w:id="11" w:name="_Toc413411419"/>
       <w:bookmarkStart w:id="12" w:name="_Toc491247136"/>
@@ -8422,7 +8760,7 @@
     </w:p>
     <w:p>
       <w:pPr>
-        <w:pStyle w:val="Heading3"/>
+        <w:pStyle w:val="Titolo3"/>
       </w:pPr>
       <w:bookmarkStart w:id="13" w:name="_Toc413411420"/>
       <w:bookmarkStart w:id="14" w:name="_Toc491247137"/>
@@ -8454,7 +8792,7 @@
     </w:p>
     <w:p>
       <w:pPr>
-        <w:pStyle w:val="Heading1"/>
+        <w:pStyle w:val="Titolo1"/>
       </w:pPr>
       <w:bookmarkStart w:id="15" w:name="_Toc429059808"/>
       <w:bookmarkStart w:id="16" w:name="_Toc491247138"/>
@@ -8487,7 +8825,7 @@
     </w:p>
     <w:p>
       <w:pPr>
-        <w:pStyle w:val="Heading2"/>
+        <w:pStyle w:val="Titolo2"/>
       </w:pPr>
       <w:bookmarkStart w:id="17" w:name="_Toc429059809"/>
       <w:bookmarkStart w:id="18" w:name="_Toc491247139"/>
@@ -8630,7 +8968,7 @@
     </w:p>
     <w:p>
       <w:pPr>
-        <w:pStyle w:val="Heading2"/>
+        <w:pStyle w:val="Titolo2"/>
       </w:pPr>
       <w:bookmarkStart w:id="19" w:name="_Toc429059810"/>
       <w:bookmarkStart w:id="20" w:name="_Toc491247140"/>
@@ -8690,7 +9028,7 @@
     </w:p>
     <w:p>
       <w:pPr>
-        <w:pStyle w:val="Heading2"/>
+        <w:pStyle w:val="Titolo2"/>
       </w:pPr>
       <w:bookmarkStart w:id="21" w:name="_Toc429059811"/>
       <w:bookmarkStart w:id="22" w:name="_Toc491247141"/>
@@ -8721,7 +9059,7 @@
     </w:p>
     <w:p>
       <w:pPr>
-        <w:pStyle w:val="Heading2"/>
+        <w:pStyle w:val="Titolo2"/>
       </w:pPr>
       <w:bookmarkStart w:id="23" w:name="_Toc429059812"/>
       <w:bookmarkStart w:id="24" w:name="_Toc491247142"/>
@@ -8892,7 +9230,7 @@
     </w:p>
     <w:p>
       <w:pPr>
-        <w:pStyle w:val="Heading1"/>
+        <w:pStyle w:val="Titolo1"/>
         <w:pBdr>
           <w:bottom w:val="single" w:sz="4" w:space="1" w:color="auto"/>
         </w:pBdr>
@@ -8938,7 +9276,7 @@
     </w:p>
     <w:p>
       <w:pPr>
-        <w:pStyle w:val="Heading1"/>
+        <w:pStyle w:val="Titolo1"/>
         <w:rPr>
           <w:lang w:val="it-IT"/>
         </w:rPr>
@@ -8956,7 +9294,7 @@
     </w:p>
     <w:p>
       <w:pPr>
-        <w:pStyle w:val="Heading2"/>
+        <w:pStyle w:val="Titolo2"/>
       </w:pPr>
       <w:bookmarkStart w:id="29" w:name="_Toc461179224"/>
       <w:bookmarkStart w:id="30" w:name="_Toc491247145"/>
@@ -9036,7 +9374,7 @@
           </w:p>
           <w:p>
             <w:pPr>
-              <w:pStyle w:val="BodyText"/>
+              <w:pStyle w:val="Corpotesto"/>
               <w:rPr>
                 <w:sz w:val="18"/>
                 <w:szCs w:val="18"/>
@@ -9652,7 +9990,7 @@
     </w:p>
     <w:p>
       <w:pPr>
-        <w:pStyle w:val="Heading2"/>
+        <w:pStyle w:val="Titolo2"/>
       </w:pPr>
       <w:bookmarkStart w:id="31" w:name="_Toc461179225"/>
       <w:bookmarkStart w:id="32" w:name="_Toc491247146"/>
@@ -9677,7 +10015,7 @@
     </w:p>
     <w:p>
       <w:pPr>
-        <w:pStyle w:val="Heading2"/>
+        <w:pStyle w:val="Titolo2"/>
       </w:pPr>
       <w:bookmarkStart w:id="33" w:name="_Toc461179226"/>
       <w:bookmarkStart w:id="34" w:name="_Toc491247147"/>
@@ -9706,7 +10044,7 @@
     </w:p>
     <w:p>
       <w:pPr>
-        <w:pStyle w:val="Heading1"/>
+        <w:pStyle w:val="Titolo1"/>
         <w:rPr>
           <w:lang w:val="it-IT"/>
         </w:rPr>
@@ -9737,7 +10075,7 @@
     </w:p>
     <w:p>
       <w:pPr>
-        <w:pStyle w:val="Heading1"/>
+        <w:pStyle w:val="Titolo1"/>
         <w:rPr>
           <w:lang w:val="it-IT"/>
         </w:rPr>
@@ -9834,7 +10172,7 @@
     </w:p>
     <w:p>
       <w:pPr>
-        <w:pStyle w:val="Heading2"/>
+        <w:pStyle w:val="Titolo2"/>
       </w:pPr>
       <w:bookmarkStart w:id="39" w:name="_Toc461179229"/>
       <w:bookmarkStart w:id="40" w:name="_Toc491247150"/>
@@ -9859,7 +10197,7 @@
     </w:p>
     <w:p>
       <w:pPr>
-        <w:pStyle w:val="Heading2"/>
+        <w:pStyle w:val="Titolo2"/>
       </w:pPr>
       <w:bookmarkStart w:id="41" w:name="_Toc461179230"/>
       <w:bookmarkStart w:id="42" w:name="_Toc491247151"/>
@@ -9884,7 +10222,7 @@
     </w:p>
     <w:p>
       <w:pPr>
-        <w:pStyle w:val="Heading1"/>
+        <w:pStyle w:val="Titolo1"/>
         <w:rPr>
           <w:lang w:val="it-IT"/>
         </w:rPr>
@@ -9902,7 +10240,7 @@
     </w:p>
     <w:p>
       <w:pPr>
-        <w:pStyle w:val="Heading2"/>
+        <w:pStyle w:val="Titolo2"/>
       </w:pPr>
       <w:bookmarkStart w:id="45" w:name="_Toc461179232"/>
       <w:bookmarkStart w:id="46" w:name="_Toc491247153"/>
@@ -10011,7 +10349,7 @@
     </w:p>
     <w:p>
       <w:pPr>
-        <w:pStyle w:val="Heading2"/>
+        <w:pStyle w:val="Titolo2"/>
       </w:pPr>
       <w:bookmarkStart w:id="47" w:name="_Toc461179233"/>
       <w:bookmarkStart w:id="48" w:name="_Toc491247154"/>
@@ -10131,7 +10469,7 @@
     </w:p>
     <w:p>
       <w:pPr>
-        <w:pStyle w:val="Heading2"/>
+        <w:pStyle w:val="Titolo2"/>
       </w:pPr>
       <w:bookmarkStart w:id="49" w:name="_Toc461179234"/>
       <w:bookmarkStart w:id="50" w:name="_Toc491247155"/>
@@ -10271,7 +10609,7 @@
     </w:p>
     <w:p>
       <w:pPr>
-        <w:pStyle w:val="Heading1"/>
+        <w:pStyle w:val="Titolo1"/>
         <w:rPr>
           <w:lang w:val="it-IT"/>
         </w:rPr>
@@ -10453,10 +10791,12 @@
       </w:pPr>
     </w:p>
     <w:sectPr>
-      <w:headerReference w:type="default" r:id="rId9"/>
-      <w:footerReference w:type="default" r:id="rId10"/>
-      <w:headerReference w:type="first" r:id="rId11"/>
-      <w:footerReference w:type="first" r:id="rId12"/>
+      <w:headerReference w:type="even" r:id="rId10"/>
+      <w:headerReference w:type="default" r:id="rId11"/>
+      <w:footerReference w:type="even" r:id="rId12"/>
+      <w:footerReference w:type="default" r:id="rId13"/>
+      <w:headerReference w:type="first" r:id="rId14"/>
+      <w:footerReference w:type="first" r:id="rId15"/>
       <w:pgSz w:w="11906" w:h="16838"/>
       <w:pgMar w:top="1985" w:right="1134" w:bottom="1418" w:left="1134" w:header="567" w:footer="567" w:gutter="0"/>
       <w:pgNumType w:start="1"/>
@@ -10468,7 +10808,7 @@
 </file>
 
 <file path=word/endnotes.xml><?xml version="1.0" encoding="utf-8"?>
-<w:endnotes xmlns:wpc="http://schemas.microsoft.com/office/word/2010/wordprocessingCanvas" xmlns:cx="http://schemas.microsoft.com/office/drawing/2014/chartex" xmlns:mc="http://schemas.openxmlformats.org/markup-compatibility/2006" xmlns:o="urn:schemas-microsoft-com:office:office" xmlns:r="http://schemas.openxmlformats.org/officeDocument/2006/relationships" xmlns:m="http://schemas.openxmlformats.org/officeDocument/2006/math" xmlns:v="urn:schemas-microsoft-com:vml" xmlns:wp14="http://schemas.microsoft.com/office/word/2010/wordprocessingDrawing" xmlns:wp="http://schemas.openxmlformats.org/drawingml/2006/wordprocessingDrawing" xmlns:w10="urn:schemas-microsoft-com:office:word" xmlns:w="http://schemas.openxmlformats.org/wordprocessingml/2006/main" xmlns:w14="http://schemas.microsoft.com/office/word/2010/wordml" xmlns:w15="http://schemas.microsoft.com/office/word/2012/wordml" xmlns:w16se="http://schemas.microsoft.com/office/word/2015/wordml/symex" xmlns:wpg="http://schemas.microsoft.com/office/word/2010/wordprocessingGroup" xmlns:wpi="http://schemas.microsoft.com/office/word/2010/wordprocessingInk" xmlns:wne="http://schemas.microsoft.com/office/word/2006/wordml" xmlns:wps="http://schemas.microsoft.com/office/word/2010/wordprocessingShape" mc:Ignorable="w14 w15 w16se wp14">
+<w:endnotes xmlns:wpc="http://schemas.microsoft.com/office/word/2010/wordprocessingCanvas" xmlns:cx="http://schemas.microsoft.com/office/drawing/2014/chartex" xmlns:cx1="http://schemas.microsoft.com/office/drawing/2015/9/8/chartex" xmlns:cx2="http://schemas.microsoft.com/office/drawing/2015/10/21/chartex" xmlns:cx3="http://schemas.microsoft.com/office/drawing/2016/5/9/chartex" xmlns:cx4="http://schemas.microsoft.com/office/drawing/2016/5/10/chartex" xmlns:cx5="http://schemas.microsoft.com/office/drawing/2016/5/11/chartex" xmlns:cx6="http://schemas.microsoft.com/office/drawing/2016/5/12/chartex" xmlns:cx7="http://schemas.microsoft.com/office/drawing/2016/5/13/chartex" xmlns:cx8="http://schemas.microsoft.com/office/drawing/2016/5/14/chartex" xmlns:mc="http://schemas.openxmlformats.org/markup-compatibility/2006" xmlns:aink="http://schemas.microsoft.com/office/drawing/2016/ink" xmlns:am3d="http://schemas.microsoft.com/office/drawing/2017/model3d" xmlns:o="urn:schemas-microsoft-com:office:office" xmlns:r="http://schemas.openxmlformats.org/officeDocument/2006/relationships" xmlns:m="http://schemas.openxmlformats.org/officeDocument/2006/math" xmlns:v="urn:schemas-microsoft-com:vml" xmlns:wp14="http://schemas.microsoft.com/office/word/2010/wordprocessingDrawing" xmlns:wp="http://schemas.openxmlformats.org/drawingml/2006/wordprocessingDrawing" xmlns:w10="urn:schemas-microsoft-com:office:word" xmlns:w="http://schemas.openxmlformats.org/wordprocessingml/2006/main" xmlns:w14="http://schemas.microsoft.com/office/word/2010/wordml" xmlns:w15="http://schemas.microsoft.com/office/word/2012/wordml" xmlns:w16cid="http://schemas.microsoft.com/office/word/2016/wordml/cid" xmlns:w16se="http://schemas.microsoft.com/office/word/2015/wordml/symex" xmlns:wpg="http://schemas.microsoft.com/office/word/2010/wordprocessingGroup" xmlns:wpi="http://schemas.microsoft.com/office/word/2010/wordprocessingInk" xmlns:wne="http://schemas.microsoft.com/office/word/2006/wordml" xmlns:wps="http://schemas.microsoft.com/office/word/2010/wordprocessingShape" mc:Ignorable="w14 w15 w16se w16cid wp14">
   <w:endnote w:type="separator" w:id="-1">
     <w:p>
       <w:r>
@@ -10487,10 +10827,20 @@
 </file>
 
 <file path=word/footer1.xml><?xml version="1.0" encoding="utf-8"?>
-<w:ftr xmlns:wpc="http://schemas.microsoft.com/office/word/2010/wordprocessingCanvas" xmlns:cx="http://schemas.microsoft.com/office/drawing/2014/chartex" xmlns:mc="http://schemas.openxmlformats.org/markup-compatibility/2006" xmlns:o="urn:schemas-microsoft-com:office:office" xmlns:r="http://schemas.openxmlformats.org/officeDocument/2006/relationships" xmlns:m="http://schemas.openxmlformats.org/officeDocument/2006/math" xmlns:v="urn:schemas-microsoft-com:vml" xmlns:wp14="http://schemas.microsoft.com/office/word/2010/wordprocessingDrawing" xmlns:wp="http://schemas.openxmlformats.org/drawingml/2006/wordprocessingDrawing" xmlns:w10="urn:schemas-microsoft-com:office:word" xmlns:w="http://schemas.openxmlformats.org/wordprocessingml/2006/main" xmlns:w14="http://schemas.microsoft.com/office/word/2010/wordml" xmlns:w15="http://schemas.microsoft.com/office/word/2012/wordml" xmlns:w16se="http://schemas.microsoft.com/office/word/2015/wordml/symex" xmlns:wpg="http://schemas.microsoft.com/office/word/2010/wordprocessingGroup" xmlns:wpi="http://schemas.microsoft.com/office/word/2010/wordprocessingInk" xmlns:wne="http://schemas.microsoft.com/office/word/2006/wordml" xmlns:wps="http://schemas.microsoft.com/office/word/2010/wordprocessingShape" mc:Ignorable="w14 w15 w16se wp14">
+<w:ftr xmlns:wpc="http://schemas.microsoft.com/office/word/2010/wordprocessingCanvas" xmlns:cx="http://schemas.microsoft.com/office/drawing/2014/chartex" xmlns:cx1="http://schemas.microsoft.com/office/drawing/2015/9/8/chartex" xmlns:cx2="http://schemas.microsoft.com/office/drawing/2015/10/21/chartex" xmlns:cx3="http://schemas.microsoft.com/office/drawing/2016/5/9/chartex" xmlns:cx4="http://schemas.microsoft.com/office/drawing/2016/5/10/chartex" xmlns:cx5="http://schemas.microsoft.com/office/drawing/2016/5/11/chartex" xmlns:cx6="http://schemas.microsoft.com/office/drawing/2016/5/12/chartex" xmlns:cx7="http://schemas.microsoft.com/office/drawing/2016/5/13/chartex" xmlns:cx8="http://schemas.microsoft.com/office/drawing/2016/5/14/chartex" xmlns:mc="http://schemas.openxmlformats.org/markup-compatibility/2006" xmlns:aink="http://schemas.microsoft.com/office/drawing/2016/ink" xmlns:am3d="http://schemas.microsoft.com/office/drawing/2017/model3d" xmlns:o="urn:schemas-microsoft-com:office:office" xmlns:r="http://schemas.openxmlformats.org/officeDocument/2006/relationships" xmlns:m="http://schemas.openxmlformats.org/officeDocument/2006/math" xmlns:v="urn:schemas-microsoft-com:vml" xmlns:wp14="http://schemas.microsoft.com/office/word/2010/wordprocessingDrawing" xmlns:wp="http://schemas.openxmlformats.org/drawingml/2006/wordprocessingDrawing" xmlns:w10="urn:schemas-microsoft-com:office:word" xmlns:w="http://schemas.openxmlformats.org/wordprocessingml/2006/main" xmlns:w14="http://schemas.microsoft.com/office/word/2010/wordml" xmlns:w15="http://schemas.microsoft.com/office/word/2012/wordml" xmlns:w16cid="http://schemas.microsoft.com/office/word/2016/wordml/cid" xmlns:w16se="http://schemas.microsoft.com/office/word/2015/wordml/symex" xmlns:wpg="http://schemas.microsoft.com/office/word/2010/wordprocessingGroup" xmlns:wpi="http://schemas.microsoft.com/office/word/2010/wordprocessingInk" xmlns:wne="http://schemas.microsoft.com/office/word/2006/wordml" xmlns:wps="http://schemas.microsoft.com/office/word/2010/wordprocessingShape" mc:Ignorable="w14 w15 w16se w16cid wp14">
   <w:p>
     <w:pPr>
-      <w:pStyle w:val="Footer"/>
+      <w:pStyle w:val="Pidipagina"/>
+    </w:pPr>
+  </w:p>
+</w:ftr>
+</file>
+
+<file path=word/footer2.xml><?xml version="1.0" encoding="utf-8"?>
+<w:ftr xmlns:wpc="http://schemas.microsoft.com/office/word/2010/wordprocessingCanvas" xmlns:cx="http://schemas.microsoft.com/office/drawing/2014/chartex" xmlns:cx1="http://schemas.microsoft.com/office/drawing/2015/9/8/chartex" xmlns:cx2="http://schemas.microsoft.com/office/drawing/2015/10/21/chartex" xmlns:cx3="http://schemas.microsoft.com/office/drawing/2016/5/9/chartex" xmlns:cx4="http://schemas.microsoft.com/office/drawing/2016/5/10/chartex" xmlns:cx5="http://schemas.microsoft.com/office/drawing/2016/5/11/chartex" xmlns:cx6="http://schemas.microsoft.com/office/drawing/2016/5/12/chartex" xmlns:cx7="http://schemas.microsoft.com/office/drawing/2016/5/13/chartex" xmlns:cx8="http://schemas.microsoft.com/office/drawing/2016/5/14/chartex" xmlns:mc="http://schemas.openxmlformats.org/markup-compatibility/2006" xmlns:aink="http://schemas.microsoft.com/office/drawing/2016/ink" xmlns:am3d="http://schemas.microsoft.com/office/drawing/2017/model3d" xmlns:o="urn:schemas-microsoft-com:office:office" xmlns:r="http://schemas.openxmlformats.org/officeDocument/2006/relationships" xmlns:m="http://schemas.openxmlformats.org/officeDocument/2006/math" xmlns:v="urn:schemas-microsoft-com:vml" xmlns:wp14="http://schemas.microsoft.com/office/word/2010/wordprocessingDrawing" xmlns:wp="http://schemas.openxmlformats.org/drawingml/2006/wordprocessingDrawing" xmlns:w10="urn:schemas-microsoft-com:office:word" xmlns:w="http://schemas.openxmlformats.org/wordprocessingml/2006/main" xmlns:w14="http://schemas.microsoft.com/office/word/2010/wordml" xmlns:w15="http://schemas.microsoft.com/office/word/2012/wordml" xmlns:w16cid="http://schemas.microsoft.com/office/word/2016/wordml/cid" xmlns:w16se="http://schemas.microsoft.com/office/word/2015/wordml/symex" xmlns:wpg="http://schemas.microsoft.com/office/word/2010/wordprocessingGroup" xmlns:wpi="http://schemas.microsoft.com/office/word/2010/wordprocessingInk" xmlns:wne="http://schemas.microsoft.com/office/word/2006/wordml" xmlns:wps="http://schemas.microsoft.com/office/word/2010/wordprocessingShape" mc:Ignorable="w14 w15 w16se w16cid wp14">
+  <w:p>
+    <w:pPr>
+      <w:pStyle w:val="Pidipagina"/>
     </w:pPr>
     <w:r>
       <w:t>Mattia Toscanelli</w:t>
@@ -10514,8 +10864,8 @@
 </w:ftr>
 </file>
 
-<file path=word/footer2.xml><?xml version="1.0" encoding="utf-8"?>
-<w:ftr xmlns:wpc="http://schemas.microsoft.com/office/word/2010/wordprocessingCanvas" xmlns:cx="http://schemas.microsoft.com/office/drawing/2014/chartex" xmlns:mc="http://schemas.openxmlformats.org/markup-compatibility/2006" xmlns:o="urn:schemas-microsoft-com:office:office" xmlns:r="http://schemas.openxmlformats.org/officeDocument/2006/relationships" xmlns:m="http://schemas.openxmlformats.org/officeDocument/2006/math" xmlns:v="urn:schemas-microsoft-com:vml" xmlns:wp14="http://schemas.microsoft.com/office/word/2010/wordprocessingDrawing" xmlns:wp="http://schemas.openxmlformats.org/drawingml/2006/wordprocessingDrawing" xmlns:w10="urn:schemas-microsoft-com:office:word" xmlns:w="http://schemas.openxmlformats.org/wordprocessingml/2006/main" xmlns:w14="http://schemas.microsoft.com/office/word/2010/wordml" xmlns:w15="http://schemas.microsoft.com/office/word/2012/wordml" xmlns:w16se="http://schemas.microsoft.com/office/word/2015/wordml/symex" xmlns:wpg="http://schemas.microsoft.com/office/word/2010/wordprocessingGroup" xmlns:wpi="http://schemas.microsoft.com/office/word/2010/wordprocessingInk" xmlns:wne="http://schemas.microsoft.com/office/word/2006/wordml" xmlns:wps="http://schemas.microsoft.com/office/word/2010/wordprocessingShape" mc:Ignorable="w14 w15 w16se wp14">
+<file path=word/footer3.xml><?xml version="1.0" encoding="utf-8"?>
+<w:ftr xmlns:wpc="http://schemas.microsoft.com/office/word/2010/wordprocessingCanvas" xmlns:cx="http://schemas.microsoft.com/office/drawing/2014/chartex" xmlns:cx1="http://schemas.microsoft.com/office/drawing/2015/9/8/chartex" xmlns:cx2="http://schemas.microsoft.com/office/drawing/2015/10/21/chartex" xmlns:cx3="http://schemas.microsoft.com/office/drawing/2016/5/9/chartex" xmlns:cx4="http://schemas.microsoft.com/office/drawing/2016/5/10/chartex" xmlns:cx5="http://schemas.microsoft.com/office/drawing/2016/5/11/chartex" xmlns:cx6="http://schemas.microsoft.com/office/drawing/2016/5/12/chartex" xmlns:cx7="http://schemas.microsoft.com/office/drawing/2016/5/13/chartex" xmlns:cx8="http://schemas.microsoft.com/office/drawing/2016/5/14/chartex" xmlns:mc="http://schemas.openxmlformats.org/markup-compatibility/2006" xmlns:aink="http://schemas.microsoft.com/office/drawing/2016/ink" xmlns:am3d="http://schemas.microsoft.com/office/drawing/2017/model3d" xmlns:o="urn:schemas-microsoft-com:office:office" xmlns:r="http://schemas.openxmlformats.org/officeDocument/2006/relationships" xmlns:m="http://schemas.openxmlformats.org/officeDocument/2006/math" xmlns:v="urn:schemas-microsoft-com:vml" xmlns:wp14="http://schemas.microsoft.com/office/word/2010/wordprocessingDrawing" xmlns:wp="http://schemas.openxmlformats.org/drawingml/2006/wordprocessingDrawing" xmlns:w10="urn:schemas-microsoft-com:office:word" xmlns:w="http://schemas.openxmlformats.org/wordprocessingml/2006/main" xmlns:w14="http://schemas.microsoft.com/office/word/2010/wordml" xmlns:w15="http://schemas.microsoft.com/office/word/2012/wordml" xmlns:w16cid="http://schemas.microsoft.com/office/word/2016/wordml/cid" xmlns:w16se="http://schemas.microsoft.com/office/word/2015/wordml/symex" xmlns:wpg="http://schemas.microsoft.com/office/word/2010/wordprocessingGroup" xmlns:wpi="http://schemas.microsoft.com/office/word/2010/wordprocessingInk" xmlns:wne="http://schemas.microsoft.com/office/word/2006/wordml" xmlns:wps="http://schemas.microsoft.com/office/word/2010/wordprocessingShape" mc:Ignorable="w14 w15 w16se w16cid wp14">
   <w:tbl>
     <w:tblPr>
       <w:tblW w:w="0" w:type="auto"/>
@@ -10738,7 +11088,7 @@
   </w:tbl>
   <w:p>
     <w:pPr>
-      <w:pStyle w:val="Footer"/>
+      <w:pStyle w:val="Pidipagina"/>
       <w:pBdr>
         <w:top w:val="none" w:sz="0" w:space="0" w:color="auto"/>
       </w:pBdr>
@@ -10748,7 +11098,7 @@
 </file>
 
 <file path=word/footnotes.xml><?xml version="1.0" encoding="utf-8"?>
-<w:footnotes xmlns:wpc="http://schemas.microsoft.com/office/word/2010/wordprocessingCanvas" xmlns:cx="http://schemas.microsoft.com/office/drawing/2014/chartex" xmlns:mc="http://schemas.openxmlformats.org/markup-compatibility/2006" xmlns:o="urn:schemas-microsoft-com:office:office" xmlns:r="http://schemas.openxmlformats.org/officeDocument/2006/relationships" xmlns:m="http://schemas.openxmlformats.org/officeDocument/2006/math" xmlns:v="urn:schemas-microsoft-com:vml" xmlns:wp14="http://schemas.microsoft.com/office/word/2010/wordprocessingDrawing" xmlns:wp="http://schemas.openxmlformats.org/drawingml/2006/wordprocessingDrawing" xmlns:w10="urn:schemas-microsoft-com:office:word" xmlns:w="http://schemas.openxmlformats.org/wordprocessingml/2006/main" xmlns:w14="http://schemas.microsoft.com/office/word/2010/wordml" xmlns:w15="http://schemas.microsoft.com/office/word/2012/wordml" xmlns:w16se="http://schemas.microsoft.com/office/word/2015/wordml/symex" xmlns:wpg="http://schemas.microsoft.com/office/word/2010/wordprocessingGroup" xmlns:wpi="http://schemas.microsoft.com/office/word/2010/wordprocessingInk" xmlns:wne="http://schemas.microsoft.com/office/word/2006/wordml" xmlns:wps="http://schemas.microsoft.com/office/word/2010/wordprocessingShape" mc:Ignorable="w14 w15 w16se wp14">
+<w:footnotes xmlns:wpc="http://schemas.microsoft.com/office/word/2010/wordprocessingCanvas" xmlns:cx="http://schemas.microsoft.com/office/drawing/2014/chartex" xmlns:cx1="http://schemas.microsoft.com/office/drawing/2015/9/8/chartex" xmlns:cx2="http://schemas.microsoft.com/office/drawing/2015/10/21/chartex" xmlns:cx3="http://schemas.microsoft.com/office/drawing/2016/5/9/chartex" xmlns:cx4="http://schemas.microsoft.com/office/drawing/2016/5/10/chartex" xmlns:cx5="http://schemas.microsoft.com/office/drawing/2016/5/11/chartex" xmlns:cx6="http://schemas.microsoft.com/office/drawing/2016/5/12/chartex" xmlns:cx7="http://schemas.microsoft.com/office/drawing/2016/5/13/chartex" xmlns:cx8="http://schemas.microsoft.com/office/drawing/2016/5/14/chartex" xmlns:mc="http://schemas.openxmlformats.org/markup-compatibility/2006" xmlns:aink="http://schemas.microsoft.com/office/drawing/2016/ink" xmlns:am3d="http://schemas.microsoft.com/office/drawing/2017/model3d" xmlns:o="urn:schemas-microsoft-com:office:office" xmlns:r="http://schemas.openxmlformats.org/officeDocument/2006/relationships" xmlns:m="http://schemas.openxmlformats.org/officeDocument/2006/math" xmlns:v="urn:schemas-microsoft-com:vml" xmlns:wp14="http://schemas.microsoft.com/office/word/2010/wordprocessingDrawing" xmlns:wp="http://schemas.openxmlformats.org/drawingml/2006/wordprocessingDrawing" xmlns:w10="urn:schemas-microsoft-com:office:word" xmlns:w="http://schemas.openxmlformats.org/wordprocessingml/2006/main" xmlns:w14="http://schemas.microsoft.com/office/word/2010/wordml" xmlns:w15="http://schemas.microsoft.com/office/word/2012/wordml" xmlns:w16cid="http://schemas.microsoft.com/office/word/2016/wordml/cid" xmlns:w16se="http://schemas.microsoft.com/office/word/2015/wordml/symex" xmlns:wpg="http://schemas.microsoft.com/office/word/2010/wordprocessingGroup" xmlns:wpi="http://schemas.microsoft.com/office/word/2010/wordprocessingInk" xmlns:wne="http://schemas.microsoft.com/office/word/2006/wordml" xmlns:wps="http://schemas.microsoft.com/office/word/2010/wordprocessingShape" mc:Ignorable="w14 w15 w16se w16cid wp14">
   <w:footnote w:type="separator" w:id="-1">
     <w:p>
       <w:r>
@@ -10767,7 +11117,17 @@
 </file>
 
 <file path=word/header1.xml><?xml version="1.0" encoding="utf-8"?>
-<w:hdr xmlns:wpc="http://schemas.microsoft.com/office/word/2010/wordprocessingCanvas" xmlns:cx="http://schemas.microsoft.com/office/drawing/2014/chartex" xmlns:mc="http://schemas.openxmlformats.org/markup-compatibility/2006" xmlns:o="urn:schemas-microsoft-com:office:office" xmlns:r="http://schemas.openxmlformats.org/officeDocument/2006/relationships" xmlns:m="http://schemas.openxmlformats.org/officeDocument/2006/math" xmlns:v="urn:schemas-microsoft-com:vml" xmlns:wp14="http://schemas.microsoft.com/office/word/2010/wordprocessingDrawing" xmlns:wp="http://schemas.openxmlformats.org/drawingml/2006/wordprocessingDrawing" xmlns:w10="urn:schemas-microsoft-com:office:word" xmlns:w="http://schemas.openxmlformats.org/wordprocessingml/2006/main" xmlns:w14="http://schemas.microsoft.com/office/word/2010/wordml" xmlns:w15="http://schemas.microsoft.com/office/word/2012/wordml" xmlns:w16se="http://schemas.microsoft.com/office/word/2015/wordml/symex" xmlns:wpg="http://schemas.microsoft.com/office/word/2010/wordprocessingGroup" xmlns:wpi="http://schemas.microsoft.com/office/word/2010/wordprocessingInk" xmlns:wne="http://schemas.microsoft.com/office/word/2006/wordml" xmlns:wps="http://schemas.microsoft.com/office/word/2010/wordprocessingShape" mc:Ignorable="w14 w15 w16se wp14">
+<w:hdr xmlns:wpc="http://schemas.microsoft.com/office/word/2010/wordprocessingCanvas" xmlns:cx="http://schemas.microsoft.com/office/drawing/2014/chartex" xmlns:cx1="http://schemas.microsoft.com/office/drawing/2015/9/8/chartex" xmlns:cx2="http://schemas.microsoft.com/office/drawing/2015/10/21/chartex" xmlns:cx3="http://schemas.microsoft.com/office/drawing/2016/5/9/chartex" xmlns:cx4="http://schemas.microsoft.com/office/drawing/2016/5/10/chartex" xmlns:cx5="http://schemas.microsoft.com/office/drawing/2016/5/11/chartex" xmlns:cx6="http://schemas.microsoft.com/office/drawing/2016/5/12/chartex" xmlns:cx7="http://schemas.microsoft.com/office/drawing/2016/5/13/chartex" xmlns:cx8="http://schemas.microsoft.com/office/drawing/2016/5/14/chartex" xmlns:mc="http://schemas.openxmlformats.org/markup-compatibility/2006" xmlns:aink="http://schemas.microsoft.com/office/drawing/2016/ink" xmlns:am3d="http://schemas.microsoft.com/office/drawing/2017/model3d" xmlns:o="urn:schemas-microsoft-com:office:office" xmlns:r="http://schemas.openxmlformats.org/officeDocument/2006/relationships" xmlns:m="http://schemas.openxmlformats.org/officeDocument/2006/math" xmlns:v="urn:schemas-microsoft-com:vml" xmlns:wp14="http://schemas.microsoft.com/office/word/2010/wordprocessingDrawing" xmlns:wp="http://schemas.openxmlformats.org/drawingml/2006/wordprocessingDrawing" xmlns:w10="urn:schemas-microsoft-com:office:word" xmlns:w="http://schemas.openxmlformats.org/wordprocessingml/2006/main" xmlns:w14="http://schemas.microsoft.com/office/word/2010/wordml" xmlns:w15="http://schemas.microsoft.com/office/word/2012/wordml" xmlns:w16cid="http://schemas.microsoft.com/office/word/2016/wordml/cid" xmlns:w16se="http://schemas.microsoft.com/office/word/2015/wordml/symex" xmlns:wpg="http://schemas.microsoft.com/office/word/2010/wordprocessingGroup" xmlns:wpi="http://schemas.microsoft.com/office/word/2010/wordprocessingInk" xmlns:wne="http://schemas.microsoft.com/office/word/2006/wordml" xmlns:wps="http://schemas.microsoft.com/office/word/2010/wordprocessingShape" mc:Ignorable="w14 w15 w16se w16cid wp14">
+  <w:p>
+    <w:pPr>
+      <w:pStyle w:val="Intestazione"/>
+    </w:pPr>
+  </w:p>
+</w:hdr>
+</file>
+
+<file path=word/header2.xml><?xml version="1.0" encoding="utf-8"?>
+<w:hdr xmlns:wpc="http://schemas.microsoft.com/office/word/2010/wordprocessingCanvas" xmlns:cx="http://schemas.microsoft.com/office/drawing/2014/chartex" xmlns:cx1="http://schemas.microsoft.com/office/drawing/2015/9/8/chartex" xmlns:cx2="http://schemas.microsoft.com/office/drawing/2015/10/21/chartex" xmlns:cx3="http://schemas.microsoft.com/office/drawing/2016/5/9/chartex" xmlns:cx4="http://schemas.microsoft.com/office/drawing/2016/5/10/chartex" xmlns:cx5="http://schemas.microsoft.com/office/drawing/2016/5/11/chartex" xmlns:cx6="http://schemas.microsoft.com/office/drawing/2016/5/12/chartex" xmlns:cx7="http://schemas.microsoft.com/office/drawing/2016/5/13/chartex" xmlns:cx8="http://schemas.microsoft.com/office/drawing/2016/5/14/chartex" xmlns:mc="http://schemas.openxmlformats.org/markup-compatibility/2006" xmlns:aink="http://schemas.microsoft.com/office/drawing/2016/ink" xmlns:am3d="http://schemas.microsoft.com/office/drawing/2017/model3d" xmlns:o="urn:schemas-microsoft-com:office:office" xmlns:r="http://schemas.openxmlformats.org/officeDocument/2006/relationships" xmlns:m="http://schemas.openxmlformats.org/officeDocument/2006/math" xmlns:v="urn:schemas-microsoft-com:vml" xmlns:wp14="http://schemas.microsoft.com/office/word/2010/wordprocessingDrawing" xmlns:wp="http://schemas.openxmlformats.org/drawingml/2006/wordprocessingDrawing" xmlns:w10="urn:schemas-microsoft-com:office:word" xmlns:w="http://schemas.openxmlformats.org/wordprocessingml/2006/main" xmlns:w14="http://schemas.microsoft.com/office/word/2010/wordml" xmlns:w15="http://schemas.microsoft.com/office/word/2012/wordml" xmlns:w16cid="http://schemas.microsoft.com/office/word/2016/wordml/cid" xmlns:w16se="http://schemas.microsoft.com/office/word/2015/wordml/symex" xmlns:wpg="http://schemas.microsoft.com/office/word/2010/wordprocessingGroup" xmlns:wpi="http://schemas.microsoft.com/office/word/2010/wordprocessingInk" xmlns:wne="http://schemas.microsoft.com/office/word/2006/wordml" xmlns:wps="http://schemas.microsoft.com/office/word/2010/wordprocessingShape" mc:Ignorable="w14 w15 w16se w16cid wp14">
   <w:tbl>
     <w:tblPr>
       <w:tblW w:w="9639" w:type="dxa"/>
@@ -10812,7 +11172,7 @@
         </w:tcPr>
         <w:p>
           <w:pPr>
-            <w:pStyle w:val="Header"/>
+            <w:pStyle w:val="Intestazione"/>
             <w:jc w:val="center"/>
             <w:rPr>
               <w:rFonts w:cs="Arial"/>
@@ -10829,7 +11189,7 @@
               <w:lang w:val="en-US" w:eastAsia="en-US"/>
             </w:rPr>
             <w:drawing>
-              <wp:inline distT="0" distB="0" distL="0" distR="0">
+              <wp:inline distT="0" distB="0" distL="0" distR="0" wp14:anchorId="740C6FAA" wp14:editId="1C24B0DD">
                 <wp:extent cx="606425" cy="606425"/>
                 <wp:effectExtent l="0" t="0" r="0" b="0"/>
                 <wp:docPr id="1" name="Picture 1"/>
@@ -10896,7 +11256,7 @@
         </w:tcPr>
         <w:p>
           <w:pPr>
-            <w:pStyle w:val="Header"/>
+            <w:pStyle w:val="Intestazione"/>
             <w:jc w:val="center"/>
             <w:rPr>
               <w:rFonts w:cs="Arial"/>
@@ -10933,7 +11293,7 @@
         </w:tcPr>
         <w:p>
           <w:pPr>
-            <w:pStyle w:val="Header"/>
+            <w:pStyle w:val="Intestazione"/>
             <w:jc w:val="center"/>
             <w:rPr>
               <w:rFonts w:cs="Arial"/>
@@ -10973,7 +11333,7 @@
               <w:noProof/>
               <w:snapToGrid w:val="0"/>
             </w:rPr>
-            <w:t>6</w:t>
+            <w:t>11</w:t>
           </w:r>
           <w:r>
             <w:rPr>
@@ -11075,7 +11435,7 @@
         </w:tcPr>
         <w:p>
           <w:pPr>
-            <w:pStyle w:val="Header"/>
+            <w:pStyle w:val="Intestazione"/>
             <w:jc w:val="center"/>
             <w:rPr>
               <w:rFonts w:cs="Arial"/>
@@ -11112,7 +11472,7 @@
         </w:tcPr>
         <w:p>
           <w:pPr>
-            <w:pStyle w:val="Header"/>
+            <w:pStyle w:val="Intestazione"/>
             <w:jc w:val="center"/>
             <w:rPr>
               <w:rFonts w:cs="Arial"/>
@@ -11123,21 +11483,75 @@
       </w:tc>
     </w:tr>
   </w:tbl>
-  <w:p>
-    <w:pPr>
-      <w:pStyle w:val="Header"/>
+  <w:sdt>
+    <w:sdtPr>
       <w:rPr>
         <w:rFonts w:cs="Arial"/>
         <w:sz w:val="8"/>
         <w:lang w:val="it-IT"/>
       </w:rPr>
-    </w:pPr>
-  </w:p>
+      <w:id w:val="-320970836"/>
+      <w:docPartObj>
+        <w:docPartGallery w:val="Watermarks"/>
+        <w:docPartUnique/>
+      </w:docPartObj>
+    </w:sdtPr>
+    <w:sdtContent>
+      <w:p>
+        <w:pPr>
+          <w:pStyle w:val="Intestazione"/>
+          <w:rPr>
+            <w:rFonts w:cs="Arial"/>
+            <w:sz w:val="8"/>
+            <w:lang w:val="it-IT"/>
+          </w:rPr>
+        </w:pPr>
+        <w:r>
+          <w:rPr>
+            <w:rFonts w:cs="Arial"/>
+            <w:sz w:val="8"/>
+            <w:lang w:val="it-IT"/>
+          </w:rPr>
+          <w:pict w14:anchorId="76E9363B">
+            <v:shapetype id="_x0000_t136" coordsize="21600,21600" o:spt="136" adj="10800" path="m@7,l@8,m@5,21600l@6,21600e">
+              <v:formulas>
+                <v:f eqn="sum #0 0 10800"/>
+                <v:f eqn="prod #0 2 1"/>
+                <v:f eqn="sum 21600 0 @1"/>
+                <v:f eqn="sum 0 0 @2"/>
+                <v:f eqn="sum 21600 0 @3"/>
+                <v:f eqn="if @0 @3 0"/>
+                <v:f eqn="if @0 21600 @1"/>
+                <v:f eqn="if @0 0 @2"/>
+                <v:f eqn="if @0 @4 21600"/>
+                <v:f eqn="mid @5 @6"/>
+                <v:f eqn="mid @8 @5"/>
+                <v:f eqn="mid @7 @8"/>
+                <v:f eqn="mid @6 @7"/>
+                <v:f eqn="sum @6 0 @5"/>
+              </v:formulas>
+              <v:path textpathok="t" o:connecttype="custom" o:connectlocs="@9,0;@10,10800;@11,21600;@12,10800" o:connectangles="270,180,90,0"/>
+              <v:textpath on="t" fitshape="t"/>
+              <v:handles>
+                <v:h position="#0,bottomRight" xrange="6629,14971"/>
+              </v:handles>
+              <o:lock v:ext="edit" text="t" shapetype="t"/>
+            </v:shapetype>
+            <v:shape id="PowerPlusWaterMarkObject357831064" o:spid="_x0000_s2049" type="#_x0000_t136" style="position:absolute;margin-left:0;margin-top:0;width:412.4pt;height:247.45pt;rotation:315;z-index:-251657216;mso-position-horizontal:center;mso-position-horizontal-relative:margin;mso-position-vertical:center;mso-position-vertical-relative:margin" o:allowincell="f" fillcolor="silver" stroked="f">
+              <v:fill opacity=".5"/>
+              <v:textpath style="font-family:&quot;calibri&quot;;font-size:1pt" string="BOZZA"/>
+              <w10:wrap anchorx="margin" anchory="margin"/>
+            </v:shape>
+          </w:pict>
+        </w:r>
+      </w:p>
+    </w:sdtContent>
+  </w:sdt>
 </w:hdr>
 </file>
 
-<file path=word/header2.xml><?xml version="1.0" encoding="utf-8"?>
-<w:hdr xmlns:wpc="http://schemas.microsoft.com/office/word/2010/wordprocessingCanvas" xmlns:cx="http://schemas.microsoft.com/office/drawing/2014/chartex" xmlns:mc="http://schemas.openxmlformats.org/markup-compatibility/2006" xmlns:o="urn:schemas-microsoft-com:office:office" xmlns:r="http://schemas.openxmlformats.org/officeDocument/2006/relationships" xmlns:m="http://schemas.openxmlformats.org/officeDocument/2006/math" xmlns:v="urn:schemas-microsoft-com:vml" xmlns:wp14="http://schemas.microsoft.com/office/word/2010/wordprocessingDrawing" xmlns:wp="http://schemas.openxmlformats.org/drawingml/2006/wordprocessingDrawing" xmlns:w10="urn:schemas-microsoft-com:office:word" xmlns:w="http://schemas.openxmlformats.org/wordprocessingml/2006/main" xmlns:w14="http://schemas.microsoft.com/office/word/2010/wordml" xmlns:w15="http://schemas.microsoft.com/office/word/2012/wordml" xmlns:w16se="http://schemas.microsoft.com/office/word/2015/wordml/symex" xmlns:wpg="http://schemas.microsoft.com/office/word/2010/wordprocessingGroup" xmlns:wpi="http://schemas.microsoft.com/office/word/2010/wordprocessingInk" xmlns:wne="http://schemas.microsoft.com/office/word/2006/wordml" xmlns:wps="http://schemas.microsoft.com/office/word/2010/wordprocessingShape" mc:Ignorable="w14 w15 w16se wp14">
+<file path=word/header3.xml><?xml version="1.0" encoding="utf-8"?>
+<w:hdr xmlns:wpc="http://schemas.microsoft.com/office/word/2010/wordprocessingCanvas" xmlns:cx="http://schemas.microsoft.com/office/drawing/2014/chartex" xmlns:cx1="http://schemas.microsoft.com/office/drawing/2015/9/8/chartex" xmlns:cx2="http://schemas.microsoft.com/office/drawing/2015/10/21/chartex" xmlns:cx3="http://schemas.microsoft.com/office/drawing/2016/5/9/chartex" xmlns:cx4="http://schemas.microsoft.com/office/drawing/2016/5/10/chartex" xmlns:cx5="http://schemas.microsoft.com/office/drawing/2016/5/11/chartex" xmlns:cx6="http://schemas.microsoft.com/office/drawing/2016/5/12/chartex" xmlns:cx7="http://schemas.microsoft.com/office/drawing/2016/5/13/chartex" xmlns:cx8="http://schemas.microsoft.com/office/drawing/2016/5/14/chartex" xmlns:mc="http://schemas.openxmlformats.org/markup-compatibility/2006" xmlns:aink="http://schemas.microsoft.com/office/drawing/2016/ink" xmlns:am3d="http://schemas.microsoft.com/office/drawing/2017/model3d" xmlns:o="urn:schemas-microsoft-com:office:office" xmlns:r="http://schemas.openxmlformats.org/officeDocument/2006/relationships" xmlns:m="http://schemas.openxmlformats.org/officeDocument/2006/math" xmlns:v="urn:schemas-microsoft-com:vml" xmlns:wp14="http://schemas.microsoft.com/office/word/2010/wordprocessingDrawing" xmlns:wp="http://schemas.openxmlformats.org/drawingml/2006/wordprocessingDrawing" xmlns:w10="urn:schemas-microsoft-com:office:word" xmlns:w="http://schemas.openxmlformats.org/wordprocessingml/2006/main" xmlns:w14="http://schemas.microsoft.com/office/word/2010/wordml" xmlns:w15="http://schemas.microsoft.com/office/word/2012/wordml" xmlns:w16cid="http://schemas.microsoft.com/office/word/2016/wordml/cid" xmlns:w16se="http://schemas.microsoft.com/office/word/2015/wordml/symex" xmlns:wpg="http://schemas.microsoft.com/office/word/2010/wordprocessingGroup" xmlns:wpi="http://schemas.microsoft.com/office/word/2010/wordprocessingInk" xmlns:wne="http://schemas.microsoft.com/office/word/2006/wordml" xmlns:wps="http://schemas.microsoft.com/office/word/2010/wordprocessingShape" mc:Ignorable="w14 w15 w16se w16cid wp14">
   <w:tbl>
     <w:tblPr>
       <w:tblW w:w="9644" w:type="dxa"/>
@@ -11179,7 +11593,7 @@
         </w:tcPr>
         <w:p>
           <w:pPr>
-            <w:pStyle w:val="Header"/>
+            <w:pStyle w:val="Intestazione"/>
             <w:jc w:val="center"/>
             <w:rPr>
               <w:rFonts w:cs="Arial"/>
@@ -11196,7 +11610,7 @@
               <w:lang w:val="en-US" w:eastAsia="en-US"/>
             </w:rPr>
             <w:drawing>
-              <wp:inline distT="0" distB="0" distL="0" distR="0">
+              <wp:inline distT="0" distB="0" distL="0" distR="0" wp14:anchorId="46A1DB89" wp14:editId="4A6FFB06">
                 <wp:extent cx="606425" cy="606425"/>
                 <wp:effectExtent l="0" t="0" r="0" b="0"/>
                 <wp:docPr id="2" name="Picture 2"/>
@@ -11263,7 +11677,7 @@
         </w:tcPr>
         <w:p>
           <w:pPr>
-            <w:pStyle w:val="Header"/>
+            <w:pStyle w:val="Intestazione"/>
             <w:jc w:val="center"/>
             <w:rPr>
               <w:rFonts w:cs="Arial"/>
@@ -11330,7 +11744,7 @@
         </w:tcPr>
         <w:p>
           <w:pPr>
-            <w:pStyle w:val="Header"/>
+            <w:pStyle w:val="Intestazione"/>
             <w:jc w:val="center"/>
             <w:rPr>
               <w:rFonts w:cs="Arial"/>
@@ -11354,14 +11768,14 @@
   </w:tbl>
   <w:p>
     <w:pPr>
-      <w:pStyle w:val="Header"/>
+      <w:pStyle w:val="Intestazione"/>
     </w:pPr>
   </w:p>
 </w:hdr>
 </file>
 
 <file path=word/numbering.xml><?xml version="1.0" encoding="utf-8"?>
-<w:numbering xmlns:wpc="http://schemas.microsoft.com/office/word/2010/wordprocessingCanvas" xmlns:cx="http://schemas.microsoft.com/office/drawing/2014/chartex" xmlns:mc="http://schemas.openxmlformats.org/markup-compatibility/2006" xmlns:o="urn:schemas-microsoft-com:office:office" xmlns:r="http://schemas.openxmlformats.org/officeDocument/2006/relationships" xmlns:m="http://schemas.openxmlformats.org/officeDocument/2006/math" xmlns:v="urn:schemas-microsoft-com:vml" xmlns:wp14="http://schemas.microsoft.com/office/word/2010/wordprocessingDrawing" xmlns:wp="http://schemas.openxmlformats.org/drawingml/2006/wordprocessingDrawing" xmlns:w10="urn:schemas-microsoft-com:office:word" xmlns:w="http://schemas.openxmlformats.org/wordprocessingml/2006/main" xmlns:w14="http://schemas.microsoft.com/office/word/2010/wordml" xmlns:w15="http://schemas.microsoft.com/office/word/2012/wordml" xmlns:w16se="http://schemas.microsoft.com/office/word/2015/wordml/symex" xmlns:wpg="http://schemas.microsoft.com/office/word/2010/wordprocessingGroup" xmlns:wpi="http://schemas.microsoft.com/office/word/2010/wordprocessingInk" xmlns:wne="http://schemas.microsoft.com/office/word/2006/wordml" xmlns:wps="http://schemas.microsoft.com/office/word/2010/wordprocessingShape" mc:Ignorable="w14 w15 w16se wp14">
+<w:numbering xmlns:wpc="http://schemas.microsoft.com/office/word/2010/wordprocessingCanvas" xmlns:cx="http://schemas.microsoft.com/office/drawing/2014/chartex" xmlns:cx1="http://schemas.microsoft.com/office/drawing/2015/9/8/chartex" xmlns:cx2="http://schemas.microsoft.com/office/drawing/2015/10/21/chartex" xmlns:cx3="http://schemas.microsoft.com/office/drawing/2016/5/9/chartex" xmlns:cx4="http://schemas.microsoft.com/office/drawing/2016/5/10/chartex" xmlns:cx5="http://schemas.microsoft.com/office/drawing/2016/5/11/chartex" xmlns:cx6="http://schemas.microsoft.com/office/drawing/2016/5/12/chartex" xmlns:cx7="http://schemas.microsoft.com/office/drawing/2016/5/13/chartex" xmlns:cx8="http://schemas.microsoft.com/office/drawing/2016/5/14/chartex" xmlns:mc="http://schemas.openxmlformats.org/markup-compatibility/2006" xmlns:aink="http://schemas.microsoft.com/office/drawing/2016/ink" xmlns:am3d="http://schemas.microsoft.com/office/drawing/2017/model3d" xmlns:o="urn:schemas-microsoft-com:office:office" xmlns:r="http://schemas.openxmlformats.org/officeDocument/2006/relationships" xmlns:m="http://schemas.openxmlformats.org/officeDocument/2006/math" xmlns:v="urn:schemas-microsoft-com:vml" xmlns:wp14="http://schemas.microsoft.com/office/word/2010/wordprocessingDrawing" xmlns:wp="http://schemas.openxmlformats.org/drawingml/2006/wordprocessingDrawing" xmlns:w10="urn:schemas-microsoft-com:office:word" xmlns:w="http://schemas.openxmlformats.org/wordprocessingml/2006/main" xmlns:w14="http://schemas.microsoft.com/office/word/2010/wordml" xmlns:w15="http://schemas.microsoft.com/office/word/2012/wordml" xmlns:w16cid="http://schemas.microsoft.com/office/word/2016/wordml/cid" xmlns:w16se="http://schemas.microsoft.com/office/word/2015/wordml/symex" xmlns:wpg="http://schemas.microsoft.com/office/word/2010/wordprocessingGroup" xmlns:wpi="http://schemas.microsoft.com/office/word/2010/wordprocessingInk" xmlns:wne="http://schemas.microsoft.com/office/word/2006/wordml" xmlns:wps="http://schemas.microsoft.com/office/word/2010/wordprocessingShape" mc:Ignorable="w14 w15 w16se w16cid wp14">
   <w:abstractNum w:abstractNumId="0" w15:restartNumberingAfterBreak="0">
     <w:nsid w:val="0801489A"/>
     <w:multiLevelType w:val="hybridMultilevel"/>
@@ -12527,7 +12941,7 @@
     <w:lvl w:ilvl="0">
       <w:start w:val="1"/>
       <w:numFmt w:val="decimal"/>
-      <w:pStyle w:val="Heading1"/>
+      <w:pStyle w:val="Titolo1"/>
       <w:lvlText w:val="%1"/>
       <w:lvlJc w:val="left"/>
       <w:pPr>
@@ -12543,7 +12957,7 @@
     <w:lvl w:ilvl="1">
       <w:start w:val="1"/>
       <w:numFmt w:val="decimal"/>
-      <w:pStyle w:val="Heading2"/>
+      <w:pStyle w:val="Titolo2"/>
       <w:lvlText w:val="%1.%2"/>
       <w:lvlJc w:val="left"/>
       <w:pPr>
@@ -12559,7 +12973,7 @@
     <w:lvl w:ilvl="2">
       <w:start w:val="1"/>
       <w:numFmt w:val="decimal"/>
-      <w:pStyle w:val="Heading3"/>
+      <w:pStyle w:val="Titolo3"/>
       <w:lvlText w:val="%1.%2.%3"/>
       <w:lvlJc w:val="left"/>
       <w:pPr>
@@ -12575,7 +12989,7 @@
     <w:lvl w:ilvl="3">
       <w:start w:val="1"/>
       <w:numFmt w:val="decimal"/>
-      <w:pStyle w:val="Heading4"/>
+      <w:pStyle w:val="Titolo4"/>
       <w:lvlText w:val="%1.%2.%3.%4"/>
       <w:lvlJc w:val="left"/>
       <w:pPr>
@@ -12591,7 +13005,7 @@
     <w:lvl w:ilvl="4">
       <w:start w:val="1"/>
       <w:numFmt w:val="decimal"/>
-      <w:pStyle w:val="Heading5"/>
+      <w:pStyle w:val="Titolo5"/>
       <w:lvlText w:val="%1.%2.%3.%4.%5"/>
       <w:lvlJc w:val="left"/>
       <w:pPr>
@@ -12607,7 +13021,7 @@
     <w:lvl w:ilvl="5">
       <w:start w:val="1"/>
       <w:numFmt w:val="decimal"/>
-      <w:pStyle w:val="Heading6"/>
+      <w:pStyle w:val="Titolo6"/>
       <w:lvlText w:val="%1.%2.%3.%4.%5.%6"/>
       <w:lvlJc w:val="left"/>
       <w:pPr>
@@ -12623,7 +13037,7 @@
     <w:lvl w:ilvl="6">
       <w:start w:val="1"/>
       <w:numFmt w:val="decimal"/>
-      <w:pStyle w:val="Heading7"/>
+      <w:pStyle w:val="Titolo7"/>
       <w:lvlText w:val="%1.%2.%3.%4.%5.%6.%7"/>
       <w:lvlJc w:val="left"/>
       <w:pPr>
@@ -12639,7 +13053,7 @@
     <w:lvl w:ilvl="7">
       <w:start w:val="1"/>
       <w:numFmt w:val="decimal"/>
-      <w:pStyle w:val="Heading8"/>
+      <w:pStyle w:val="Titolo8"/>
       <w:lvlText w:val="%1.%2.%3.%4.%5.%6.%7.%8"/>
       <w:lvlJc w:val="left"/>
       <w:pPr>
@@ -12655,7 +13069,7 @@
     <w:lvl w:ilvl="8">
       <w:start w:val="1"/>
       <w:numFmt w:val="decimal"/>
-      <w:pStyle w:val="Heading9"/>
+      <w:pStyle w:val="Titolo9"/>
       <w:lvlText w:val="%1.%2.%3.%4.%5.%6.%7.%8.%9"/>
       <w:lvlJc w:val="left"/>
       <w:pPr>
@@ -13627,7 +14041,7 @@
 </file>
 
 <file path=word/styles.xml><?xml version="1.0" encoding="utf-8"?>
-<w:styles xmlns:mc="http://schemas.openxmlformats.org/markup-compatibility/2006" xmlns:r="http://schemas.openxmlformats.org/officeDocument/2006/relationships" xmlns:w="http://schemas.openxmlformats.org/wordprocessingml/2006/main" xmlns:w14="http://schemas.microsoft.com/office/word/2010/wordml" xmlns:w15="http://schemas.microsoft.com/office/word/2012/wordml" xmlns:w16se="http://schemas.microsoft.com/office/word/2015/wordml/symex" mc:Ignorable="w14 w15 w16se">
+<w:styles xmlns:mc="http://schemas.openxmlformats.org/markup-compatibility/2006" xmlns:r="http://schemas.openxmlformats.org/officeDocument/2006/relationships" xmlns:w="http://schemas.openxmlformats.org/wordprocessingml/2006/main" xmlns:w14="http://schemas.microsoft.com/office/word/2010/wordml" xmlns:w15="http://schemas.microsoft.com/office/word/2012/wordml" xmlns:w16cid="http://schemas.microsoft.com/office/word/2016/wordml/cid" xmlns:w16se="http://schemas.microsoft.com/office/word/2015/wordml/symex" mc:Ignorable="w14 w15 w16se w16cid">
   <w:docDefaults>
     <w:rPrDefault>
       <w:rPr>
@@ -13637,7 +14051,7 @@
     </w:rPrDefault>
     <w:pPrDefault/>
   </w:docDefaults>
-  <w:latentStyles w:defLockedState="0" w:defUIPriority="99" w:defSemiHidden="0" w:defUnhideWhenUsed="0" w:defQFormat="0" w:count="371">
+  <w:latentStyles w:defLockedState="0" w:defUIPriority="99" w:defSemiHidden="0" w:defUnhideWhenUsed="0" w:defQFormat="0" w:count="376">
     <w:lsdException w:name="Normal" w:uiPriority="0" w:qFormat="1"/>
     <w:lsdException w:name="heading 1" w:uiPriority="0" w:qFormat="1"/>
     <w:lsdException w:name="heading 2" w:uiPriority="0" w:qFormat="1"/>
@@ -14009,8 +14423,13 @@
     <w:lsdException w:name="List Table 5 Dark Accent 6" w:uiPriority="50"/>
     <w:lsdException w:name="List Table 6 Colorful Accent 6" w:uiPriority="51"/>
     <w:lsdException w:name="List Table 7 Colorful Accent 6" w:uiPriority="52"/>
+    <w:lsdException w:name="Mention" w:semiHidden="1" w:unhideWhenUsed="1"/>
+    <w:lsdException w:name="Smart Hyperlink" w:semiHidden="1" w:unhideWhenUsed="1"/>
+    <w:lsdException w:name="Hashtag" w:semiHidden="1" w:unhideWhenUsed="1"/>
+    <w:lsdException w:name="Unresolved Mention" w:semiHidden="1" w:unhideWhenUsed="1"/>
+    <w:lsdException w:name="Smart Link" w:semiHidden="1" w:unhideWhenUsed="1"/>
   </w:latentStyles>
-  <w:style w:type="paragraph" w:default="1" w:styleId="Normal">
+  <w:style w:type="paragraph" w:default="1" w:styleId="Normale">
     <w:name w:val="Normal"/>
     <w:qFormat/>
     <w:rsid w:val="00A07705"/>
@@ -14019,10 +14438,10 @@
       <w:lang w:val="it-CH" w:eastAsia="it-IT"/>
     </w:rPr>
   </w:style>
-  <w:style w:type="paragraph" w:styleId="Heading1">
+  <w:style w:type="paragraph" w:styleId="Titolo1">
     <w:name w:val="heading 1"/>
-    <w:basedOn w:val="Normal"/>
-    <w:next w:val="Normal"/>
+    <w:basedOn w:val="Normale"/>
+    <w:next w:val="Normale"/>
     <w:qFormat/>
     <w:rsid w:val="002C797B"/>
     <w:pPr>
@@ -14040,10 +14459,10 @@
       <w:b/>
     </w:rPr>
   </w:style>
-  <w:style w:type="paragraph" w:styleId="Heading2">
+  <w:style w:type="paragraph" w:styleId="Titolo2">
     <w:name w:val="heading 2"/>
-    <w:basedOn w:val="Normal"/>
-    <w:next w:val="Normal"/>
+    <w:basedOn w:val="Normale"/>
+    <w:next w:val="Normale"/>
     <w:qFormat/>
     <w:rsid w:val="00811FD8"/>
     <w:pPr>
@@ -14060,10 +14479,10 @@
       <w:lang w:val="it-IT"/>
     </w:rPr>
   </w:style>
-  <w:style w:type="paragraph" w:styleId="Heading3">
+  <w:style w:type="paragraph" w:styleId="Titolo3">
     <w:name w:val="heading 3"/>
-    <w:basedOn w:val="Normal"/>
-    <w:next w:val="Normal"/>
+    <w:basedOn w:val="Normale"/>
+    <w:next w:val="Normale"/>
     <w:qFormat/>
     <w:rsid w:val="00D03EA1"/>
     <w:pPr>
@@ -14080,10 +14499,10 @@
       <w:lang w:val="it-IT"/>
     </w:rPr>
   </w:style>
-  <w:style w:type="paragraph" w:styleId="Heading4">
+  <w:style w:type="paragraph" w:styleId="Titolo4">
     <w:name w:val="heading 4"/>
-    <w:basedOn w:val="Normal"/>
-    <w:next w:val="Normal"/>
+    <w:basedOn w:val="Normale"/>
+    <w:next w:val="Normale"/>
     <w:qFormat/>
     <w:rsid w:val="002C797B"/>
     <w:pPr>
@@ -14102,10 +14521,10 @@
       <w:b/>
     </w:rPr>
   </w:style>
-  <w:style w:type="paragraph" w:styleId="Heading5">
+  <w:style w:type="paragraph" w:styleId="Titolo5">
     <w:name w:val="heading 5"/>
-    <w:basedOn w:val="Normal"/>
-    <w:next w:val="Normal"/>
+    <w:basedOn w:val="Normale"/>
+    <w:next w:val="Normale"/>
     <w:qFormat/>
     <w:rsid w:val="002C797B"/>
     <w:pPr>
@@ -14132,10 +14551,10 @@
       <w:sz w:val="22"/>
     </w:rPr>
   </w:style>
-  <w:style w:type="paragraph" w:styleId="Heading6">
+  <w:style w:type="paragraph" w:styleId="Titolo6">
     <w:name w:val="heading 6"/>
-    <w:basedOn w:val="Normal"/>
-    <w:next w:val="Normal"/>
+    <w:basedOn w:val="Normale"/>
+    <w:next w:val="Normale"/>
     <w:qFormat/>
     <w:rsid w:val="002C797B"/>
     <w:pPr>
@@ -14154,10 +14573,10 @@
       <w:szCs w:val="22"/>
     </w:rPr>
   </w:style>
-  <w:style w:type="paragraph" w:styleId="Heading7">
+  <w:style w:type="paragraph" w:styleId="Titolo7">
     <w:name w:val="heading 7"/>
-    <w:basedOn w:val="Normal"/>
-    <w:next w:val="Normal"/>
+    <w:basedOn w:val="Normale"/>
+    <w:next w:val="Normale"/>
     <w:qFormat/>
     <w:rsid w:val="002C797B"/>
     <w:pPr>
@@ -14174,10 +14593,10 @@
       <w:szCs w:val="24"/>
     </w:rPr>
   </w:style>
-  <w:style w:type="paragraph" w:styleId="Heading8">
+  <w:style w:type="paragraph" w:styleId="Titolo8">
     <w:name w:val="heading 8"/>
-    <w:basedOn w:val="Normal"/>
-    <w:next w:val="Normal"/>
+    <w:basedOn w:val="Normale"/>
+    <w:next w:val="Normale"/>
     <w:qFormat/>
     <w:rsid w:val="002C797B"/>
     <w:pPr>
@@ -14195,10 +14614,10 @@
       <w:szCs w:val="24"/>
     </w:rPr>
   </w:style>
-  <w:style w:type="paragraph" w:styleId="Heading9">
+  <w:style w:type="paragraph" w:styleId="Titolo9">
     <w:name w:val="heading 9"/>
-    <w:basedOn w:val="Normal"/>
-    <w:next w:val="Normal"/>
+    <w:basedOn w:val="Normale"/>
+    <w:next w:val="Normale"/>
     <w:qFormat/>
     <w:rsid w:val="002C797B"/>
     <w:pPr>
@@ -14215,13 +14634,13 @@
       <w:szCs w:val="22"/>
     </w:rPr>
   </w:style>
-  <w:style w:type="character" w:default="1" w:styleId="DefaultParagraphFont">
+  <w:style w:type="character" w:default="1" w:styleId="Carpredefinitoparagrafo">
     <w:name w:val="Default Paragraph Font"/>
     <w:uiPriority w:val="1"/>
     <w:semiHidden/>
     <w:unhideWhenUsed/>
   </w:style>
-  <w:style w:type="table" w:default="1" w:styleId="TableNormal">
+  <w:style w:type="table" w:default="1" w:styleId="Tabellanormale">
     <w:name w:val="Normal Table"/>
     <w:uiPriority w:val="99"/>
     <w:semiHidden/>
@@ -14236,15 +14655,15 @@
       </w:tblCellMar>
     </w:tblPr>
   </w:style>
-  <w:style w:type="numbering" w:default="1" w:styleId="NoList">
+  <w:style w:type="numbering" w:default="1" w:styleId="Nessunelenco">
     <w:name w:val="No List"/>
     <w:uiPriority w:val="99"/>
     <w:semiHidden/>
     <w:unhideWhenUsed/>
   </w:style>
-  <w:style w:type="paragraph" w:styleId="Header">
+  <w:style w:type="paragraph" w:styleId="Intestazione">
     <w:name w:val="header"/>
-    <w:basedOn w:val="Normal"/>
+    <w:basedOn w:val="Normale"/>
     <w:pPr>
       <w:tabs>
         <w:tab w:val="center" w:pos="4819"/>
@@ -14252,9 +14671,9 @@
       </w:tabs>
     </w:pPr>
   </w:style>
-  <w:style w:type="paragraph" w:styleId="Footer">
+  <w:style w:type="paragraph" w:styleId="Pidipagina">
     <w:name w:val="footer"/>
-    <w:basedOn w:val="Normal"/>
+    <w:basedOn w:val="Normale"/>
     <w:rsid w:val="002C797B"/>
     <w:pPr>
       <w:pBdr>
@@ -14269,16 +14688,16 @@
       <w:sz w:val="16"/>
     </w:rPr>
   </w:style>
-  <w:style w:type="character" w:styleId="Hyperlink">
+  <w:style w:type="character" w:styleId="Collegamentoipertestuale">
     <w:name w:val="Hyperlink"/>
     <w:rPr>
       <w:color w:val="0000FF"/>
       <w:u w:val="single"/>
     </w:rPr>
   </w:style>
-  <w:style w:type="paragraph" w:styleId="BalloonText">
+  <w:style w:type="paragraph" w:styleId="Testofumetto">
     <w:name w:val="Balloon Text"/>
-    <w:basedOn w:val="Normal"/>
+    <w:basedOn w:val="Normale"/>
     <w:semiHidden/>
     <w:rPr>
       <w:rFonts w:ascii="Tahoma" w:hAnsi="Tahoma" w:cs="Tahoma"/>
@@ -14286,18 +14705,18 @@
       <w:szCs w:val="16"/>
     </w:rPr>
   </w:style>
-  <w:style w:type="paragraph" w:styleId="TOC1">
+  <w:style w:type="paragraph" w:styleId="Sommario1">
     <w:name w:val="toc 1"/>
-    <w:basedOn w:val="Normal"/>
-    <w:next w:val="Normal"/>
+    <w:basedOn w:val="Normale"/>
+    <w:next w:val="Normale"/>
     <w:autoRedefine/>
     <w:uiPriority w:val="39"/>
     <w:rsid w:val="002C797B"/>
   </w:style>
-  <w:style w:type="paragraph" w:styleId="TOC2">
+  <w:style w:type="paragraph" w:styleId="Sommario2">
     <w:name w:val="toc 2"/>
-    <w:basedOn w:val="Normal"/>
-    <w:next w:val="Normal"/>
+    <w:basedOn w:val="Normale"/>
+    <w:next w:val="Normale"/>
     <w:autoRedefine/>
     <w:uiPriority w:val="39"/>
     <w:rsid w:val="002C797B"/>
@@ -14305,10 +14724,10 @@
       <w:ind w:left="200"/>
     </w:pPr>
   </w:style>
-  <w:style w:type="paragraph" w:styleId="TOC3">
+  <w:style w:type="paragraph" w:styleId="Sommario3">
     <w:name w:val="toc 3"/>
-    <w:basedOn w:val="Normal"/>
-    <w:next w:val="Normal"/>
+    <w:basedOn w:val="Normale"/>
+    <w:next w:val="Normale"/>
     <w:autoRedefine/>
     <w:uiPriority w:val="39"/>
     <w:rsid w:val="002C797B"/>
@@ -14316,10 +14735,10 @@
       <w:ind w:left="400"/>
     </w:pPr>
   </w:style>
-  <w:style w:type="paragraph" w:styleId="TOC4">
+  <w:style w:type="paragraph" w:styleId="Sommario4">
     <w:name w:val="toc 4"/>
-    <w:basedOn w:val="Normal"/>
-    <w:next w:val="Normal"/>
+    <w:basedOn w:val="Normale"/>
+    <w:next w:val="Normale"/>
     <w:autoRedefine/>
     <w:semiHidden/>
     <w:rsid w:val="002C797B"/>
@@ -14327,10 +14746,10 @@
       <w:ind w:left="600"/>
     </w:pPr>
   </w:style>
-  <w:style w:type="paragraph" w:styleId="TOC5">
+  <w:style w:type="paragraph" w:styleId="Sommario5">
     <w:name w:val="toc 5"/>
-    <w:basedOn w:val="Normal"/>
-    <w:next w:val="Normal"/>
+    <w:basedOn w:val="Normale"/>
+    <w:next w:val="Normale"/>
     <w:autoRedefine/>
     <w:semiHidden/>
     <w:rsid w:val="002C797B"/>
@@ -14338,10 +14757,10 @@
       <w:ind w:left="800"/>
     </w:pPr>
   </w:style>
-  <w:style w:type="paragraph" w:styleId="TOC6">
+  <w:style w:type="paragraph" w:styleId="Sommario6">
     <w:name w:val="toc 6"/>
-    <w:basedOn w:val="Normal"/>
-    <w:next w:val="Normal"/>
+    <w:basedOn w:val="Normale"/>
+    <w:next w:val="Normale"/>
     <w:autoRedefine/>
     <w:semiHidden/>
     <w:rsid w:val="002C797B"/>
@@ -14349,10 +14768,10 @@
       <w:ind w:left="1000"/>
     </w:pPr>
   </w:style>
-  <w:style w:type="paragraph" w:styleId="TOC7">
+  <w:style w:type="paragraph" w:styleId="Sommario7">
     <w:name w:val="toc 7"/>
-    <w:basedOn w:val="Normal"/>
-    <w:next w:val="Normal"/>
+    <w:basedOn w:val="Normale"/>
+    <w:next w:val="Normale"/>
     <w:autoRedefine/>
     <w:semiHidden/>
     <w:rsid w:val="002C797B"/>
@@ -14360,10 +14779,10 @@
       <w:ind w:left="1200"/>
     </w:pPr>
   </w:style>
-  <w:style w:type="paragraph" w:styleId="TOC8">
+  <w:style w:type="paragraph" w:styleId="Sommario8">
     <w:name w:val="toc 8"/>
-    <w:basedOn w:val="Normal"/>
-    <w:next w:val="Normal"/>
+    <w:basedOn w:val="Normale"/>
+    <w:next w:val="Normale"/>
     <w:autoRedefine/>
     <w:semiHidden/>
     <w:rsid w:val="002C797B"/>
@@ -14371,10 +14790,10 @@
       <w:ind w:left="1400"/>
     </w:pPr>
   </w:style>
-  <w:style w:type="paragraph" w:styleId="TOC9">
+  <w:style w:type="paragraph" w:styleId="Sommario9">
     <w:name w:val="toc 9"/>
-    <w:basedOn w:val="Normal"/>
-    <w:next w:val="Normal"/>
+    <w:basedOn w:val="Normale"/>
+    <w:next w:val="Normale"/>
     <w:autoRedefine/>
     <w:semiHidden/>
     <w:rsid w:val="002C797B"/>
@@ -14384,8 +14803,8 @@
   </w:style>
   <w:style w:type="paragraph" w:customStyle="1" w:styleId="TitoloPagina1">
     <w:name w:val="TitoloPagina1"/>
-    <w:basedOn w:val="Normal"/>
-    <w:next w:val="Normal"/>
+    <w:basedOn w:val="Normale"/>
+    <w:next w:val="Normale"/>
     <w:rsid w:val="00D03EA1"/>
     <w:pPr>
       <w:tabs>
@@ -14400,10 +14819,10 @@
       <w:lang w:val="it-IT"/>
     </w:rPr>
   </w:style>
-  <w:style w:type="paragraph" w:styleId="Caption">
+  <w:style w:type="paragraph" w:styleId="Didascalia">
     <w:name w:val="caption"/>
-    <w:basedOn w:val="Normal"/>
-    <w:next w:val="Normal"/>
+    <w:basedOn w:val="Normale"/>
+    <w:next w:val="Normale"/>
     <w:qFormat/>
     <w:rsid w:val="00D03EA1"/>
     <w:pPr>
@@ -14413,9 +14832,9 @@
       <w:sz w:val="16"/>
     </w:rPr>
   </w:style>
-  <w:style w:type="table" w:styleId="TableGrid">
+  <w:style w:type="table" w:styleId="Grigliatabella">
     <w:name w:val="Table Grid"/>
-    <w:basedOn w:val="TableNormal"/>
+    <w:basedOn w:val="Tabellanormale"/>
     <w:rsid w:val="00D03EA1"/>
     <w:tblPr>
       <w:tblBorders>
@@ -14432,7 +14851,7 @@
     <w:name w:val="apple-converted-space"/>
     <w:rsid w:val="00D823AE"/>
   </w:style>
-  <w:style w:type="character" w:styleId="CommentReference">
+  <w:style w:type="character" w:styleId="Rimandocommento">
     <w:name w:val="annotation reference"/>
     <w:uiPriority w:val="99"/>
     <w:semiHidden/>
@@ -14443,18 +14862,18 @@
       <w:szCs w:val="16"/>
     </w:rPr>
   </w:style>
-  <w:style w:type="paragraph" w:styleId="CommentText">
+  <w:style w:type="paragraph" w:styleId="Testocommento">
     <w:name w:val="annotation text"/>
-    <w:basedOn w:val="Normal"/>
-    <w:link w:val="CommentTextChar"/>
+    <w:basedOn w:val="Normale"/>
+    <w:link w:val="TestocommentoCarattere"/>
     <w:uiPriority w:val="99"/>
     <w:semiHidden/>
     <w:unhideWhenUsed/>
     <w:rsid w:val="00100A3C"/>
   </w:style>
-  <w:style w:type="character" w:customStyle="1" w:styleId="CommentTextChar">
-    <w:name w:val="Comment Text Char"/>
-    <w:link w:val="CommentText"/>
+  <w:style w:type="character" w:customStyle="1" w:styleId="TestocommentoCarattere">
+    <w:name w:val="Testo commento Carattere"/>
+    <w:link w:val="Testocommento"/>
     <w:uiPriority w:val="99"/>
     <w:semiHidden/>
     <w:rsid w:val="00100A3C"/>
@@ -14463,11 +14882,11 @@
       <w:lang w:eastAsia="it-IT"/>
     </w:rPr>
   </w:style>
-  <w:style w:type="paragraph" w:styleId="CommentSubject">
+  <w:style w:type="paragraph" w:styleId="Soggettocommento">
     <w:name w:val="annotation subject"/>
-    <w:basedOn w:val="CommentText"/>
-    <w:next w:val="CommentText"/>
-    <w:link w:val="CommentSubjectChar"/>
+    <w:basedOn w:val="Testocommento"/>
+    <w:next w:val="Testocommento"/>
+    <w:link w:val="SoggettocommentoCarattere"/>
     <w:uiPriority w:val="99"/>
     <w:semiHidden/>
     <w:unhideWhenUsed/>
@@ -14477,9 +14896,9 @@
       <w:bCs/>
     </w:rPr>
   </w:style>
-  <w:style w:type="character" w:customStyle="1" w:styleId="CommentSubjectChar">
-    <w:name w:val="Comment Subject Char"/>
-    <w:link w:val="CommentSubject"/>
+  <w:style w:type="character" w:customStyle="1" w:styleId="SoggettocommentoCarattere">
+    <w:name w:val="Soggetto commento Carattere"/>
+    <w:link w:val="Soggettocommento"/>
     <w:uiPriority w:val="99"/>
     <w:semiHidden/>
     <w:rsid w:val="00100A3C"/>
@@ -14490,7 +14909,7 @@
       <w:lang w:eastAsia="it-IT"/>
     </w:rPr>
   </w:style>
-  <w:style w:type="paragraph" w:styleId="Revision">
+  <w:style w:type="paragraph" w:styleId="Revisione">
     <w:name w:val="Revision"/>
     <w:hidden/>
     <w:uiPriority w:val="99"/>
@@ -14504,8 +14923,8 @@
   <w:style w:type="paragraph" w:customStyle="1" w:styleId="BodyTextChar">
     <w:name w:val="Body Text Char"/>
     <w:aliases w:val="Body Text Char Char Char Char, Char Char Char Char,Body Text Char Char Char,Body Text Char Char,Body Text Char1 Char,Body Text Char1 Char Char Char,Body Text Char Char1 Char Char Char"/>
-    <w:basedOn w:val="Normal"/>
-    <w:next w:val="BodyText"/>
+    <w:basedOn w:val="Normale"/>
+    <w:next w:val="Corpotesto"/>
     <w:link w:val="CorpodeltestoCarattere"/>
     <w:rsid w:val="005048DB"/>
     <w:pPr>
@@ -14529,10 +14948,10 @@
       <w:lang w:val="en-GB" w:eastAsia="en-US" w:bidi="ar-SA"/>
     </w:rPr>
   </w:style>
-  <w:style w:type="paragraph" w:styleId="BodyText">
+  <w:style w:type="paragraph" w:styleId="Corpotesto">
     <w:name w:val="Body Text"/>
-    <w:basedOn w:val="Normal"/>
-    <w:link w:val="BodyTextChar1"/>
+    <w:basedOn w:val="Normale"/>
+    <w:link w:val="CorpotestoCarattere"/>
     <w:uiPriority w:val="99"/>
     <w:semiHidden/>
     <w:unhideWhenUsed/>
@@ -14541,9 +14960,9 @@
       <w:spacing w:after="120"/>
     </w:pPr>
   </w:style>
-  <w:style w:type="character" w:customStyle="1" w:styleId="BodyTextChar1">
-    <w:name w:val="Body Text Char1"/>
-    <w:link w:val="BodyText"/>
+  <w:style w:type="character" w:customStyle="1" w:styleId="CorpotestoCarattere">
+    <w:name w:val="Corpo testo Carattere"/>
+    <w:link w:val="Corpotesto"/>
     <w:uiPriority w:val="99"/>
     <w:semiHidden/>
     <w:rsid w:val="005048DB"/>
@@ -14836,7 +15255,7 @@
 </file>
 
 <file path=customXml/itemProps1.xml><?xml version="1.0" encoding="utf-8"?>
-<ds:datastoreItem xmlns:ds="http://schemas.openxmlformats.org/officeDocument/2006/customXml" ds:itemID="{919379A9-0CAF-464D-B8C2-4349D7F7F1E7}">
+<ds:datastoreItem xmlns:ds="http://schemas.openxmlformats.org/officeDocument/2006/customXml" ds:itemID="{3302E536-BE28-4C8C-90E8-D43E0061A7C9}">
   <ds:schemaRefs>
     <ds:schemaRef ds:uri="http://schemas.openxmlformats.org/officeDocument/2006/bibliography"/>
   </ds:schemaRefs>

</xml_diff>